<commit_message>
Documento con nombre,rol y evidencias Franklin
</commit_message>
<xml_diff>
--- a/Sprint_1.docx
+++ b/Sprint_1.docx
@@ -2,14 +2,1405 @@
 <file path=word/document.xml><?xml version="1.0" encoding="utf-8"?>
 <w:document xmlns:wpc="http://schemas.microsoft.com/office/word/2010/wordprocessingCanvas" xmlns:cx="http://schemas.microsoft.com/office/drawing/2014/chartex" xmlns:cx1="http://schemas.microsoft.com/office/drawing/2015/9/8/chartex" xmlns:cx2="http://schemas.microsoft.com/office/drawing/2015/10/21/chartex" xmlns:cx3="http://schemas.microsoft.com/office/drawing/2016/5/9/chartex" xmlns:cx4="http://schemas.microsoft.com/office/drawing/2016/5/10/chartex" xmlns:cx5="http://schemas.microsoft.com/office/drawing/2016/5/11/chartex" xmlns:cx6="http://schemas.microsoft.com/office/drawing/2016/5/12/chartex" xmlns:cx7="http://schemas.microsoft.com/office/drawing/2016/5/13/chartex" xmlns:cx8="http://schemas.microsoft.com/office/drawing/2016/5/14/chartex" xmlns:mc="http://schemas.openxmlformats.org/markup-compatibility/2006" xmlns:aink="http://schemas.microsoft.com/office/drawing/2016/ink" xmlns:am3d="http://schemas.microsoft.com/office/drawing/2017/model3d" xmlns:o="urn:schemas-microsoft-com:office:office" xmlns:r="http://schemas.openxmlformats.org/officeDocument/2006/relationships" xmlns:m="http://schemas.openxmlformats.org/officeDocument/2006/math" xmlns:v="urn:schemas-microsoft-com:vml" xmlns:wp14="http://schemas.microsoft.com/office/word/2010/wordprocessingDrawing" xmlns:wp="http://schemas.openxmlformats.org/drawingml/2006/wordprocessingDrawing" xmlns:w10="urn:schemas-microsoft-com:office:word" xmlns:w="http://schemas.openxmlformats.org/wordprocessingml/2006/main" xmlns:w14="http://schemas.microsoft.com/office/word/2010/wordml" xmlns:w15="http://schemas.microsoft.com/office/word/2012/wordml" xmlns:w16cid="http://schemas.microsoft.com/office/word/2016/wordml/cid" xmlns:w16se="http://schemas.microsoft.com/office/word/2015/wordml/symex" xmlns:wpg="http://schemas.microsoft.com/office/word/2010/wordprocessingGroup" xmlns:wpi="http://schemas.microsoft.com/office/word/2010/wordprocessingInk" xmlns:wne="http://schemas.microsoft.com/office/word/2006/wordml" xmlns:wps="http://schemas.microsoft.com/office/word/2010/wordprocessingShape" mc:Ignorable="w14 w15 w16se w16cid wp14">
   <w:body>
+    <w:sdt>
+      <w:sdtPr>
+        <w:rPr>
+          <w:color w:val="4472C4" w:themeColor="accent1"/>
+        </w:rPr>
+        <w:id w:val="1546178072"/>
+        <w:docPartObj>
+          <w:docPartGallery w:val="Cover Pages"/>
+          <w:docPartUnique/>
+        </w:docPartObj>
+      </w:sdtPr>
+      <w:sdtEndPr>
+        <w:rPr>
+          <w:color w:val="auto"/>
+        </w:rPr>
+      </w:sdtEndPr>
+      <w:sdtContent>
+        <w:p>
+          <w:pPr>
+            <w:pStyle w:val="Sinespaciado"/>
+            <w:spacing w:before="1540" w:after="240"/>
+            <w:jc w:val="center"/>
+            <w:rPr>
+              <w:color w:val="4472C4" w:themeColor="accent1"/>
+            </w:rPr>
+          </w:pPr>
+          <w:r>
+            <w:rPr>
+              <w:noProof/>
+              <w:color w:val="4472C4" w:themeColor="accent1"/>
+            </w:rPr>
+            <w:drawing>
+              <wp:inline distT="0" distB="0" distL="0" distR="0">
+                <wp:extent cx="1417320" cy="750898"/>
+                <wp:effectExtent l="0" t="0" r="0" b="0"/>
+                <wp:docPr id="143" name="Imagen 143"/>
+                <wp:cNvGraphicFramePr>
+                  <a:graphicFrameLocks xmlns:a="http://schemas.openxmlformats.org/drawingml/2006/main" noChangeAspect="1"/>
+                </wp:cNvGraphicFramePr>
+                <a:graphic xmlns:a="http://schemas.openxmlformats.org/drawingml/2006/main">
+                  <a:graphicData uri="http://schemas.openxmlformats.org/drawingml/2006/picture">
+                    <pic:pic xmlns:pic="http://schemas.openxmlformats.org/drawingml/2006/picture">
+                      <pic:nvPicPr>
+                        <pic:cNvPr id="3" name="t55.png"/>
+                        <pic:cNvPicPr/>
+                      </pic:nvPicPr>
+                      <pic:blipFill>
+                        <a:blip r:embed="rId5" cstate="print">
+                          <a:duotone>
+                            <a:schemeClr val="accent1">
+                              <a:shade val="45000"/>
+                              <a:satMod val="135000"/>
+                            </a:schemeClr>
+                            <a:prstClr val="white"/>
+                          </a:duotone>
+                          <a:extLst>
+                            <a:ext uri="{28A0092B-C50C-407E-A947-70E740481C1C}">
+                              <a14:useLocalDpi xmlns:a14="http://schemas.microsoft.com/office/drawing/2010/main" val="0"/>
+                            </a:ext>
+                          </a:extLst>
+                        </a:blip>
+                        <a:stretch>
+                          <a:fillRect/>
+                        </a:stretch>
+                      </pic:blipFill>
+                      <pic:spPr>
+                        <a:xfrm>
+                          <a:off x="0" y="0"/>
+                          <a:ext cx="1417320" cy="750898"/>
+                        </a:xfrm>
+                        <a:prstGeom prst="rect">
+                          <a:avLst/>
+                        </a:prstGeom>
+                        <a:noFill/>
+                        <a:ln>
+                          <a:noFill/>
+                        </a:ln>
+                      </pic:spPr>
+                    </pic:pic>
+                  </a:graphicData>
+                </a:graphic>
+              </wp:inline>
+            </w:drawing>
+          </w:r>
+        </w:p>
+        <w:sdt>
+          <w:sdtPr>
+            <w:rPr>
+              <w:rFonts w:asciiTheme="majorHAnsi" w:eastAsiaTheme="majorEastAsia" w:hAnsiTheme="majorHAnsi" w:cstheme="majorBidi"/>
+              <w:caps/>
+              <w:color w:val="4472C4" w:themeColor="accent1"/>
+              <w:sz w:val="72"/>
+              <w:szCs w:val="72"/>
+            </w:rPr>
+            <w:alias w:val="Título"/>
+            <w:tag w:val=""/>
+            <w:id w:val="1735040861"/>
+            <w:placeholder>
+              <w:docPart w:val="A3C9ABEA9BA041A5BE59E6292FF4BA30"/>
+            </w:placeholder>
+            <w:dataBinding w:prefixMappings="xmlns:ns0='http://purl.org/dc/elements/1.1/' xmlns:ns1='http://schemas.openxmlformats.org/package/2006/metadata/core-properties' " w:xpath="/ns1:coreProperties[1]/ns0:title[1]" w:storeItemID="{6C3C8BC8-F283-45AE-878A-BAB7291924A1}"/>
+            <w:text/>
+          </w:sdtPr>
+          <w:sdtEndPr>
+            <w:rPr>
+              <w:sz w:val="80"/>
+              <w:szCs w:val="80"/>
+            </w:rPr>
+          </w:sdtEndPr>
+          <w:sdtContent>
+            <w:p>
+              <w:pPr>
+                <w:pStyle w:val="Sinespaciado"/>
+                <w:pBdr>
+                  <w:top w:val="single" w:sz="6" w:space="6" w:color="4472C4" w:themeColor="accent1"/>
+                  <w:bottom w:val="single" w:sz="6" w:space="6" w:color="4472C4" w:themeColor="accent1"/>
+                </w:pBdr>
+                <w:spacing w:after="240"/>
+                <w:jc w:val="center"/>
+                <w:rPr>
+                  <w:rFonts w:asciiTheme="majorHAnsi" w:eastAsiaTheme="majorEastAsia" w:hAnsiTheme="majorHAnsi" w:cstheme="majorBidi"/>
+                  <w:caps/>
+                  <w:color w:val="4472C4" w:themeColor="accent1"/>
+                  <w:sz w:val="80"/>
+                  <w:szCs w:val="80"/>
+                </w:rPr>
+              </w:pPr>
+              <w:r>
+                <w:rPr>
+                  <w:rFonts w:asciiTheme="majorHAnsi" w:eastAsiaTheme="majorEastAsia" w:hAnsiTheme="majorHAnsi" w:cstheme="majorBidi"/>
+                  <w:caps/>
+                  <w:color w:val="4472C4" w:themeColor="accent1"/>
+                  <w:sz w:val="72"/>
+                  <w:szCs w:val="72"/>
+                </w:rPr>
+                <w:t>WolfCode</w:t>
+              </w:r>
+            </w:p>
+          </w:sdtContent>
+        </w:sdt>
+        <w:sdt>
+          <w:sdtPr>
+            <w:rPr>
+              <w:color w:val="4472C4" w:themeColor="accent1"/>
+              <w:sz w:val="28"/>
+              <w:szCs w:val="28"/>
+            </w:rPr>
+            <w:alias w:val="Subtítulo"/>
+            <w:tag w:val=""/>
+            <w:id w:val="328029620"/>
+            <w:placeholder>
+              <w:docPart w:val="61EA60DB00A9412C882516CFF2BDF8EE"/>
+            </w:placeholder>
+            <w:dataBinding w:prefixMappings="xmlns:ns0='http://purl.org/dc/elements/1.1/' xmlns:ns1='http://schemas.openxmlformats.org/package/2006/metadata/core-properties' " w:xpath="/ns1:coreProperties[1]/ns0:subject[1]" w:storeItemID="{6C3C8BC8-F283-45AE-878A-BAB7291924A1}"/>
+            <w:text/>
+          </w:sdtPr>
+          <w:sdtContent>
+            <w:p>
+              <w:pPr>
+                <w:pStyle w:val="Sinespaciado"/>
+                <w:jc w:val="center"/>
+                <w:rPr>
+                  <w:color w:val="4472C4" w:themeColor="accent1"/>
+                  <w:sz w:val="28"/>
+                  <w:szCs w:val="28"/>
+                </w:rPr>
+              </w:pPr>
+              <w:r>
+                <w:rPr>
+                  <w:color w:val="4472C4" w:themeColor="accent1"/>
+                  <w:sz w:val="28"/>
+                  <w:szCs w:val="28"/>
+                </w:rPr>
+                <w:t>Sprint 1</w:t>
+              </w:r>
+            </w:p>
+          </w:sdtContent>
+        </w:sdt>
+        <w:p>
+          <w:pPr>
+            <w:pStyle w:val="Sinespaciado"/>
+            <w:spacing w:before="480"/>
+            <w:jc w:val="center"/>
+            <w:rPr>
+              <w:color w:val="4472C4" w:themeColor="accent1"/>
+            </w:rPr>
+          </w:pPr>
+          <w:r>
+            <w:rPr>
+              <w:noProof/>
+              <w:color w:val="4472C4" w:themeColor="accent1"/>
+            </w:rPr>
+            <mc:AlternateContent>
+              <mc:Choice Requires="wps">
+                <w:drawing>
+                  <wp:anchor distT="0" distB="0" distL="114300" distR="114300" simplePos="0" relativeHeight="251659264" behindDoc="0" locked="0" layoutInCell="1" allowOverlap="1">
+                    <wp:simplePos x="0" y="0"/>
+                    <wp:positionH relativeFrom="margin">
+                      <wp:align>center</wp:align>
+                    </wp:positionH>
+                    <mc:AlternateContent>
+                      <mc:Choice Requires="wp14">
+                        <wp:positionV relativeFrom="page">
+                          <wp14:pctPosVOffset>85000</wp14:pctPosVOffset>
+                        </wp:positionV>
+                      </mc:Choice>
+                      <mc:Fallback>
+                        <wp:positionV relativeFrom="page">
+                          <wp:posOffset>8549640</wp:posOffset>
+                        </wp:positionV>
+                      </mc:Fallback>
+                    </mc:AlternateContent>
+                    <wp:extent cx="6553200" cy="557784"/>
+                    <wp:effectExtent l="0" t="0" r="0" b="12700"/>
+                    <wp:wrapNone/>
+                    <wp:docPr id="142" name="Cuadro de texto 142"/>
+                    <wp:cNvGraphicFramePr/>
+                    <a:graphic xmlns:a="http://schemas.openxmlformats.org/drawingml/2006/main">
+                      <a:graphicData uri="http://schemas.microsoft.com/office/word/2010/wordprocessingShape">
+                        <wps:wsp>
+                          <wps:cNvSpPr txBox="1"/>
+                          <wps:spPr>
+                            <a:xfrm>
+                              <a:off x="0" y="0"/>
+                              <a:ext cx="6553200" cy="557784"/>
+                            </a:xfrm>
+                            <a:prstGeom prst="rect">
+                              <a:avLst/>
+                            </a:prstGeom>
+                            <a:noFill/>
+                            <a:ln w="6350">
+                              <a:noFill/>
+                            </a:ln>
+                            <a:effectLst/>
+                          </wps:spPr>
+                          <wps:style>
+                            <a:lnRef idx="0">
+                              <a:schemeClr val="accent1"/>
+                            </a:lnRef>
+                            <a:fillRef idx="0">
+                              <a:schemeClr val="accent1"/>
+                            </a:fillRef>
+                            <a:effectRef idx="0">
+                              <a:schemeClr val="accent1"/>
+                            </a:effectRef>
+                            <a:fontRef idx="minor">
+                              <a:schemeClr val="dk1"/>
+                            </a:fontRef>
+                          </wps:style>
+                          <wps:txbx>
+                            <w:txbxContent>
+                              <w:sdt>
+                                <w:sdtPr>
+                                  <w:rPr>
+                                    <w:caps/>
+                                    <w:color w:val="4472C4" w:themeColor="accent1"/>
+                                    <w:sz w:val="28"/>
+                                    <w:szCs w:val="28"/>
+                                  </w:rPr>
+                                  <w:alias w:val="Fecha"/>
+                                  <w:tag w:val=""/>
+                                  <w:id w:val="197127006"/>
+                                  <w:showingPlcHdr/>
+                                  <w:dataBinding w:prefixMappings="xmlns:ns0='http://schemas.microsoft.com/office/2006/coverPageProps' " w:xpath="/ns0:CoverPageProperties[1]/ns0:PublishDate[1]" w:storeItemID="{55AF091B-3C7A-41E3-B477-F2FDAA23CFDA}"/>
+                                  <w:date>
+                                    <w:dateFormat w:val="d 'de' MMMM 'de' yyyy"/>
+                                    <w:lid w:val="es-ES"/>
+                                    <w:storeMappedDataAs w:val="dateTime"/>
+                                    <w:calendar w:val="gregorian"/>
+                                  </w:date>
+                                </w:sdtPr>
+                                <w:sdtContent>
+                                  <w:p>
+                                    <w:pPr>
+                                      <w:pStyle w:val="Sinespaciado"/>
+                                      <w:spacing w:after="40"/>
+                                      <w:jc w:val="center"/>
+                                      <w:rPr>
+                                        <w:caps/>
+                                        <w:color w:val="4472C4" w:themeColor="accent1"/>
+                                        <w:sz w:val="28"/>
+                                        <w:szCs w:val="28"/>
+                                      </w:rPr>
+                                    </w:pPr>
+                                    <w:r>
+                                      <w:rPr>
+                                        <w:caps/>
+                                        <w:color w:val="4472C4" w:themeColor="accent1"/>
+                                        <w:sz w:val="28"/>
+                                        <w:szCs w:val="28"/>
+                                      </w:rPr>
+                                      <w:t xml:space="preserve">     </w:t>
+                                    </w:r>
+                                  </w:p>
+                                </w:sdtContent>
+                              </w:sdt>
+                              <w:p>
+                                <w:pPr>
+                                  <w:pStyle w:val="Sinespaciado"/>
+                                  <w:jc w:val="center"/>
+                                  <w:rPr>
+                                    <w:color w:val="4472C4" w:themeColor="accent1"/>
+                                  </w:rPr>
+                                </w:pPr>
+                                <w:sdt>
+                                  <w:sdtPr>
+                                    <w:rPr>
+                                      <w:caps/>
+                                      <w:color w:val="4472C4" w:themeColor="accent1"/>
+                                    </w:rPr>
+                                    <w:alias w:val="Compañía"/>
+                                    <w:tag w:val=""/>
+                                    <w:id w:val="1390145197"/>
+                                    <w:dataBinding w:prefixMappings="xmlns:ns0='http://schemas.openxmlformats.org/officeDocument/2006/extended-properties' " w:xpath="/ns0:Properties[1]/ns0:Company[1]" w:storeItemID="{6668398D-A668-4E3E-A5EB-62B293D839F1}"/>
+                                    <w:text/>
+                                  </w:sdtPr>
+                                  <w:sdtContent>
+                                    <w:r>
+                                      <w:rPr>
+                                        <w:caps/>
+                                        <w:color w:val="4472C4" w:themeColor="accent1"/>
+                                      </w:rPr>
+                                      <w:t>MISIONTIC-2022</w:t>
+                                    </w:r>
+                                  </w:sdtContent>
+                                </w:sdt>
+                              </w:p>
+                              <w:p>
+                                <w:pPr>
+                                  <w:pStyle w:val="Sinespaciado"/>
+                                  <w:jc w:val="center"/>
+                                  <w:rPr>
+                                    <w:color w:val="4472C4" w:themeColor="accent1"/>
+                                  </w:rPr>
+                                </w:pPr>
+                                <w:sdt>
+                                  <w:sdtPr>
+                                    <w:rPr>
+                                      <w:color w:val="4472C4" w:themeColor="accent1"/>
+                                    </w:rPr>
+                                    <w:alias w:val="Dirección"/>
+                                    <w:tag w:val=""/>
+                                    <w:id w:val="-726379553"/>
+                                    <w:dataBinding w:prefixMappings="xmlns:ns0='http://schemas.microsoft.com/office/2006/coverPageProps' " w:xpath="/ns0:CoverPageProperties[1]/ns0:CompanyAddress[1]" w:storeItemID="{55AF091B-3C7A-41E3-B477-F2FDAA23CFDA}"/>
+                                    <w:text/>
+                                  </w:sdtPr>
+                                  <w:sdtContent>
+                                    <w:r>
+                                      <w:rPr>
+                                        <w:color w:val="4472C4" w:themeColor="accent1"/>
+                                      </w:rPr>
+                                      <w:t>Universidad de Antioquia</w:t>
+                                    </w:r>
+                                  </w:sdtContent>
+                                </w:sdt>
+                              </w:p>
+                            </w:txbxContent>
+                          </wps:txbx>
+                          <wps:bodyPr rot="0" spcFirstLastPara="0" vertOverflow="overflow" horzOverflow="overflow" vert="horz" wrap="square" lIns="0" tIns="0" rIns="0" bIns="0" numCol="1" spcCol="0" rtlCol="0" fromWordArt="0" anchor="b" anchorCtr="0" forceAA="0" compatLnSpc="1">
+                            <a:prstTxWarp prst="textNoShape">
+                              <a:avLst/>
+                            </a:prstTxWarp>
+                            <a:spAutoFit/>
+                          </wps:bodyPr>
+                        </wps:wsp>
+                      </a:graphicData>
+                    </a:graphic>
+                    <wp14:sizeRelH relativeFrom="margin">
+                      <wp14:pctWidth>100000</wp14:pctWidth>
+                    </wp14:sizeRelH>
+                    <wp14:sizeRelV relativeFrom="margin">
+                      <wp14:pctHeight>0</wp14:pctHeight>
+                    </wp14:sizeRelV>
+                  </wp:anchor>
+                </w:drawing>
+              </mc:Choice>
+              <mc:Fallback>
+                <w:pict>
+                  <v:shapetype id="_x0000_t202" coordsize="21600,21600" o:spt="202" path="m,l,21600r21600,l21600,xe">
+                    <v:stroke joinstyle="miter"/>
+                    <v:path gradientshapeok="t" o:connecttype="rect"/>
+                  </v:shapetype>
+                  <v:shape id="Cuadro de texto 142" o:spid="_x0000_s1026" type="#_x0000_t202" style="position:absolute;left:0;text-align:left;margin-left:0;margin-top:0;width:516pt;height:43.9pt;z-index:251659264;visibility:visible;mso-wrap-style:square;mso-width-percent:1000;mso-height-percent:0;mso-top-percent:850;mso-wrap-distance-left:9pt;mso-wrap-distance-top:0;mso-wrap-distance-right:9pt;mso-wrap-distance-bottom:0;mso-position-horizontal:center;mso-position-horizontal-relative:margin;mso-position-vertical-relative:page;mso-width-percent:1000;mso-height-percent:0;mso-top-percent:850;mso-width-relative:margin;mso-height-relative:margin;v-text-anchor:bottom" o:gfxdata="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" filled="f" stroked="f" strokeweight=".5pt">
+                    <v:textbox style="mso-fit-shape-to-text:t" inset="0,0,0,0">
+                      <w:txbxContent>
+                        <w:sdt>
+                          <w:sdtPr>
+                            <w:rPr>
+                              <w:caps/>
+                              <w:color w:val="4472C4" w:themeColor="accent1"/>
+                              <w:sz w:val="28"/>
+                              <w:szCs w:val="28"/>
+                            </w:rPr>
+                            <w:alias w:val="Fecha"/>
+                            <w:tag w:val=""/>
+                            <w:id w:val="197127006"/>
+                            <w:showingPlcHdr/>
+                            <w:dataBinding w:prefixMappings="xmlns:ns0='http://schemas.microsoft.com/office/2006/coverPageProps' " w:xpath="/ns0:CoverPageProperties[1]/ns0:PublishDate[1]" w:storeItemID="{55AF091B-3C7A-41E3-B477-F2FDAA23CFDA}"/>
+                            <w:date>
+                              <w:dateFormat w:val="d 'de' MMMM 'de' yyyy"/>
+                              <w:lid w:val="es-ES"/>
+                              <w:storeMappedDataAs w:val="dateTime"/>
+                              <w:calendar w:val="gregorian"/>
+                            </w:date>
+                          </w:sdtPr>
+                          <w:sdtContent>
+                            <w:p>
+                              <w:pPr>
+                                <w:pStyle w:val="Sinespaciado"/>
+                                <w:spacing w:after="40"/>
+                                <w:jc w:val="center"/>
+                                <w:rPr>
+                                  <w:caps/>
+                                  <w:color w:val="4472C4" w:themeColor="accent1"/>
+                                  <w:sz w:val="28"/>
+                                  <w:szCs w:val="28"/>
+                                </w:rPr>
+                              </w:pPr>
+                              <w:r>
+                                <w:rPr>
+                                  <w:caps/>
+                                  <w:color w:val="4472C4" w:themeColor="accent1"/>
+                                  <w:sz w:val="28"/>
+                                  <w:szCs w:val="28"/>
+                                </w:rPr>
+                                <w:t xml:space="preserve">     </w:t>
+                              </w:r>
+                            </w:p>
+                          </w:sdtContent>
+                        </w:sdt>
+                        <w:p>
+                          <w:pPr>
+                            <w:pStyle w:val="Sinespaciado"/>
+                            <w:jc w:val="center"/>
+                            <w:rPr>
+                              <w:color w:val="4472C4" w:themeColor="accent1"/>
+                            </w:rPr>
+                          </w:pPr>
+                          <w:sdt>
+                            <w:sdtPr>
+                              <w:rPr>
+                                <w:caps/>
+                                <w:color w:val="4472C4" w:themeColor="accent1"/>
+                              </w:rPr>
+                              <w:alias w:val="Compañía"/>
+                              <w:tag w:val=""/>
+                              <w:id w:val="1390145197"/>
+                              <w:dataBinding w:prefixMappings="xmlns:ns0='http://schemas.openxmlformats.org/officeDocument/2006/extended-properties' " w:xpath="/ns0:Properties[1]/ns0:Company[1]" w:storeItemID="{6668398D-A668-4E3E-A5EB-62B293D839F1}"/>
+                              <w:text/>
+                            </w:sdtPr>
+                            <w:sdtContent>
+                              <w:r>
+                                <w:rPr>
+                                  <w:caps/>
+                                  <w:color w:val="4472C4" w:themeColor="accent1"/>
+                                </w:rPr>
+                                <w:t>MISIONTIC-2022</w:t>
+                              </w:r>
+                            </w:sdtContent>
+                          </w:sdt>
+                        </w:p>
+                        <w:p>
+                          <w:pPr>
+                            <w:pStyle w:val="Sinespaciado"/>
+                            <w:jc w:val="center"/>
+                            <w:rPr>
+                              <w:color w:val="4472C4" w:themeColor="accent1"/>
+                            </w:rPr>
+                          </w:pPr>
+                          <w:sdt>
+                            <w:sdtPr>
+                              <w:rPr>
+                                <w:color w:val="4472C4" w:themeColor="accent1"/>
+                              </w:rPr>
+                              <w:alias w:val="Dirección"/>
+                              <w:tag w:val=""/>
+                              <w:id w:val="-726379553"/>
+                              <w:dataBinding w:prefixMappings="xmlns:ns0='http://schemas.microsoft.com/office/2006/coverPageProps' " w:xpath="/ns0:CoverPageProperties[1]/ns0:CompanyAddress[1]" w:storeItemID="{55AF091B-3C7A-41E3-B477-F2FDAA23CFDA}"/>
+                              <w:text/>
+                            </w:sdtPr>
+                            <w:sdtContent>
+                              <w:r>
+                                <w:rPr>
+                                  <w:color w:val="4472C4" w:themeColor="accent1"/>
+                                </w:rPr>
+                                <w:t>Universidad de Antioquia</w:t>
+                              </w:r>
+                            </w:sdtContent>
+                          </w:sdt>
+                        </w:p>
+                      </w:txbxContent>
+                    </v:textbox>
+                    <w10:wrap anchorx="margin" anchory="page"/>
+                  </v:shape>
+                </w:pict>
+              </mc:Fallback>
+            </mc:AlternateContent>
+          </w:r>
+          <w:r>
+            <w:rPr>
+              <w:noProof/>
+              <w:color w:val="4472C4" w:themeColor="accent1"/>
+            </w:rPr>
+            <w:drawing>
+              <wp:inline distT="0" distB="0" distL="0" distR="0">
+                <wp:extent cx="758952" cy="478932"/>
+                <wp:effectExtent l="0" t="0" r="3175" b="0"/>
+                <wp:docPr id="144" name="Imagen 144"/>
+                <wp:cNvGraphicFramePr>
+                  <a:graphicFrameLocks xmlns:a="http://schemas.openxmlformats.org/drawingml/2006/main" noChangeAspect="1"/>
+                </wp:cNvGraphicFramePr>
+                <a:graphic xmlns:a="http://schemas.openxmlformats.org/drawingml/2006/main">
+                  <a:graphicData uri="http://schemas.openxmlformats.org/drawingml/2006/picture">
+                    <pic:pic xmlns:pic="http://schemas.openxmlformats.org/drawingml/2006/picture">
+                      <pic:nvPicPr>
+                        <pic:cNvPr id="9" name="roco bottom.png"/>
+                        <pic:cNvPicPr/>
+                      </pic:nvPicPr>
+                      <pic:blipFill>
+                        <a:blip r:embed="rId6" cstate="print">
+                          <a:duotone>
+                            <a:schemeClr val="accent1">
+                              <a:shade val="45000"/>
+                              <a:satMod val="135000"/>
+                            </a:schemeClr>
+                            <a:prstClr val="white"/>
+                          </a:duotone>
+                          <a:extLst>
+                            <a:ext uri="{28A0092B-C50C-407E-A947-70E740481C1C}">
+                              <a14:useLocalDpi xmlns:a14="http://schemas.microsoft.com/office/drawing/2010/main" val="0"/>
+                            </a:ext>
+                          </a:extLst>
+                        </a:blip>
+                        <a:stretch>
+                          <a:fillRect/>
+                        </a:stretch>
+                      </pic:blipFill>
+                      <pic:spPr>
+                        <a:xfrm>
+                          <a:off x="0" y="0"/>
+                          <a:ext cx="758952" cy="478932"/>
+                        </a:xfrm>
+                        <a:prstGeom prst="rect">
+                          <a:avLst/>
+                        </a:prstGeom>
+                      </pic:spPr>
+                    </pic:pic>
+                  </a:graphicData>
+                </a:graphic>
+              </wp:inline>
+            </w:drawing>
+          </w:r>
+        </w:p>
+        <w:p>
+          <w:r>
+            <w:br w:type="page"/>
+          </w:r>
+        </w:p>
+      </w:sdtContent>
+    </w:sdt>
     <w:p>
+      <w:pPr>
+        <w:jc w:val="center"/>
+        <w:rPr>
+          <w:rFonts w:ascii="Times New Roman" w:hAnsi="Times New Roman" w:cs="Times New Roman"/>
+          <w:b/>
+          <w:bCs/>
+          <w:sz w:val="36"/>
+          <w:szCs w:val="36"/>
+        </w:rPr>
+      </w:pPr>
+    </w:p>
+    <w:tbl>
+      <w:tblPr>
+        <w:tblW w:w="8444" w:type="dxa"/>
+        <w:tblInd w:w="115" w:type="dxa"/>
+        <w:tblBorders>
+          <w:top w:val="single" w:sz="4" w:space="0" w:color="auto"/>
+          <w:left w:val="single" w:sz="4" w:space="0" w:color="auto"/>
+          <w:bottom w:val="single" w:sz="4" w:space="0" w:color="auto"/>
+          <w:right w:val="single" w:sz="4" w:space="0" w:color="auto"/>
+          <w:insideH w:val="single" w:sz="4" w:space="0" w:color="auto"/>
+          <w:insideV w:val="single" w:sz="4" w:space="0" w:color="auto"/>
+        </w:tblBorders>
+        <w:tblCellMar>
+          <w:left w:w="70" w:type="dxa"/>
+          <w:right w:w="70" w:type="dxa"/>
+        </w:tblCellMar>
+        <w:tblLook w:val="0000" w:firstRow="0" w:lastRow="0" w:firstColumn="0" w:lastColumn="0" w:noHBand="0" w:noVBand="0"/>
+      </w:tblPr>
+      <w:tblGrid>
+        <w:gridCol w:w="4118"/>
+        <w:gridCol w:w="4326"/>
+      </w:tblGrid>
+      <w:tr>
+        <w:tblPrEx>
+          <w:tblCellMar>
+            <w:top w:w="0" w:type="dxa"/>
+            <w:bottom w:w="0" w:type="dxa"/>
+          </w:tblCellMar>
+        </w:tblPrEx>
+        <w:trPr>
+          <w:trHeight w:val="544"/>
+        </w:trPr>
+        <w:tc>
+          <w:tcPr>
+            <w:tcW w:w="8444" w:type="dxa"/>
+            <w:gridSpan w:val="2"/>
+          </w:tcPr>
+          <w:p>
+            <w:pPr>
+              <w:jc w:val="center"/>
+              <w:rPr>
+                <w:rFonts w:ascii="Times New Roman" w:hAnsi="Times New Roman" w:cs="Times New Roman"/>
+                <w:b/>
+                <w:bCs/>
+                <w:sz w:val="32"/>
+                <w:szCs w:val="32"/>
+              </w:rPr>
+            </w:pPr>
+            <w:r>
+              <w:rPr>
+                <w:rFonts w:ascii="Times New Roman" w:hAnsi="Times New Roman" w:cs="Times New Roman"/>
+                <w:b/>
+                <w:bCs/>
+                <w:sz w:val="32"/>
+                <w:szCs w:val="32"/>
+              </w:rPr>
+              <w:t>TEAM</w:t>
+            </w:r>
+          </w:p>
+        </w:tc>
+      </w:tr>
+      <w:tr>
+        <w:tblPrEx>
+          <w:tblCellMar>
+            <w:top w:w="0" w:type="dxa"/>
+            <w:bottom w:w="0" w:type="dxa"/>
+          </w:tblCellMar>
+        </w:tblPrEx>
+        <w:trPr>
+          <w:trHeight w:val="601"/>
+        </w:trPr>
+        <w:tc>
+          <w:tcPr>
+            <w:tcW w:w="4118" w:type="dxa"/>
+          </w:tcPr>
+          <w:p>
+            <w:pPr>
+              <w:jc w:val="center"/>
+              <w:rPr>
+                <w:rFonts w:ascii="Times New Roman" w:hAnsi="Times New Roman" w:cs="Times New Roman"/>
+                <w:b/>
+                <w:bCs/>
+                <w:sz w:val="28"/>
+                <w:szCs w:val="28"/>
+              </w:rPr>
+            </w:pPr>
+            <w:r>
+              <w:rPr>
+                <w:rFonts w:ascii="Times New Roman" w:hAnsi="Times New Roman" w:cs="Times New Roman"/>
+                <w:b/>
+                <w:bCs/>
+                <w:sz w:val="28"/>
+                <w:szCs w:val="28"/>
+              </w:rPr>
+              <w:t>Nombre Completo</w:t>
+            </w:r>
+          </w:p>
+        </w:tc>
+        <w:tc>
+          <w:tcPr>
+            <w:tcW w:w="4325" w:type="dxa"/>
+          </w:tcPr>
+          <w:p>
+            <w:pPr>
+              <w:jc w:val="center"/>
+              <w:rPr>
+                <w:rFonts w:ascii="Times New Roman" w:hAnsi="Times New Roman" w:cs="Times New Roman"/>
+                <w:b/>
+                <w:bCs/>
+                <w:sz w:val="28"/>
+                <w:szCs w:val="28"/>
+              </w:rPr>
+            </w:pPr>
+            <w:r>
+              <w:rPr>
+                <w:rFonts w:ascii="Times New Roman" w:hAnsi="Times New Roman" w:cs="Times New Roman"/>
+                <w:b/>
+                <w:bCs/>
+                <w:sz w:val="28"/>
+                <w:szCs w:val="28"/>
+              </w:rPr>
+              <w:t>Rol</w:t>
+            </w:r>
+          </w:p>
+        </w:tc>
+      </w:tr>
+      <w:tr>
+        <w:tblPrEx>
+          <w:tblCellMar>
+            <w:top w:w="0" w:type="dxa"/>
+            <w:bottom w:w="0" w:type="dxa"/>
+          </w:tblCellMar>
+        </w:tblPrEx>
+        <w:trPr>
+          <w:trHeight w:val="620"/>
+        </w:trPr>
+        <w:tc>
+          <w:tcPr>
+            <w:tcW w:w="4118" w:type="dxa"/>
+          </w:tcPr>
+          <w:p>
+            <w:pPr>
+              <w:rPr>
+                <w:rFonts w:ascii="Times New Roman" w:hAnsi="Times New Roman" w:cs="Times New Roman"/>
+                <w:b/>
+                <w:bCs/>
+                <w:sz w:val="24"/>
+                <w:szCs w:val="24"/>
+              </w:rPr>
+            </w:pPr>
+          </w:p>
+        </w:tc>
+        <w:tc>
+          <w:tcPr>
+            <w:tcW w:w="4325" w:type="dxa"/>
+          </w:tcPr>
+          <w:p>
+            <w:pPr>
+              <w:rPr>
+                <w:rFonts w:ascii="Times New Roman" w:hAnsi="Times New Roman" w:cs="Times New Roman"/>
+                <w:b/>
+                <w:bCs/>
+                <w:sz w:val="24"/>
+                <w:szCs w:val="24"/>
+              </w:rPr>
+            </w:pPr>
+          </w:p>
+        </w:tc>
+      </w:tr>
+      <w:tr>
+        <w:tblPrEx>
+          <w:tblCellMar>
+            <w:top w:w="0" w:type="dxa"/>
+            <w:bottom w:w="0" w:type="dxa"/>
+          </w:tblCellMar>
+        </w:tblPrEx>
+        <w:trPr>
+          <w:trHeight w:val="563"/>
+        </w:trPr>
+        <w:tc>
+          <w:tcPr>
+            <w:tcW w:w="4118" w:type="dxa"/>
+          </w:tcPr>
+          <w:p>
+            <w:pPr>
+              <w:rPr>
+                <w:rFonts w:ascii="Times New Roman" w:hAnsi="Times New Roman" w:cs="Times New Roman"/>
+                <w:b/>
+                <w:bCs/>
+                <w:sz w:val="24"/>
+                <w:szCs w:val="24"/>
+              </w:rPr>
+            </w:pPr>
+          </w:p>
+        </w:tc>
+        <w:tc>
+          <w:tcPr>
+            <w:tcW w:w="4325" w:type="dxa"/>
+          </w:tcPr>
+          <w:p>
+            <w:pPr>
+              <w:rPr>
+                <w:rFonts w:ascii="Times New Roman" w:hAnsi="Times New Roman" w:cs="Times New Roman"/>
+                <w:b/>
+                <w:bCs/>
+                <w:sz w:val="24"/>
+                <w:szCs w:val="24"/>
+              </w:rPr>
+            </w:pPr>
+          </w:p>
+        </w:tc>
+      </w:tr>
+      <w:tr>
+        <w:tblPrEx>
+          <w:tblCellMar>
+            <w:top w:w="0" w:type="dxa"/>
+            <w:bottom w:w="0" w:type="dxa"/>
+          </w:tblCellMar>
+        </w:tblPrEx>
+        <w:trPr>
+          <w:trHeight w:val="506"/>
+        </w:trPr>
+        <w:tc>
+          <w:tcPr>
+            <w:tcW w:w="4118" w:type="dxa"/>
+          </w:tcPr>
+          <w:p>
+            <w:pPr>
+              <w:rPr>
+                <w:rFonts w:ascii="Times New Roman" w:hAnsi="Times New Roman" w:cs="Times New Roman"/>
+                <w:b/>
+                <w:bCs/>
+                <w:sz w:val="24"/>
+                <w:szCs w:val="24"/>
+              </w:rPr>
+            </w:pPr>
+          </w:p>
+        </w:tc>
+        <w:tc>
+          <w:tcPr>
+            <w:tcW w:w="4325" w:type="dxa"/>
+          </w:tcPr>
+          <w:p>
+            <w:pPr>
+              <w:rPr>
+                <w:rFonts w:ascii="Times New Roman" w:hAnsi="Times New Roman" w:cs="Times New Roman"/>
+                <w:b/>
+                <w:bCs/>
+                <w:sz w:val="24"/>
+                <w:szCs w:val="24"/>
+              </w:rPr>
+            </w:pPr>
+          </w:p>
+        </w:tc>
+      </w:tr>
+      <w:tr>
+        <w:tblPrEx>
+          <w:tblCellMar>
+            <w:top w:w="0" w:type="dxa"/>
+            <w:bottom w:w="0" w:type="dxa"/>
+          </w:tblCellMar>
+        </w:tblPrEx>
+        <w:trPr>
+          <w:trHeight w:val="469"/>
+        </w:trPr>
+        <w:tc>
+          <w:tcPr>
+            <w:tcW w:w="4118" w:type="dxa"/>
+          </w:tcPr>
+          <w:p>
+            <w:pPr>
+              <w:rPr>
+                <w:rFonts w:ascii="Times New Roman" w:hAnsi="Times New Roman" w:cs="Times New Roman"/>
+                <w:b/>
+                <w:bCs/>
+                <w:sz w:val="24"/>
+                <w:szCs w:val="24"/>
+              </w:rPr>
+            </w:pPr>
+          </w:p>
+        </w:tc>
+        <w:tc>
+          <w:tcPr>
+            <w:tcW w:w="4325" w:type="dxa"/>
+          </w:tcPr>
+          <w:p>
+            <w:pPr>
+              <w:rPr>
+                <w:rFonts w:ascii="Times New Roman" w:hAnsi="Times New Roman" w:cs="Times New Roman"/>
+                <w:b/>
+                <w:bCs/>
+                <w:sz w:val="24"/>
+                <w:szCs w:val="24"/>
+              </w:rPr>
+            </w:pPr>
+          </w:p>
+        </w:tc>
+      </w:tr>
+      <w:tr>
+        <w:tblPrEx>
+          <w:tblCellMar>
+            <w:top w:w="0" w:type="dxa"/>
+            <w:bottom w:w="0" w:type="dxa"/>
+          </w:tblCellMar>
+        </w:tblPrEx>
+        <w:trPr>
+          <w:trHeight w:val="300"/>
+        </w:trPr>
+        <w:tc>
+          <w:tcPr>
+            <w:tcW w:w="4118" w:type="dxa"/>
+          </w:tcPr>
+          <w:p>
+            <w:pPr>
+              <w:rPr>
+                <w:rFonts w:ascii="Times New Roman" w:hAnsi="Times New Roman" w:cs="Times New Roman"/>
+                <w:sz w:val="24"/>
+                <w:szCs w:val="24"/>
+              </w:rPr>
+            </w:pPr>
+            <w:r>
+              <w:rPr>
+                <w:rFonts w:ascii="Times New Roman" w:hAnsi="Times New Roman" w:cs="Times New Roman"/>
+                <w:sz w:val="24"/>
+                <w:szCs w:val="24"/>
+              </w:rPr>
+              <w:t>Franklin Argelio Quiñones Zapata</w:t>
+            </w:r>
+          </w:p>
+        </w:tc>
+        <w:tc>
+          <w:tcPr>
+            <w:tcW w:w="4325" w:type="dxa"/>
+          </w:tcPr>
+          <w:p>
+            <w:pPr>
+              <w:rPr>
+                <w:rFonts w:ascii="Times New Roman" w:hAnsi="Times New Roman" w:cs="Times New Roman"/>
+                <w:sz w:val="24"/>
+                <w:szCs w:val="24"/>
+              </w:rPr>
+            </w:pPr>
+            <w:r>
+              <w:rPr>
+                <w:rFonts w:ascii="Times New Roman" w:hAnsi="Times New Roman" w:cs="Times New Roman"/>
+                <w:sz w:val="24"/>
+                <w:szCs w:val="24"/>
+              </w:rPr>
+              <w:t xml:space="preserve">Scrum </w:t>
+            </w:r>
+            <w:proofErr w:type="gramStart"/>
+            <w:r>
+              <w:rPr>
+                <w:rFonts w:ascii="Times New Roman" w:hAnsi="Times New Roman" w:cs="Times New Roman"/>
+                <w:sz w:val="24"/>
+                <w:szCs w:val="24"/>
+              </w:rPr>
+              <w:t>Master</w:t>
+            </w:r>
+            <w:proofErr w:type="gramEnd"/>
+          </w:p>
+        </w:tc>
+      </w:tr>
+      <w:tr>
+        <w:tblPrEx>
+          <w:tblCellMar>
+            <w:top w:w="0" w:type="dxa"/>
+            <w:bottom w:w="0" w:type="dxa"/>
+          </w:tblCellMar>
+        </w:tblPrEx>
+        <w:trPr>
+          <w:trHeight w:val="373"/>
+        </w:trPr>
+        <w:tc>
+          <w:tcPr>
+            <w:tcW w:w="8444" w:type="dxa"/>
+            <w:gridSpan w:val="2"/>
+          </w:tcPr>
+          <w:p>
+            <w:pPr>
+              <w:jc w:val="center"/>
+              <w:rPr>
+                <w:rFonts w:ascii="Times New Roman" w:hAnsi="Times New Roman" w:cs="Times New Roman"/>
+                <w:b/>
+                <w:bCs/>
+                <w:sz w:val="32"/>
+                <w:szCs w:val="32"/>
+              </w:rPr>
+            </w:pPr>
+            <w:r>
+              <w:rPr>
+                <w:rFonts w:ascii="Times New Roman" w:hAnsi="Times New Roman" w:cs="Times New Roman"/>
+                <w:b/>
+                <w:bCs/>
+                <w:sz w:val="32"/>
+                <w:szCs w:val="32"/>
+              </w:rPr>
+              <w:t>Links</w:t>
+            </w:r>
+          </w:p>
+        </w:tc>
+      </w:tr>
+      <w:tr>
+        <w:tblPrEx>
+          <w:tblCellMar>
+            <w:top w:w="0" w:type="dxa"/>
+            <w:bottom w:w="0" w:type="dxa"/>
+          </w:tblCellMar>
+        </w:tblPrEx>
+        <w:trPr>
+          <w:trHeight w:val="523"/>
+        </w:trPr>
+        <w:tc>
+          <w:tcPr>
+            <w:tcW w:w="8444" w:type="dxa"/>
+            <w:gridSpan w:val="2"/>
+          </w:tcPr>
+          <w:p>
+            <w:pPr>
+              <w:rPr>
+                <w:rFonts w:ascii="Times New Roman" w:hAnsi="Times New Roman" w:cs="Times New Roman"/>
+                <w:b/>
+                <w:bCs/>
+                <w:sz w:val="24"/>
+                <w:szCs w:val="24"/>
+              </w:rPr>
+            </w:pPr>
+            <w:hyperlink r:id="rId7" w:history="1">
+              <w:r>
+                <w:rPr>
+                  <w:rStyle w:val="Hipervnculo"/>
+                  <w:rFonts w:ascii="Times New Roman" w:hAnsi="Times New Roman" w:cs="Times New Roman"/>
+                  <w:b/>
+                  <w:bCs/>
+                  <w:sz w:val="24"/>
+                  <w:szCs w:val="24"/>
+                </w:rPr>
+                <w:t>https://github.com/WolfCodeMintTic/TeamWolfCode.git</w:t>
+              </w:r>
+            </w:hyperlink>
+          </w:p>
+        </w:tc>
+      </w:tr>
+      <w:tr>
+        <w:tblPrEx>
+          <w:tblCellMar>
+            <w:top w:w="0" w:type="dxa"/>
+            <w:bottom w:w="0" w:type="dxa"/>
+          </w:tblCellMar>
+        </w:tblPrEx>
+        <w:trPr>
+          <w:trHeight w:val="583"/>
+        </w:trPr>
+        <w:tc>
+          <w:tcPr>
+            <w:tcW w:w="8444" w:type="dxa"/>
+            <w:gridSpan w:val="2"/>
+          </w:tcPr>
+          <w:p>
+            <w:pPr>
+              <w:rPr>
+                <w:rFonts w:ascii="Times New Roman" w:hAnsi="Times New Roman" w:cs="Times New Roman"/>
+                <w:b/>
+                <w:bCs/>
+                <w:sz w:val="24"/>
+                <w:szCs w:val="24"/>
+              </w:rPr>
+            </w:pPr>
+            <w:hyperlink r:id="rId8" w:history="1">
+              <w:r>
+                <w:rPr>
+                  <w:rStyle w:val="Hipervnculo"/>
+                  <w:rFonts w:ascii="Times New Roman" w:hAnsi="Times New Roman" w:cs="Times New Roman"/>
+                  <w:b/>
+                  <w:bCs/>
+                  <w:sz w:val="24"/>
+                  <w:szCs w:val="24"/>
+                </w:rPr>
+                <w:t>https://trello.com/workspacewolfcode</w:t>
+              </w:r>
+            </w:hyperlink>
+          </w:p>
+        </w:tc>
+      </w:tr>
+    </w:tbl>
+    <w:p>
+      <w:pPr>
+        <w:rPr>
+          <w:rFonts w:ascii="Times New Roman" w:hAnsi="Times New Roman" w:cs="Times New Roman"/>
+          <w:b/>
+          <w:bCs/>
+          <w:sz w:val="24"/>
+          <w:szCs w:val="24"/>
+        </w:rPr>
+      </w:pPr>
+    </w:p>
+    <w:p>
+      <w:pPr>
+        <w:rPr>
+          <w:rFonts w:ascii="Times New Roman" w:hAnsi="Times New Roman" w:cs="Times New Roman"/>
+          <w:b/>
+          <w:bCs/>
+          <w:sz w:val="24"/>
+          <w:szCs w:val="24"/>
+        </w:rPr>
+      </w:pPr>
+      <w:r>
+        <w:rPr>
+          <w:rFonts w:ascii="Times New Roman" w:hAnsi="Times New Roman" w:cs="Times New Roman"/>
+          <w:b/>
+          <w:bCs/>
+          <w:sz w:val="24"/>
+          <w:szCs w:val="24"/>
+        </w:rPr>
+        <w:br w:type="page"/>
+      </w:r>
+    </w:p>
+    <w:p>
+      <w:pPr>
+        <w:jc w:val="center"/>
+        <w:rPr>
+          <w:rFonts w:ascii="Times New Roman" w:hAnsi="Times New Roman" w:cs="Times New Roman"/>
+          <w:b/>
+          <w:bCs/>
+          <w:sz w:val="32"/>
+          <w:szCs w:val="32"/>
+        </w:rPr>
+      </w:pPr>
+      <w:r>
+        <w:rPr>
+          <w:rFonts w:ascii="Times New Roman" w:hAnsi="Times New Roman" w:cs="Times New Roman"/>
+          <w:b/>
+          <w:bCs/>
+          <w:sz w:val="32"/>
+          <w:szCs w:val="32"/>
+        </w:rPr>
+        <w:lastRenderedPageBreak/>
+        <w:t>EVIDENCIAS</w:t>
+      </w:r>
+    </w:p>
+    <w:p>
+      <w:pPr>
+        <w:rPr>
+          <w:rFonts w:ascii="Times New Roman" w:hAnsi="Times New Roman" w:cs="Times New Roman"/>
+          <w:sz w:val="32"/>
+          <w:szCs w:val="32"/>
+        </w:rPr>
+      </w:pPr>
+    </w:p>
+    <w:p>
+      <w:pPr>
+        <w:rPr>
+          <w:rFonts w:ascii="Times New Roman" w:hAnsi="Times New Roman" w:cs="Times New Roman"/>
+          <w:sz w:val="32"/>
+          <w:szCs w:val="32"/>
+        </w:rPr>
+      </w:pPr>
+      <w:r>
+        <w:rPr>
+          <w:rFonts w:ascii="Times New Roman" w:hAnsi="Times New Roman" w:cs="Times New Roman"/>
+          <w:sz w:val="32"/>
+          <w:szCs w:val="32"/>
+        </w:rPr>
+        <w:t>Franklin Argelio Quiñones zapata</w:t>
+      </w:r>
+    </w:p>
+    <w:p>
+      <w:pPr>
+        <w:rPr>
+          <w:rFonts w:ascii="Times New Roman" w:hAnsi="Times New Roman" w:cs="Times New Roman"/>
+          <w:sz w:val="24"/>
+          <w:szCs w:val="24"/>
+        </w:rPr>
+      </w:pPr>
+      <w:r>
+        <w:rPr>
+          <w:rFonts w:ascii="Times New Roman" w:hAnsi="Times New Roman" w:cs="Times New Roman"/>
+          <w:sz w:val="24"/>
+          <w:szCs w:val="24"/>
+        </w:rPr>
+        <w:t>Creación repositorio local:</w:t>
+      </w:r>
+    </w:p>
+    <w:p>
+      <w:pPr>
+        <w:rPr>
+          <w:rFonts w:ascii="Times New Roman" w:hAnsi="Times New Roman" w:cs="Times New Roman"/>
+          <w:sz w:val="24"/>
+          <w:szCs w:val="24"/>
+        </w:rPr>
+      </w:pPr>
+      <w:r>
+        <w:rPr>
+          <w:rFonts w:ascii="Times New Roman" w:hAnsi="Times New Roman" w:cs="Times New Roman"/>
+          <w:noProof/>
+          <w:sz w:val="24"/>
+          <w:szCs w:val="24"/>
+        </w:rPr>
+        <w:drawing>
+          <wp:inline distT="0" distB="0" distL="0" distR="0">
+            <wp:extent cx="5476875" cy="866775"/>
+            <wp:effectExtent l="0" t="0" r="9525" b="9525"/>
+            <wp:docPr id="1" name="Imagen 1"/>
+            <wp:cNvGraphicFramePr>
+              <a:graphicFrameLocks xmlns:a="http://schemas.openxmlformats.org/drawingml/2006/main" noChangeAspect="1"/>
+            </wp:cNvGraphicFramePr>
+            <a:graphic xmlns:a="http://schemas.openxmlformats.org/drawingml/2006/main">
+              <a:graphicData uri="http://schemas.openxmlformats.org/drawingml/2006/picture">
+                <pic:pic xmlns:pic="http://schemas.openxmlformats.org/drawingml/2006/picture">
+                  <pic:nvPicPr>
+                    <pic:cNvPr id="0" name="Picture 1"/>
+                    <pic:cNvPicPr>
+                      <a:picLocks noChangeAspect="1" noChangeArrowheads="1"/>
+                    </pic:cNvPicPr>
+                  </pic:nvPicPr>
+                  <pic:blipFill>
+                    <a:blip r:embed="rId9">
+                      <a:extLst>
+                        <a:ext uri="{28A0092B-C50C-407E-A947-70E740481C1C}">
+                          <a14:useLocalDpi xmlns:a14="http://schemas.microsoft.com/office/drawing/2010/main" val="0"/>
+                        </a:ext>
+                      </a:extLst>
+                    </a:blip>
+                    <a:srcRect/>
+                    <a:stretch>
+                      <a:fillRect/>
+                    </a:stretch>
+                  </pic:blipFill>
+                  <pic:spPr bwMode="auto">
+                    <a:xfrm>
+                      <a:off x="0" y="0"/>
+                      <a:ext cx="5476875" cy="866775"/>
+                    </a:xfrm>
+                    <a:prstGeom prst="rect">
+                      <a:avLst/>
+                    </a:prstGeom>
+                    <a:noFill/>
+                    <a:ln>
+                      <a:noFill/>
+                    </a:ln>
+                  </pic:spPr>
+                </pic:pic>
+              </a:graphicData>
+            </a:graphic>
+          </wp:inline>
+        </w:drawing>
+      </w:r>
+    </w:p>
+    <w:p>
+      <w:pPr>
+        <w:rPr>
+          <w:rFonts w:ascii="Times New Roman" w:hAnsi="Times New Roman" w:cs="Times New Roman"/>
+          <w:sz w:val="24"/>
+          <w:szCs w:val="24"/>
+        </w:rPr>
+      </w:pPr>
+      <w:r>
+        <w:rPr>
+          <w:rFonts w:ascii="Times New Roman" w:hAnsi="Times New Roman" w:cs="Times New Roman"/>
+          <w:sz w:val="24"/>
+          <w:szCs w:val="24"/>
+        </w:rPr>
+        <w:t>Enlace con repositorio remoto:</w:t>
+      </w:r>
+      <w:r>
+        <w:rPr>
+          <w:rFonts w:ascii="Times New Roman" w:hAnsi="Times New Roman" w:cs="Times New Roman"/>
+          <w:noProof/>
+          <w:sz w:val="24"/>
+          <w:szCs w:val="24"/>
+        </w:rPr>
+        <w:drawing>
+          <wp:inline distT="0" distB="0" distL="0" distR="0">
+            <wp:extent cx="5486400" cy="447675"/>
+            <wp:effectExtent l="0" t="0" r="0" b="9525"/>
+            <wp:docPr id="2" name="Imagen 2"/>
+            <wp:cNvGraphicFramePr>
+              <a:graphicFrameLocks xmlns:a="http://schemas.openxmlformats.org/drawingml/2006/main" noChangeAspect="1"/>
+            </wp:cNvGraphicFramePr>
+            <a:graphic xmlns:a="http://schemas.openxmlformats.org/drawingml/2006/main">
+              <a:graphicData uri="http://schemas.openxmlformats.org/drawingml/2006/picture">
+                <pic:pic xmlns:pic="http://schemas.openxmlformats.org/drawingml/2006/picture">
+                  <pic:nvPicPr>
+                    <pic:cNvPr id="0" name="Picture 2"/>
+                    <pic:cNvPicPr>
+                      <a:picLocks noChangeAspect="1" noChangeArrowheads="1"/>
+                    </pic:cNvPicPr>
+                  </pic:nvPicPr>
+                  <pic:blipFill>
+                    <a:blip r:embed="rId10">
+                      <a:extLst>
+                        <a:ext uri="{28A0092B-C50C-407E-A947-70E740481C1C}">
+                          <a14:useLocalDpi xmlns:a14="http://schemas.microsoft.com/office/drawing/2010/main" val="0"/>
+                        </a:ext>
+                      </a:extLst>
+                    </a:blip>
+                    <a:srcRect/>
+                    <a:stretch>
+                      <a:fillRect/>
+                    </a:stretch>
+                  </pic:blipFill>
+                  <pic:spPr bwMode="auto">
+                    <a:xfrm>
+                      <a:off x="0" y="0"/>
+                      <a:ext cx="5486400" cy="447675"/>
+                    </a:xfrm>
+                    <a:prstGeom prst="rect">
+                      <a:avLst/>
+                    </a:prstGeom>
+                    <a:noFill/>
+                    <a:ln>
+                      <a:noFill/>
+                    </a:ln>
+                  </pic:spPr>
+                </pic:pic>
+              </a:graphicData>
+            </a:graphic>
+          </wp:inline>
+        </w:drawing>
+      </w:r>
+    </w:p>
+    <w:p>
+      <w:pPr>
+        <w:rPr>
+          <w:rFonts w:ascii="Times New Roman" w:hAnsi="Times New Roman" w:cs="Times New Roman"/>
+          <w:sz w:val="24"/>
+          <w:szCs w:val="24"/>
+        </w:rPr>
+      </w:pPr>
+      <w:r>
+        <w:rPr>
+          <w:rFonts w:ascii="Times New Roman" w:hAnsi="Times New Roman" w:cs="Times New Roman"/>
+          <w:sz w:val="24"/>
+          <w:szCs w:val="24"/>
+        </w:rPr>
+        <w:t>Creación</w:t>
+      </w:r>
+      <w:r>
+        <w:rPr>
+          <w:rFonts w:ascii="Times New Roman" w:hAnsi="Times New Roman" w:cs="Times New Roman"/>
+          <w:sz w:val="24"/>
+          <w:szCs w:val="24"/>
+        </w:rPr>
+        <w:t xml:space="preserve"> de rama</w:t>
+      </w:r>
+      <w:r>
+        <w:rPr>
+          <w:rFonts w:ascii="Times New Roman" w:hAnsi="Times New Roman" w:cs="Times New Roman"/>
+          <w:sz w:val="24"/>
+          <w:szCs w:val="24"/>
+        </w:rPr>
+        <w:t xml:space="preserve"> personal de trabajo:</w:t>
+      </w:r>
+    </w:p>
+    <w:p>
+      <w:pPr>
+        <w:rPr>
+          <w:rFonts w:ascii="Times New Roman" w:hAnsi="Times New Roman" w:cs="Times New Roman"/>
+          <w:sz w:val="24"/>
+          <w:szCs w:val="24"/>
+        </w:rPr>
+      </w:pPr>
+      <w:r>
+        <w:rPr>
+          <w:rFonts w:ascii="Times New Roman" w:hAnsi="Times New Roman" w:cs="Times New Roman"/>
+          <w:noProof/>
+          <w:sz w:val="24"/>
+          <w:szCs w:val="24"/>
+        </w:rPr>
+        <w:drawing>
+          <wp:inline distT="0" distB="0" distL="0" distR="0">
+            <wp:extent cx="5486400" cy="809625"/>
+            <wp:effectExtent l="0" t="0" r="0" b="9525"/>
+            <wp:docPr id="3" name="Imagen 3"/>
+            <wp:cNvGraphicFramePr>
+              <a:graphicFrameLocks xmlns:a="http://schemas.openxmlformats.org/drawingml/2006/main" noChangeAspect="1"/>
+            </wp:cNvGraphicFramePr>
+            <a:graphic xmlns:a="http://schemas.openxmlformats.org/drawingml/2006/main">
+              <a:graphicData uri="http://schemas.openxmlformats.org/drawingml/2006/picture">
+                <pic:pic xmlns:pic="http://schemas.openxmlformats.org/drawingml/2006/picture">
+                  <pic:nvPicPr>
+                    <pic:cNvPr id="0" name="Picture 3"/>
+                    <pic:cNvPicPr>
+                      <a:picLocks noChangeAspect="1" noChangeArrowheads="1"/>
+                    </pic:cNvPicPr>
+                  </pic:nvPicPr>
+                  <pic:blipFill>
+                    <a:blip r:embed="rId11">
+                      <a:extLst>
+                        <a:ext uri="{28A0092B-C50C-407E-A947-70E740481C1C}">
+                          <a14:useLocalDpi xmlns:a14="http://schemas.microsoft.com/office/drawing/2010/main" val="0"/>
+                        </a:ext>
+                      </a:extLst>
+                    </a:blip>
+                    <a:srcRect/>
+                    <a:stretch>
+                      <a:fillRect/>
+                    </a:stretch>
+                  </pic:blipFill>
+                  <pic:spPr bwMode="auto">
+                    <a:xfrm>
+                      <a:off x="0" y="0"/>
+                      <a:ext cx="5486400" cy="809625"/>
+                    </a:xfrm>
+                    <a:prstGeom prst="rect">
+                      <a:avLst/>
+                    </a:prstGeom>
+                    <a:noFill/>
+                    <a:ln>
+                      <a:noFill/>
+                    </a:ln>
+                  </pic:spPr>
+                </pic:pic>
+              </a:graphicData>
+            </a:graphic>
+          </wp:inline>
+        </w:drawing>
+      </w:r>
       <w:bookmarkStart w:id="0" w:name="_GoBack"/>
       <w:bookmarkEnd w:id="0"/>
     </w:p>
     <w:sectPr>
       <w:pgSz w:w="12240" w:h="15840"/>
       <w:pgMar w:top="1440" w:right="1800" w:bottom="1440" w:left="1800" w:header="708" w:footer="708" w:gutter="0"/>
+      <w:pgNumType w:start="0"/>
       <w:cols w:space="708"/>
+      <w:titlePg/>
       <w:docGrid w:linePitch="360"/>
     </w:sectPr>
   </w:body>
@@ -442,7 +1833,677 @@
     <w:semiHidden/>
     <w:unhideWhenUsed/>
   </w:style>
+  <w:style w:type="paragraph" w:styleId="Sinespaciado">
+    <w:name w:val="No Spacing"/>
+    <w:link w:val="SinespaciadoCar"/>
+    <w:uiPriority w:val="1"/>
+    <w:qFormat/>
+    <w:rsid w:val="00027D1A"/>
+    <w:pPr>
+      <w:spacing w:after="0" w:line="240" w:lineRule="auto"/>
+    </w:pPr>
+  </w:style>
+  <w:style w:type="character" w:customStyle="1" w:styleId="SinespaciadoCar">
+    <w:name w:val="Sin espaciado Car"/>
+    <w:basedOn w:val="Fuentedeprrafopredeter"/>
+    <w:link w:val="Sinespaciado"/>
+    <w:uiPriority w:val="1"/>
+    <w:rsid w:val="00027D1A"/>
+  </w:style>
+  <w:style w:type="character" w:styleId="Hipervnculo">
+    <w:name w:val="Hyperlink"/>
+    <w:basedOn w:val="Fuentedeprrafopredeter"/>
+    <w:uiPriority w:val="99"/>
+    <w:unhideWhenUsed/>
+    <w:rsid w:val="001D58A4"/>
+    <w:rPr>
+      <w:color w:val="0563C1" w:themeColor="hyperlink"/>
+      <w:u w:val="single"/>
+    </w:rPr>
+  </w:style>
+  <w:style w:type="character" w:styleId="Mencinsinresolver">
+    <w:name w:val="Unresolved Mention"/>
+    <w:basedOn w:val="Fuentedeprrafopredeter"/>
+    <w:uiPriority w:val="99"/>
+    <w:semiHidden/>
+    <w:unhideWhenUsed/>
+    <w:rsid w:val="001D58A4"/>
+    <w:rPr>
+      <w:color w:val="605E5C"/>
+      <w:shd w:val="clear" w:color="auto" w:fill="E1DFDD"/>
+    </w:rPr>
+  </w:style>
 </w:styles>
+</file>
+
+<file path=word/glossary/document.xml><?xml version="1.0" encoding="utf-8"?>
+<w:glossaryDocument xmlns:wpc="http://schemas.microsoft.com/office/word/2010/wordprocessingCanvas" xmlns:cx="http://schemas.microsoft.com/office/drawing/2014/chartex" xmlns:cx1="http://schemas.microsoft.com/office/drawing/2015/9/8/chartex" xmlns:cx2="http://schemas.microsoft.com/office/drawing/2015/10/21/chartex" xmlns:cx3="http://schemas.microsoft.com/office/drawing/2016/5/9/chartex" xmlns:cx4="http://schemas.microsoft.com/office/drawing/2016/5/10/chartex" xmlns:cx5="http://schemas.microsoft.com/office/drawing/2016/5/11/chartex" xmlns:cx6="http://schemas.microsoft.com/office/drawing/2016/5/12/chartex" xmlns:cx7="http://schemas.microsoft.com/office/drawing/2016/5/13/chartex" xmlns:cx8="http://schemas.microsoft.com/office/drawing/2016/5/14/chartex" xmlns:mc="http://schemas.openxmlformats.org/markup-compatibility/2006" xmlns:aink="http://schemas.microsoft.com/office/drawing/2016/ink" xmlns:am3d="http://schemas.microsoft.com/office/drawing/2017/model3d" xmlns:o="urn:schemas-microsoft-com:office:office" xmlns:r="http://schemas.openxmlformats.org/officeDocument/2006/relationships" xmlns:m="http://schemas.openxmlformats.org/officeDocument/2006/math" xmlns:v="urn:schemas-microsoft-com:vml" xmlns:wp14="http://schemas.microsoft.com/office/word/2010/wordprocessingDrawing" xmlns:wp="http://schemas.openxmlformats.org/drawingml/2006/wordprocessingDrawing" xmlns:w10="urn:schemas-microsoft-com:office:word" xmlns:w="http://schemas.openxmlformats.org/wordprocessingml/2006/main" xmlns:w14="http://schemas.microsoft.com/office/word/2010/wordml" xmlns:w15="http://schemas.microsoft.com/office/word/2012/wordml" xmlns:w16cid="http://schemas.microsoft.com/office/word/2016/wordml/cid" xmlns:w16se="http://schemas.microsoft.com/office/word/2015/wordml/symex" xmlns:wpg="http://schemas.microsoft.com/office/word/2010/wordprocessingGroup" xmlns:wpi="http://schemas.microsoft.com/office/word/2010/wordprocessingInk" xmlns:wne="http://schemas.microsoft.com/office/word/2006/wordml" xmlns:wps="http://schemas.microsoft.com/office/word/2010/wordprocessingShape" mc:Ignorable="w14 w15 w16se w16cid wp14">
+  <w:docParts>
+    <w:docPart>
+      <w:docPartPr>
+        <w:name w:val="A3C9ABEA9BA041A5BE59E6292FF4BA30"/>
+        <w:category>
+          <w:name w:val="General"/>
+          <w:gallery w:val="placeholder"/>
+        </w:category>
+        <w:types>
+          <w:type w:val="bbPlcHdr"/>
+        </w:types>
+        <w:behaviors>
+          <w:behavior w:val="content"/>
+        </w:behaviors>
+        <w:guid w:val="{F227366D-0418-44BB-8D43-EBF6C9277F1B}"/>
+      </w:docPartPr>
+      <w:docPartBody>
+        <w:p>
+          <w:pPr>
+            <w:pStyle w:val="A3C9ABEA9BA041A5BE59E6292FF4BA30"/>
+          </w:pPr>
+          <w:r>
+            <w:rPr>
+              <w:rFonts w:asciiTheme="majorHAnsi" w:eastAsiaTheme="majorEastAsia" w:hAnsiTheme="majorHAnsi" w:cstheme="majorBidi"/>
+              <w:caps/>
+              <w:color w:val="4472C4" w:themeColor="accent1"/>
+              <w:sz w:val="80"/>
+              <w:szCs w:val="80"/>
+              <w:lang w:val="es-ES"/>
+            </w:rPr>
+            <w:t>[Título del documento]</w:t>
+          </w:r>
+        </w:p>
+      </w:docPartBody>
+    </w:docPart>
+    <w:docPart>
+      <w:docPartPr>
+        <w:name w:val="61EA60DB00A9412C882516CFF2BDF8EE"/>
+        <w:category>
+          <w:name w:val="General"/>
+          <w:gallery w:val="placeholder"/>
+        </w:category>
+        <w:types>
+          <w:type w:val="bbPlcHdr"/>
+        </w:types>
+        <w:behaviors>
+          <w:behavior w:val="content"/>
+        </w:behaviors>
+        <w:guid w:val="{A7DCF0F9-F561-4122-AA3E-146A39FA7A53}"/>
+      </w:docPartPr>
+      <w:docPartBody>
+        <w:p>
+          <w:pPr>
+            <w:pStyle w:val="61EA60DB00A9412C882516CFF2BDF8EE"/>
+          </w:pPr>
+          <w:r>
+            <w:rPr>
+              <w:color w:val="4472C4" w:themeColor="accent1"/>
+              <w:sz w:val="28"/>
+              <w:szCs w:val="28"/>
+              <w:lang w:val="es-ES"/>
+            </w:rPr>
+            <w:t>[Subtítulo del documento]</w:t>
+          </w:r>
+        </w:p>
+      </w:docPartBody>
+    </w:docPart>
+  </w:docParts>
+</w:glossaryDocument>
+</file>
+
+<file path=word/glossary/fontTable.xml><?xml version="1.0" encoding="utf-8"?>
+<w:fonts xmlns:mc="http://schemas.openxmlformats.org/markup-compatibility/2006" xmlns:r="http://schemas.openxmlformats.org/officeDocument/2006/relationships" xmlns:w="http://schemas.openxmlformats.org/wordprocessingml/2006/main" xmlns:w14="http://schemas.microsoft.com/office/word/2010/wordml" xmlns:w15="http://schemas.microsoft.com/office/word/2012/wordml" xmlns:w16cid="http://schemas.microsoft.com/office/word/2016/wordml/cid" xmlns:w16se="http://schemas.microsoft.com/office/word/2015/wordml/symex" mc:Ignorable="w14 w15 w16se w16cid">
+  <w:font w:name="Calibri">
+    <w:panose1 w:val="020F0502020204030204"/>
+    <w:charset w:val="00"/>
+    <w:family w:val="swiss"/>
+    <w:pitch w:val="variable"/>
+    <w:sig w:usb0="E00002FF" w:usb1="4000ACFF" w:usb2="00000001" w:usb3="00000000" w:csb0="0000019F" w:csb1="00000000"/>
+  </w:font>
+  <w:font w:name="DengXian">
+    <w:altName w:val="等线"/>
+    <w:panose1 w:val="02010600030101010101"/>
+    <w:charset w:val="86"/>
+    <w:family w:val="auto"/>
+    <w:pitch w:val="variable"/>
+    <w:sig w:usb0="A00002BF" w:usb1="38CF7CFA" w:usb2="00000016" w:usb3="00000000" w:csb0="0004000F" w:csb1="00000000"/>
+  </w:font>
+  <w:font w:name="Times New Roman">
+    <w:panose1 w:val="02020603050405020304"/>
+    <w:charset w:val="00"/>
+    <w:family w:val="roman"/>
+    <w:pitch w:val="variable"/>
+    <w:sig w:usb0="E0002AFF" w:usb1="C0007841" w:usb2="00000009" w:usb3="00000000" w:csb0="000001FF" w:csb1="00000000"/>
+  </w:font>
+  <w:font w:name="Calibri Light">
+    <w:panose1 w:val="020F0302020204030204"/>
+    <w:charset w:val="00"/>
+    <w:family w:val="swiss"/>
+    <w:pitch w:val="variable"/>
+    <w:sig w:usb0="A00002EF" w:usb1="4000207B" w:usb2="00000000" w:usb3="00000000" w:csb0="0000019F" w:csb1="00000000"/>
+  </w:font>
+  <w:font w:name="DengXian Light">
+    <w:charset w:val="86"/>
+    <w:family w:val="auto"/>
+    <w:pitch w:val="variable"/>
+    <w:sig w:usb0="A00002BF" w:usb1="38CF7CFA" w:usb2="00000016" w:usb3="00000000" w:csb0="0004000F" w:csb1="00000000"/>
+  </w:font>
+</w:fonts>
+</file>
+
+<file path=word/glossary/settings.xml><?xml version="1.0" encoding="utf-8"?>
+<w:settings xmlns:mc="http://schemas.openxmlformats.org/markup-compatibility/2006" xmlns:o="urn:schemas-microsoft-com:office:office" xmlns:r="http://schemas.openxmlformats.org/officeDocument/2006/relationships" xmlns:m="http://schemas.openxmlformats.org/officeDocument/2006/math" xmlns:v="urn:schemas-microsoft-com:vml" xmlns:w10="urn:schemas-microsoft-com:office:word" xmlns:w="http://schemas.openxmlformats.org/wordprocessingml/2006/main" xmlns:w14="http://schemas.microsoft.com/office/word/2010/wordml" xmlns:w15="http://schemas.microsoft.com/office/word/2012/wordml" xmlns:w16cid="http://schemas.microsoft.com/office/word/2016/wordml/cid" xmlns:w16se="http://schemas.microsoft.com/office/word/2015/wordml/symex" xmlns:sl="http://schemas.openxmlformats.org/schemaLibrary/2006/main" mc:Ignorable="w14 w15 w16se w16cid">
+  <w:view w:val="normal"/>
+  <w:defaultTabStop w:val="708"/>
+  <w:hyphenationZone w:val="425"/>
+  <w:characterSpacingControl w:val="doNotCompress"/>
+  <w:compat>
+    <w:useFELayout/>
+    <w:compatSetting w:name="compatibilityMode" w:uri="http://schemas.microsoft.com/office/word" w:val="15"/>
+    <w:compatSetting w:name="overrideTableStyleFontSizeAndJustification" w:uri="http://schemas.microsoft.com/office/word" w:val="1"/>
+    <w:compatSetting w:name="enableOpenTypeFeatures" w:uri="http://schemas.microsoft.com/office/word" w:val="1"/>
+    <w:compatSetting w:name="doNotFlipMirrorIndents" w:uri="http://schemas.microsoft.com/office/word" w:val="1"/>
+    <w:compatSetting w:name="differentiateMultirowTableHeaders" w:uri="http://schemas.microsoft.com/office/word" w:val="1"/>
+    <w:compatSetting w:name="useWord2013TrackBottomHyphenation" w:uri="http://schemas.microsoft.com/office/word" w:val="0"/>
+  </w:compat>
+  <w:rsids>
+    <w:rsidRoot w:val="009D054C"/>
+    <w:rsid w:val="0074284B"/>
+    <w:rsid w:val="009D054C"/>
+  </w:rsids>
+  <m:mathPr>
+    <m:mathFont m:val="Cambria Math"/>
+    <m:brkBin m:val="before"/>
+    <m:brkBinSub m:val="--"/>
+    <m:smallFrac m:val="0"/>
+    <m:dispDef/>
+    <m:lMargin m:val="0"/>
+    <m:rMargin m:val="0"/>
+    <m:defJc m:val="centerGroup"/>
+    <m:wrapIndent m:val="1440"/>
+    <m:intLim m:val="subSup"/>
+    <m:naryLim m:val="undOvr"/>
+  </m:mathPr>
+  <w:themeFontLang w:val="es-CO" w:eastAsia="zh-SG"/>
+  <w:clrSchemeMapping w:bg1="light1" w:t1="dark1" w:bg2="light2" w:t2="dark2" w:accent1="accent1" w:accent2="accent2" w:accent3="accent3" w:accent4="accent4" w:accent5="accent5" w:accent6="accent6" w:hyperlink="hyperlink" w:followedHyperlink="followedHyperlink"/>
+  <w:decimalSymbol w:val=","/>
+  <w:listSeparator w:val=","/>
+  <w15:chartTrackingRefBased/>
+</w:settings>
+</file>
+
+<file path=word/glossary/styles.xml><?xml version="1.0" encoding="utf-8"?>
+<w:styles xmlns:mc="http://schemas.openxmlformats.org/markup-compatibility/2006" xmlns:r="http://schemas.openxmlformats.org/officeDocument/2006/relationships" xmlns:w="http://schemas.openxmlformats.org/wordprocessingml/2006/main" xmlns:w14="http://schemas.microsoft.com/office/word/2010/wordml" xmlns:w15="http://schemas.microsoft.com/office/word/2012/wordml" xmlns:w16cid="http://schemas.microsoft.com/office/word/2016/wordml/cid" xmlns:w16se="http://schemas.microsoft.com/office/word/2015/wordml/symex" mc:Ignorable="w14 w15 w16se w16cid">
+  <w:docDefaults>
+    <w:rPrDefault>
+      <w:rPr>
+        <w:rFonts w:asciiTheme="minorHAnsi" w:eastAsiaTheme="minorEastAsia" w:hAnsiTheme="minorHAnsi" w:cstheme="minorBidi"/>
+        <w:sz w:val="22"/>
+        <w:szCs w:val="22"/>
+        <w:lang w:val="es-CO" w:eastAsia="zh-SG" w:bidi="ar-SA"/>
+      </w:rPr>
+    </w:rPrDefault>
+    <w:pPrDefault>
+      <w:pPr>
+        <w:spacing w:after="160" w:line="259" w:lineRule="auto"/>
+      </w:pPr>
+    </w:pPrDefault>
+  </w:docDefaults>
+  <w:latentStyles w:defLockedState="0" w:defUIPriority="99" w:defSemiHidden="0" w:defUnhideWhenUsed="0" w:defQFormat="0" w:count="376">
+    <w:lsdException w:name="Normal" w:uiPriority="0" w:qFormat="1"/>
+    <w:lsdException w:name="heading 1" w:uiPriority="9" w:qFormat="1"/>
+    <w:lsdException w:name="heading 2" w:semiHidden="1" w:uiPriority="9" w:unhideWhenUsed="1" w:qFormat="1"/>
+    <w:lsdException w:name="heading 3" w:semiHidden="1" w:uiPriority="9" w:unhideWhenUsed="1" w:qFormat="1"/>
+    <w:lsdException w:name="heading 4" w:semiHidden="1" w:uiPriority="9" w:unhideWhenUsed="1" w:qFormat="1"/>
+    <w:lsdException w:name="heading 5" w:semiHidden="1" w:uiPriority="9" w:unhideWhenUsed="1" w:qFormat="1"/>
+    <w:lsdException w:name="heading 6" w:semiHidden="1" w:uiPriority="9" w:unhideWhenUsed="1" w:qFormat="1"/>
+    <w:lsdException w:name="heading 7" w:semiHidden="1" w:uiPriority="9" w:unhideWhenUsed="1" w:qFormat="1"/>
+    <w:lsdException w:name="heading 8" w:semiHidden="1" w:uiPriority="9" w:unhideWhenUsed="1" w:qFormat="1"/>
+    <w:lsdException w:name="heading 9" w:semiHidden="1" w:uiPriority="9" w:unhideWhenUsed="1" w:qFormat="1"/>
+    <w:lsdException w:name="index 1" w:semiHidden="1" w:unhideWhenUsed="1"/>
+    <w:lsdException w:name="index 2" w:semiHidden="1" w:unhideWhenUsed="1"/>
+    <w:lsdException w:name="index 3" w:semiHidden="1" w:unhideWhenUsed="1"/>
+    <w:lsdException w:name="index 4" w:semiHidden="1" w:unhideWhenUsed="1"/>
+    <w:lsdException w:name="index 5" w:semiHidden="1" w:unhideWhenUsed="1"/>
+    <w:lsdException w:name="index 6" w:semiHidden="1" w:unhideWhenUsed="1"/>
+    <w:lsdException w:name="index 7" w:semiHidden="1" w:unhideWhenUsed="1"/>
+    <w:lsdException w:name="index 8" w:semiHidden="1" w:unhideWhenUsed="1"/>
+    <w:lsdException w:name="index 9" w:semiHidden="1" w:unhideWhenUsed="1"/>
+    <w:lsdException w:name="toc 1" w:semiHidden="1" w:uiPriority="39" w:unhideWhenUsed="1"/>
+    <w:lsdException w:name="toc 2" w:semiHidden="1" w:uiPriority="39" w:unhideWhenUsed="1"/>
+    <w:lsdException w:name="toc 3" w:semiHidden="1" w:uiPriority="39" w:unhideWhenUsed="1"/>
+    <w:lsdException w:name="toc 4" w:semiHidden="1" w:uiPriority="39" w:unhideWhenUsed="1"/>
+    <w:lsdException w:name="toc 5" w:semiHidden="1" w:uiPriority="39" w:unhideWhenUsed="1"/>
+    <w:lsdException w:name="toc 6" w:semiHidden="1" w:uiPriority="39" w:unhideWhenUsed="1"/>
+    <w:lsdException w:name="toc 7" w:semiHidden="1" w:uiPriority="39" w:unhideWhenUsed="1"/>
+    <w:lsdException w:name="toc 8" w:semiHidden="1" w:uiPriority="39" w:unhideWhenUsed="1"/>
+    <w:lsdException w:name="toc 9" w:semiHidden="1" w:uiPriority="39" w:unhideWhenUsed="1"/>
+    <w:lsdException w:name="Normal Indent" w:semiHidden="1" w:unhideWhenUsed="1"/>
+    <w:lsdException w:name="footnote text" w:semiHidden="1" w:unhideWhenUsed="1"/>
+    <w:lsdException w:name="annotation text" w:semiHidden="1" w:unhideWhenUsed="1"/>
+    <w:lsdException w:name="header" w:semiHidden="1" w:unhideWhenUsed="1"/>
+    <w:lsdException w:name="footer" w:semiHidden="1" w:unhideWhenUsed="1"/>
+    <w:lsdException w:name="index heading" w:semiHidden="1" w:unhideWhenUsed="1"/>
+    <w:lsdException w:name="caption" w:semiHidden="1" w:uiPriority="35" w:unhideWhenUsed="1" w:qFormat="1"/>
+    <w:lsdException w:name="table of figures" w:semiHidden="1" w:unhideWhenUsed="1"/>
+    <w:lsdException w:name="envelope address" w:semiHidden="1" w:unhideWhenUsed="1"/>
+    <w:lsdException w:name="envelope return" w:semiHidden="1" w:unhideWhenUsed="1"/>
+    <w:lsdException w:name="footnote reference" w:semiHidden="1" w:unhideWhenUsed="1"/>
+    <w:lsdException w:name="annotation reference" w:semiHidden="1" w:unhideWhenUsed="1"/>
+    <w:lsdException w:name="line number" w:semiHidden="1" w:unhideWhenUsed="1"/>
+    <w:lsdException w:name="page number" w:semiHidden="1" w:unhideWhenUsed="1"/>
+    <w:lsdException w:name="endnote reference" w:semiHidden="1" w:unhideWhenUsed="1"/>
+    <w:lsdException w:name="endnote text" w:semiHidden="1" w:unhideWhenUsed="1"/>
+    <w:lsdException w:name="table of authorities" w:semiHidden="1" w:unhideWhenUsed="1"/>
+    <w:lsdException w:name="macro" w:semiHidden="1" w:unhideWhenUsed="1"/>
+    <w:lsdException w:name="toa heading" w:semiHidden="1" w:unhideWhenUsed="1"/>
+    <w:lsdException w:name="List" w:semiHidden="1" w:unhideWhenUsed="1"/>
+    <w:lsdException w:name="List Bullet" w:semiHidden="1" w:unhideWhenUsed="1"/>
+    <w:lsdException w:name="List Number" w:semiHidden="1" w:unhideWhenUsed="1"/>
+    <w:lsdException w:name="List 2" w:semiHidden="1" w:unhideWhenUsed="1"/>
+    <w:lsdException w:name="List 3" w:semiHidden="1" w:unhideWhenUsed="1"/>
+    <w:lsdException w:name="List 4" w:semiHidden="1" w:unhideWhenUsed="1"/>
+    <w:lsdException w:name="List 5" w:semiHidden="1" w:unhideWhenUsed="1"/>
+    <w:lsdException w:name="List Bullet 2" w:semiHidden="1" w:unhideWhenUsed="1"/>
+    <w:lsdException w:name="List Bullet 3" w:semiHidden="1" w:unhideWhenUsed="1"/>
+    <w:lsdException w:name="List Bullet 4" w:semiHidden="1" w:unhideWhenUsed="1"/>
+    <w:lsdException w:name="List Bullet 5" w:semiHidden="1" w:unhideWhenUsed="1"/>
+    <w:lsdException w:name="List Number 2" w:semiHidden="1" w:unhideWhenUsed="1"/>
+    <w:lsdException w:name="List Number 3" w:semiHidden="1" w:unhideWhenUsed="1"/>
+    <w:lsdException w:name="List Number 4" w:semiHidden="1" w:unhideWhenUsed="1"/>
+    <w:lsdException w:name="List Number 5" w:semiHidden="1" w:unhideWhenUsed="1"/>
+    <w:lsdException w:name="Title" w:uiPriority="10" w:qFormat="1"/>
+    <w:lsdException w:name="Closing" w:semiHidden="1" w:unhideWhenUsed="1"/>
+    <w:lsdException w:name="Signature" w:semiHidden="1" w:unhideWhenUsed="1"/>
+    <w:lsdException w:name="Default Paragraph Font" w:semiHidden="1" w:uiPriority="1" w:unhideWhenUsed="1"/>
+    <w:lsdException w:name="Body Text" w:semiHidden="1" w:unhideWhenUsed="1"/>
+    <w:lsdException w:name="Body Text Indent" w:semiHidden="1" w:unhideWhenUsed="1"/>
+    <w:lsdException w:name="List Continue" w:semiHidden="1" w:unhideWhenUsed="1"/>
+    <w:lsdException w:name="List Continue 2" w:semiHidden="1" w:unhideWhenUsed="1"/>
+    <w:lsdException w:name="List Continue 3" w:semiHidden="1" w:unhideWhenUsed="1"/>
+    <w:lsdException w:name="List Continue 4" w:semiHidden="1" w:unhideWhenUsed="1"/>
+    <w:lsdException w:name="List Continue 5" w:semiHidden="1" w:unhideWhenUsed="1"/>
+    <w:lsdException w:name="Message Header" w:semiHidden="1" w:unhideWhenUsed="1"/>
+    <w:lsdException w:name="Subtitle" w:uiPriority="11" w:qFormat="1"/>
+    <w:lsdException w:name="Salutation" w:semiHidden="1" w:unhideWhenUsed="1"/>
+    <w:lsdException w:name="Date" w:semiHidden="1" w:unhideWhenUsed="1"/>
+    <w:lsdException w:name="Body Text First Indent" w:semiHidden="1" w:unhideWhenUsed="1"/>
+    <w:lsdException w:name="Body Text First Indent 2" w:semiHidden="1" w:unhideWhenUsed="1"/>
+    <w:lsdException w:name="Note Heading" w:semiHidden="1" w:unhideWhenUsed="1"/>
+    <w:lsdException w:name="Body Text 2" w:semiHidden="1" w:unhideWhenUsed="1"/>
+    <w:lsdException w:name="Body Text 3" w:semiHidden="1" w:unhideWhenUsed="1"/>
+    <w:lsdException w:name="Body Text Indent 2" w:semiHidden="1" w:unhideWhenUsed="1"/>
+    <w:lsdException w:name="Body Text Indent 3" w:semiHidden="1" w:unhideWhenUsed="1"/>
+    <w:lsdException w:name="Block Text" w:semiHidden="1" w:unhideWhenUsed="1"/>
+    <w:lsdException w:name="Hyperlink" w:semiHidden="1" w:unhideWhenUsed="1"/>
+    <w:lsdException w:name="FollowedHyperlink" w:semiHidden="1" w:unhideWhenUsed="1"/>
+    <w:lsdException w:name="Strong" w:uiPriority="22" w:qFormat="1"/>
+    <w:lsdException w:name="Emphasis" w:uiPriority="20" w:qFormat="1"/>
+    <w:lsdException w:name="Document Map" w:semiHidden="1" w:unhideWhenUsed="1"/>
+    <w:lsdException w:name="Plain Text" w:semiHidden="1" w:unhideWhenUsed="1"/>
+    <w:lsdException w:name="E-mail Signature" w:semiHidden="1" w:unhideWhenUsed="1"/>
+    <w:lsdException w:name="HTML Top of Form" w:semiHidden="1" w:unhideWhenUsed="1"/>
+    <w:lsdException w:name="HTML Bottom of Form" w:semiHidden="1" w:unhideWhenUsed="1"/>
+    <w:lsdException w:name="Normal (Web)" w:semiHidden="1" w:unhideWhenUsed="1"/>
+    <w:lsdException w:name="HTML Acronym" w:semiHidden="1" w:unhideWhenUsed="1"/>
+    <w:lsdException w:name="HTML Address" w:semiHidden="1" w:unhideWhenUsed="1"/>
+    <w:lsdException w:name="HTML Cite" w:semiHidden="1" w:unhideWhenUsed="1"/>
+    <w:lsdException w:name="HTML Code" w:semiHidden="1" w:unhideWhenUsed="1"/>
+    <w:lsdException w:name="HTML Definition" w:semiHidden="1" w:unhideWhenUsed="1"/>
+    <w:lsdException w:name="HTML Keyboard" w:semiHidden="1" w:unhideWhenUsed="1"/>
+    <w:lsdException w:name="HTML Preformatted" w:semiHidden="1" w:unhideWhenUsed="1"/>
+    <w:lsdException w:name="HTML Sample" w:semiHidden="1" w:unhideWhenUsed="1"/>
+    <w:lsdException w:name="HTML Typewriter" w:semiHidden="1" w:unhideWhenUsed="1"/>
+    <w:lsdException w:name="HTML Variable" w:semiHidden="1" w:unhideWhenUsed="1"/>
+    <w:lsdException w:name="Normal Table" w:semiHidden="1" w:unhideWhenUsed="1"/>
+    <w:lsdException w:name="annotation subject" w:semiHidden="1" w:unhideWhenUsed="1"/>
+    <w:lsdException w:name="No List" w:semiHidden="1" w:unhideWhenUsed="1"/>
+    <w:lsdException w:name="Outline List 1" w:semiHidden="1" w:unhideWhenUsed="1"/>
+    <w:lsdException w:name="Outline List 2" w:semiHidden="1" w:unhideWhenUsed="1"/>
+    <w:lsdException w:name="Outline List 3" w:semiHidden="1" w:unhideWhenUsed="1"/>
+    <w:lsdException w:name="Table Simple 1" w:semiHidden="1" w:unhideWhenUsed="1"/>
+    <w:lsdException w:name="Table Simple 2" w:semiHidden="1" w:unhideWhenUsed="1"/>
+    <w:lsdException w:name="Table Simple 3" w:semiHidden="1" w:unhideWhenUsed="1"/>
+    <w:lsdException w:name="Table Classic 1" w:semiHidden="1" w:unhideWhenUsed="1"/>
+    <w:lsdException w:name="Table Classic 2" w:semiHidden="1" w:unhideWhenUsed="1"/>
+    <w:lsdException w:name="Table Classic 3" w:semiHidden="1" w:unhideWhenUsed="1"/>
+    <w:lsdException w:name="Table Classic 4" w:semiHidden="1" w:unhideWhenUsed="1"/>
+    <w:lsdException w:name="Table Colorful 1" w:semiHidden="1" w:unhideWhenUsed="1"/>
+    <w:lsdException w:name="Table Colorful 2" w:semiHidden="1" w:unhideWhenUsed="1"/>
+    <w:lsdException w:name="Table Colorful 3" w:semiHidden="1" w:unhideWhenUsed="1"/>
+    <w:lsdException w:name="Table Columns 1" w:semiHidden="1" w:unhideWhenUsed="1"/>
+    <w:lsdException w:name="Table Columns 2" w:semiHidden="1" w:unhideWhenUsed="1"/>
+    <w:lsdException w:name="Table Columns 3" w:semiHidden="1" w:unhideWhenUsed="1"/>
+    <w:lsdException w:name="Table Columns 4" w:semiHidden="1" w:unhideWhenUsed="1"/>
+    <w:lsdException w:name="Table Columns 5" w:semiHidden="1" w:unhideWhenUsed="1"/>
+    <w:lsdException w:name="Table Grid 1" w:semiHidden="1" w:unhideWhenUsed="1"/>
+    <w:lsdException w:name="Table Grid 2" w:semiHidden="1" w:unhideWhenUsed="1"/>
+    <w:lsdException w:name="Table Grid 3" w:semiHidden="1" w:unhideWhenUsed="1"/>
+    <w:lsdException w:name="Table Grid 4" w:semiHidden="1" w:unhideWhenUsed="1"/>
+    <w:lsdException w:name="Table Grid 5" w:semiHidden="1" w:unhideWhenUsed="1"/>
+    <w:lsdException w:name="Table Grid 6" w:semiHidden="1" w:unhideWhenUsed="1"/>
+    <w:lsdException w:name="Table Grid 7" w:semiHidden="1" w:unhideWhenUsed="1"/>
+    <w:lsdException w:name="Table Grid 8" w:semiHidden="1" w:unhideWhenUsed="1"/>
+    <w:lsdException w:name="Table List 1" w:semiHidden="1" w:unhideWhenUsed="1"/>
+    <w:lsdException w:name="Table List 2" w:semiHidden="1" w:unhideWhenUsed="1"/>
+    <w:lsdException w:name="Table List 3" w:semiHidden="1" w:unhideWhenUsed="1"/>
+    <w:lsdException w:name="Table List 4" w:semiHidden="1" w:unhideWhenUsed="1"/>
+    <w:lsdException w:name="Table List 5" w:semiHidden="1" w:unhideWhenUsed="1"/>
+    <w:lsdException w:name="Table List 6" w:semiHidden="1" w:unhideWhenUsed="1"/>
+    <w:lsdException w:name="Table List 7" w:semiHidden="1" w:unhideWhenUsed="1"/>
+    <w:lsdException w:name="Table List 8" w:semiHidden="1" w:unhideWhenUsed="1"/>
+    <w:lsdException w:name="Table 3D effects 1" w:semiHidden="1" w:unhideWhenUsed="1"/>
+    <w:lsdException w:name="Table 3D effects 2" w:semiHidden="1" w:unhideWhenUsed="1"/>
+    <w:lsdException w:name="Table 3D effects 3" w:semiHidden="1" w:unhideWhenUsed="1"/>
+    <w:lsdException w:name="Table Contemporary" w:semiHidden="1" w:unhideWhenUsed="1"/>
+    <w:lsdException w:name="Table Elegant" w:semiHidden="1" w:unhideWhenUsed="1"/>
+    <w:lsdException w:name="Table Professional" w:semiHidden="1" w:unhideWhenUsed="1"/>
+    <w:lsdException w:name="Table Subtle 1" w:semiHidden="1" w:unhideWhenUsed="1"/>
+    <w:lsdException w:name="Table Subtle 2" w:semiHidden="1" w:unhideWhenUsed="1"/>
+    <w:lsdException w:name="Table Web 1" w:semiHidden="1" w:unhideWhenUsed="1"/>
+    <w:lsdException w:name="Table Web 2" w:semiHidden="1" w:unhideWhenUsed="1"/>
+    <w:lsdException w:name="Table Web 3" w:semiHidden="1" w:unhideWhenUsed="1"/>
+    <w:lsdException w:name="Balloon Text" w:semiHidden="1" w:unhideWhenUsed="1"/>
+    <w:lsdException w:name="Table Grid" w:uiPriority="39"/>
+    <w:lsdException w:name="Table Theme" w:semiHidden="1" w:unhideWhenUsed="1"/>
+    <w:lsdException w:name="Placeholder Text" w:semiHidden="1"/>
+    <w:lsdException w:name="No Spacing" w:uiPriority="1" w:qFormat="1"/>
+    <w:lsdException w:name="Light Shading" w:uiPriority="60"/>
+    <w:lsdException w:name="Light List" w:uiPriority="61"/>
+    <w:lsdException w:name="Light Grid" w:uiPriority="62"/>
+    <w:lsdException w:name="Medium Shading 1" w:uiPriority="63"/>
+    <w:lsdException w:name="Medium Shading 2" w:uiPriority="64"/>
+    <w:lsdException w:name="Medium List 1" w:uiPriority="65"/>
+    <w:lsdException w:name="Medium List 2" w:uiPriority="66"/>
+    <w:lsdException w:name="Medium Grid 1" w:uiPriority="67"/>
+    <w:lsdException w:name="Medium Grid 2" w:uiPriority="68"/>
+    <w:lsdException w:name="Medium Grid 3" w:uiPriority="69"/>
+    <w:lsdException w:name="Dark List" w:uiPriority="70"/>
+    <w:lsdException w:name="Colorful Shading" w:uiPriority="71"/>
+    <w:lsdException w:name="Colorful List" w:uiPriority="72"/>
+    <w:lsdException w:name="Colorful Grid" w:uiPriority="73"/>
+    <w:lsdException w:name="Light Shading Accent 1" w:uiPriority="60"/>
+    <w:lsdException w:name="Light List Accent 1" w:uiPriority="61"/>
+    <w:lsdException w:name="Light Grid Accent 1" w:uiPriority="62"/>
+    <w:lsdException w:name="Medium Shading 1 Accent 1" w:uiPriority="63"/>
+    <w:lsdException w:name="Medium Shading 2 Accent 1" w:uiPriority="64"/>
+    <w:lsdException w:name="Medium List 1 Accent 1" w:uiPriority="65"/>
+    <w:lsdException w:name="Revision" w:semiHidden="1"/>
+    <w:lsdException w:name="List Paragraph" w:uiPriority="34" w:qFormat="1"/>
+    <w:lsdException w:name="Quote" w:uiPriority="29" w:qFormat="1"/>
+    <w:lsdException w:name="Intense Quote" w:uiPriority="30" w:qFormat="1"/>
+    <w:lsdException w:name="Medium List 2 Accent 1" w:uiPriority="66"/>
+    <w:lsdException w:name="Medium Grid 1 Accent 1" w:uiPriority="67"/>
+    <w:lsdException w:name="Medium Grid 2 Accent 1" w:uiPriority="68"/>
+    <w:lsdException w:name="Medium Grid 3 Accent 1" w:uiPriority="69"/>
+    <w:lsdException w:name="Dark List Accent 1" w:uiPriority="70"/>
+    <w:lsdException w:name="Colorful Shading Accent 1" w:uiPriority="71"/>
+    <w:lsdException w:name="Colorful List Accent 1" w:uiPriority="72"/>
+    <w:lsdException w:name="Colorful Grid Accent 1" w:uiPriority="73"/>
+    <w:lsdException w:name="Light Shading Accent 2" w:uiPriority="60"/>
+    <w:lsdException w:name="Light List Accent 2" w:uiPriority="61"/>
+    <w:lsdException w:name="Light Grid Accent 2" w:uiPriority="62"/>
+    <w:lsdException w:name="Medium Shading 1 Accent 2" w:uiPriority="63"/>
+    <w:lsdException w:name="Medium Shading 2 Accent 2" w:uiPriority="64"/>
+    <w:lsdException w:name="Medium List 1 Accent 2" w:uiPriority="65"/>
+    <w:lsdException w:name="Medium List 2 Accent 2" w:uiPriority="66"/>
+    <w:lsdException w:name="Medium Grid 1 Accent 2" w:uiPriority="67"/>
+    <w:lsdException w:name="Medium Grid 2 Accent 2" w:uiPriority="68"/>
+    <w:lsdException w:name="Medium Grid 3 Accent 2" w:uiPriority="69"/>
+    <w:lsdException w:name="Dark List Accent 2" w:uiPriority="70"/>
+    <w:lsdException w:name="Colorful Shading Accent 2" w:uiPriority="71"/>
+    <w:lsdException w:name="Colorful List Accent 2" w:uiPriority="72"/>
+    <w:lsdException w:name="Colorful Grid Accent 2" w:uiPriority="73"/>
+    <w:lsdException w:name="Light Shading Accent 3" w:uiPriority="60"/>
+    <w:lsdException w:name="Light List Accent 3" w:uiPriority="61"/>
+    <w:lsdException w:name="Light Grid Accent 3" w:uiPriority="62"/>
+    <w:lsdException w:name="Medium Shading 1 Accent 3" w:uiPriority="63"/>
+    <w:lsdException w:name="Medium Shading 2 Accent 3" w:uiPriority="64"/>
+    <w:lsdException w:name="Medium List 1 Accent 3" w:uiPriority="65"/>
+    <w:lsdException w:name="Medium List 2 Accent 3" w:uiPriority="66"/>
+    <w:lsdException w:name="Medium Grid 1 Accent 3" w:uiPriority="67"/>
+    <w:lsdException w:name="Medium Grid 2 Accent 3" w:uiPriority="68"/>
+    <w:lsdException w:name="Medium Grid 3 Accent 3" w:uiPriority="69"/>
+    <w:lsdException w:name="Dark List Accent 3" w:uiPriority="70"/>
+    <w:lsdException w:name="Colorful Shading Accent 3" w:uiPriority="71"/>
+    <w:lsdException w:name="Colorful List Accent 3" w:uiPriority="72"/>
+    <w:lsdException w:name="Colorful Grid Accent 3" w:uiPriority="73"/>
+    <w:lsdException w:name="Light Shading Accent 4" w:uiPriority="60"/>
+    <w:lsdException w:name="Light List Accent 4" w:uiPriority="61"/>
+    <w:lsdException w:name="Light Grid Accent 4" w:uiPriority="62"/>
+    <w:lsdException w:name="Medium Shading 1 Accent 4" w:uiPriority="63"/>
+    <w:lsdException w:name="Medium Shading 2 Accent 4" w:uiPriority="64"/>
+    <w:lsdException w:name="Medium List 1 Accent 4" w:uiPriority="65"/>
+    <w:lsdException w:name="Medium List 2 Accent 4" w:uiPriority="66"/>
+    <w:lsdException w:name="Medium Grid 1 Accent 4" w:uiPriority="67"/>
+    <w:lsdException w:name="Medium Grid 2 Accent 4" w:uiPriority="68"/>
+    <w:lsdException w:name="Medium Grid 3 Accent 4" w:uiPriority="69"/>
+    <w:lsdException w:name="Dark List Accent 4" w:uiPriority="70"/>
+    <w:lsdException w:name="Colorful Shading Accent 4" w:uiPriority="71"/>
+    <w:lsdException w:name="Colorful List Accent 4" w:uiPriority="72"/>
+    <w:lsdException w:name="Colorful Grid Accent 4" w:uiPriority="73"/>
+    <w:lsdException w:name="Light Shading Accent 5" w:uiPriority="60"/>
+    <w:lsdException w:name="Light List Accent 5" w:uiPriority="61"/>
+    <w:lsdException w:name="Light Grid Accent 5" w:uiPriority="62"/>
+    <w:lsdException w:name="Medium Shading 1 Accent 5" w:uiPriority="63"/>
+    <w:lsdException w:name="Medium Shading 2 Accent 5" w:uiPriority="64"/>
+    <w:lsdException w:name="Medium List 1 Accent 5" w:uiPriority="65"/>
+    <w:lsdException w:name="Medium List 2 Accent 5" w:uiPriority="66"/>
+    <w:lsdException w:name="Medium Grid 1 Accent 5" w:uiPriority="67"/>
+    <w:lsdException w:name="Medium Grid 2 Accent 5" w:uiPriority="68"/>
+    <w:lsdException w:name="Medium Grid 3 Accent 5" w:uiPriority="69"/>
+    <w:lsdException w:name="Dark List Accent 5" w:uiPriority="70"/>
+    <w:lsdException w:name="Colorful Shading Accent 5" w:uiPriority="71"/>
+    <w:lsdException w:name="Colorful List Accent 5" w:uiPriority="72"/>
+    <w:lsdException w:name="Colorful Grid Accent 5" w:uiPriority="73"/>
+    <w:lsdException w:name="Light Shading Accent 6" w:uiPriority="60"/>
+    <w:lsdException w:name="Light List Accent 6" w:uiPriority="61"/>
+    <w:lsdException w:name="Light Grid Accent 6" w:uiPriority="62"/>
+    <w:lsdException w:name="Medium Shading 1 Accent 6" w:uiPriority="63"/>
+    <w:lsdException w:name="Medium Shading 2 Accent 6" w:uiPriority="64"/>
+    <w:lsdException w:name="Medium List 1 Accent 6" w:uiPriority="65"/>
+    <w:lsdException w:name="Medium List 2 Accent 6" w:uiPriority="66"/>
+    <w:lsdException w:name="Medium Grid 1 Accent 6" w:uiPriority="67"/>
+    <w:lsdException w:name="Medium Grid 2 Accent 6" w:uiPriority="68"/>
+    <w:lsdException w:name="Medium Grid 3 Accent 6" w:uiPriority="69"/>
+    <w:lsdException w:name="Dark List Accent 6" w:uiPriority="70"/>
+    <w:lsdException w:name="Colorful Shading Accent 6" w:uiPriority="71"/>
+    <w:lsdException w:name="Colorful List Accent 6" w:uiPriority="72"/>
+    <w:lsdException w:name="Colorful Grid Accent 6" w:uiPriority="73"/>
+    <w:lsdException w:name="Subtle Emphasis" w:uiPriority="19" w:qFormat="1"/>
+    <w:lsdException w:name="Intense Emphasis" w:uiPriority="21" w:qFormat="1"/>
+    <w:lsdException w:name="Subtle Reference" w:uiPriority="31" w:qFormat="1"/>
+    <w:lsdException w:name="Intense Reference" w:uiPriority="32" w:qFormat="1"/>
+    <w:lsdException w:name="Book Title" w:uiPriority="33" w:qFormat="1"/>
+    <w:lsdException w:name="Bibliography" w:semiHidden="1" w:uiPriority="37" w:unhideWhenUsed="1"/>
+    <w:lsdException w:name="TOC Heading" w:semiHidden="1" w:uiPriority="39" w:unhideWhenUsed="1" w:qFormat="1"/>
+    <w:lsdException w:name="Plain Table 1" w:uiPriority="41"/>
+    <w:lsdException w:name="Plain Table 2" w:uiPriority="42"/>
+    <w:lsdException w:name="Plain Table 3" w:uiPriority="43"/>
+    <w:lsdException w:name="Plain Table 4" w:uiPriority="44"/>
+    <w:lsdException w:name="Plain Table 5" w:uiPriority="45"/>
+    <w:lsdException w:name="Grid Table Light" w:uiPriority="40"/>
+    <w:lsdException w:name="Grid Table 1 Light" w:uiPriority="46"/>
+    <w:lsdException w:name="Grid Table 2" w:uiPriority="47"/>
+    <w:lsdException w:name="Grid Table 3" w:uiPriority="48"/>
+    <w:lsdException w:name="Grid Table 4" w:uiPriority="49"/>
+    <w:lsdException w:name="Grid Table 5 Dark" w:uiPriority="50"/>
+    <w:lsdException w:name="Grid Table 6 Colorful" w:uiPriority="51"/>
+    <w:lsdException w:name="Grid Table 7 Colorful" w:uiPriority="52"/>
+    <w:lsdException w:name="Grid Table 1 Light Accent 1" w:uiPriority="46"/>
+    <w:lsdException w:name="Grid Table 2 Accent 1" w:uiPriority="47"/>
+    <w:lsdException w:name="Grid Table 3 Accent 1" w:uiPriority="48"/>
+    <w:lsdException w:name="Grid Table 4 Accent 1" w:uiPriority="49"/>
+    <w:lsdException w:name="Grid Table 5 Dark Accent 1" w:uiPriority="50"/>
+    <w:lsdException w:name="Grid Table 6 Colorful Accent 1" w:uiPriority="51"/>
+    <w:lsdException w:name="Grid Table 7 Colorful Accent 1" w:uiPriority="52"/>
+    <w:lsdException w:name="Grid Table 1 Light Accent 2" w:uiPriority="46"/>
+    <w:lsdException w:name="Grid Table 2 Accent 2" w:uiPriority="47"/>
+    <w:lsdException w:name="Grid Table 3 Accent 2" w:uiPriority="48"/>
+    <w:lsdException w:name="Grid Table 4 Accent 2" w:uiPriority="49"/>
+    <w:lsdException w:name="Grid Table 5 Dark Accent 2" w:uiPriority="50"/>
+    <w:lsdException w:name="Grid Table 6 Colorful Accent 2" w:uiPriority="51"/>
+    <w:lsdException w:name="Grid Table 7 Colorful Accent 2" w:uiPriority="52"/>
+    <w:lsdException w:name="Grid Table 1 Light Accent 3" w:uiPriority="46"/>
+    <w:lsdException w:name="Grid Table 2 Accent 3" w:uiPriority="47"/>
+    <w:lsdException w:name="Grid Table 3 Accent 3" w:uiPriority="48"/>
+    <w:lsdException w:name="Grid Table 4 Accent 3" w:uiPriority="49"/>
+    <w:lsdException w:name="Grid Table 5 Dark Accent 3" w:uiPriority="50"/>
+    <w:lsdException w:name="Grid Table 6 Colorful Accent 3" w:uiPriority="51"/>
+    <w:lsdException w:name="Grid Table 7 Colorful Accent 3" w:uiPriority="52"/>
+    <w:lsdException w:name="Grid Table 1 Light Accent 4" w:uiPriority="46"/>
+    <w:lsdException w:name="Grid Table 2 Accent 4" w:uiPriority="47"/>
+    <w:lsdException w:name="Grid Table 3 Accent 4" w:uiPriority="48"/>
+    <w:lsdException w:name="Grid Table 4 Accent 4" w:uiPriority="49"/>
+    <w:lsdException w:name="Grid Table 5 Dark Accent 4" w:uiPriority="50"/>
+    <w:lsdException w:name="Grid Table 6 Colorful Accent 4" w:uiPriority="51"/>
+    <w:lsdException w:name="Grid Table 7 Colorful Accent 4" w:uiPriority="52"/>
+    <w:lsdException w:name="Grid Table 1 Light Accent 5" w:uiPriority="46"/>
+    <w:lsdException w:name="Grid Table 2 Accent 5" w:uiPriority="47"/>
+    <w:lsdException w:name="Grid Table 3 Accent 5" w:uiPriority="48"/>
+    <w:lsdException w:name="Grid Table 4 Accent 5" w:uiPriority="49"/>
+    <w:lsdException w:name="Grid Table 5 Dark Accent 5" w:uiPriority="50"/>
+    <w:lsdException w:name="Grid Table 6 Colorful Accent 5" w:uiPriority="51"/>
+    <w:lsdException w:name="Grid Table 7 Colorful Accent 5" w:uiPriority="52"/>
+    <w:lsdException w:name="Grid Table 1 Light Accent 6" w:uiPriority="46"/>
+    <w:lsdException w:name="Grid Table 2 Accent 6" w:uiPriority="47"/>
+    <w:lsdException w:name="Grid Table 3 Accent 6" w:uiPriority="48"/>
+    <w:lsdException w:name="Grid Table 4 Accent 6" w:uiPriority="49"/>
+    <w:lsdException w:name="Grid Table 5 Dark Accent 6" w:uiPriority="50"/>
+    <w:lsdException w:name="Grid Table 6 Colorful Accent 6" w:uiPriority="51"/>
+    <w:lsdException w:name="Grid Table 7 Colorful Accent 6" w:uiPriority="52"/>
+    <w:lsdException w:name="List Table 1 Light" w:uiPriority="46"/>
+    <w:lsdException w:name="List Table 2" w:uiPriority="47"/>
+    <w:lsdException w:name="List Table 3" w:uiPriority="48"/>
+    <w:lsdException w:name="List Table 4" w:uiPriority="49"/>
+    <w:lsdException w:name="List Table 5 Dark" w:uiPriority="50"/>
+    <w:lsdException w:name="List Table 6 Colorful" w:uiPriority="51"/>
+    <w:lsdException w:name="List Table 7 Colorful" w:uiPriority="52"/>
+    <w:lsdException w:name="List Table 1 Light Accent 1" w:uiPriority="46"/>
+    <w:lsdException w:name="List Table 2 Accent 1" w:uiPriority="47"/>
+    <w:lsdException w:name="List Table 3 Accent 1" w:uiPriority="48"/>
+    <w:lsdException w:name="List Table 4 Accent 1" w:uiPriority="49"/>
+    <w:lsdException w:name="List Table 5 Dark Accent 1" w:uiPriority="50"/>
+    <w:lsdException w:name="List Table 6 Colorful Accent 1" w:uiPriority="51"/>
+    <w:lsdException w:name="List Table 7 Colorful Accent 1" w:uiPriority="52"/>
+    <w:lsdException w:name="List Table 1 Light Accent 2" w:uiPriority="46"/>
+    <w:lsdException w:name="List Table 2 Accent 2" w:uiPriority="47"/>
+    <w:lsdException w:name="List Table 3 Accent 2" w:uiPriority="48"/>
+    <w:lsdException w:name="List Table 4 Accent 2" w:uiPriority="49"/>
+    <w:lsdException w:name="List Table 5 Dark Accent 2" w:uiPriority="50"/>
+    <w:lsdException w:name="List Table 6 Colorful Accent 2" w:uiPriority="51"/>
+    <w:lsdException w:name="List Table 7 Colorful Accent 2" w:uiPriority="52"/>
+    <w:lsdException w:name="List Table 1 Light Accent 3" w:uiPriority="46"/>
+    <w:lsdException w:name="List Table 2 Accent 3" w:uiPriority="47"/>
+    <w:lsdException w:name="List Table 3 Accent 3" w:uiPriority="48"/>
+    <w:lsdException w:name="List Table 4 Accent 3" w:uiPriority="49"/>
+    <w:lsdException w:name="List Table 5 Dark Accent 3" w:uiPriority="50"/>
+    <w:lsdException w:name="List Table 6 Colorful Accent 3" w:uiPriority="51"/>
+    <w:lsdException w:name="List Table 7 Colorful Accent 3" w:uiPriority="52"/>
+    <w:lsdException w:name="List Table 1 Light Accent 4" w:uiPriority="46"/>
+    <w:lsdException w:name="List Table 2 Accent 4" w:uiPriority="47"/>
+    <w:lsdException w:name="List Table 3 Accent 4" w:uiPriority="48"/>
+    <w:lsdException w:name="List Table 4 Accent 4" w:uiPriority="49"/>
+    <w:lsdException w:name="List Table 5 Dark Accent 4" w:uiPriority="50"/>
+    <w:lsdException w:name="List Table 6 Colorful Accent 4" w:uiPriority="51"/>
+    <w:lsdException w:name="List Table 7 Colorful Accent 4" w:uiPriority="52"/>
+    <w:lsdException w:name="List Table 1 Light Accent 5" w:uiPriority="46"/>
+    <w:lsdException w:name="List Table 2 Accent 5" w:uiPriority="47"/>
+    <w:lsdException w:name="List Table 3 Accent 5" w:uiPriority="48"/>
+    <w:lsdException w:name="List Table 4 Accent 5" w:uiPriority="49"/>
+    <w:lsdException w:name="List Table 5 Dark Accent 5" w:uiPriority="50"/>
+    <w:lsdException w:name="List Table 6 Colorful Accent 5" w:uiPriority="51"/>
+    <w:lsdException w:name="List Table 7 Colorful Accent 5" w:uiPriority="52"/>
+    <w:lsdException w:name="List Table 1 Light Accent 6" w:uiPriority="46"/>
+    <w:lsdException w:name="List Table 2 Accent 6" w:uiPriority="47"/>
+    <w:lsdException w:name="List Table 3 Accent 6" w:uiPriority="48"/>
+    <w:lsdException w:name="List Table 4 Accent 6" w:uiPriority="49"/>
+    <w:lsdException w:name="List Table 5 Dark Accent 6" w:uiPriority="50"/>
+    <w:lsdException w:name="List Table 6 Colorful Accent 6" w:uiPriority="51"/>
+    <w:lsdException w:name="List Table 7 Colorful Accent 6" w:uiPriority="52"/>
+    <w:lsdException w:name="Mention" w:semiHidden="1" w:unhideWhenUsed="1"/>
+    <w:lsdException w:name="Smart Hyperlink" w:semiHidden="1" w:unhideWhenUsed="1"/>
+    <w:lsdException w:name="Hashtag" w:semiHidden="1" w:unhideWhenUsed="1"/>
+    <w:lsdException w:name="Unresolved Mention" w:semiHidden="1" w:unhideWhenUsed="1"/>
+    <w:lsdException w:name="Smart Link" w:semiHidden="1" w:unhideWhenUsed="1"/>
+  </w:latentStyles>
+  <w:style w:type="paragraph" w:default="1" w:styleId="Normal">
+    <w:name w:val="Normal"/>
+    <w:qFormat/>
+  </w:style>
+  <w:style w:type="character" w:default="1" w:styleId="Fuentedeprrafopredeter">
+    <w:name w:val="Default Paragraph Font"/>
+    <w:uiPriority w:val="1"/>
+    <w:semiHidden/>
+    <w:unhideWhenUsed/>
+  </w:style>
+  <w:style w:type="table" w:default="1" w:styleId="Tablanormal">
+    <w:name w:val="Normal Table"/>
+    <w:uiPriority w:val="99"/>
+    <w:semiHidden/>
+    <w:unhideWhenUsed/>
+    <w:tblPr>
+      <w:tblInd w:w="0" w:type="dxa"/>
+      <w:tblCellMar>
+        <w:top w:w="0" w:type="dxa"/>
+        <w:left w:w="108" w:type="dxa"/>
+        <w:bottom w:w="0" w:type="dxa"/>
+        <w:right w:w="108" w:type="dxa"/>
+      </w:tblCellMar>
+    </w:tblPr>
+  </w:style>
+  <w:style w:type="numbering" w:default="1" w:styleId="Sinlista">
+    <w:name w:val="No List"/>
+    <w:uiPriority w:val="99"/>
+    <w:semiHidden/>
+    <w:unhideWhenUsed/>
+  </w:style>
+  <w:style w:type="paragraph" w:customStyle="1" w:styleId="20D400886FFD45F2BAAABB27BA2A2A2B">
+    <w:name w:val="20D400886FFD45F2BAAABB27BA2A2A2B"/>
+    <w:rsid w:val="009D054C"/>
+  </w:style>
+  <w:style w:type="paragraph" w:customStyle="1" w:styleId="964E132AE0D54D7AAE2A956F8EEADAE9">
+    <w:name w:val="964E132AE0D54D7AAE2A956F8EEADAE9"/>
+    <w:rsid w:val="009D054C"/>
+  </w:style>
+  <w:style w:type="paragraph" w:customStyle="1" w:styleId="9E7BEC7FF8D64ADAAB7292E177181735">
+    <w:name w:val="9E7BEC7FF8D64ADAAB7292E177181735"/>
+    <w:rsid w:val="009D054C"/>
+  </w:style>
+  <w:style w:type="paragraph" w:customStyle="1" w:styleId="523A7FE183044E5CBEA631C8FFD0E1F9">
+    <w:name w:val="523A7FE183044E5CBEA631C8FFD0E1F9"/>
+    <w:rsid w:val="009D054C"/>
+  </w:style>
+  <w:style w:type="paragraph" w:customStyle="1" w:styleId="BF337748D9DB42DFA451778548C76BD3">
+    <w:name w:val="BF337748D9DB42DFA451778548C76BD3"/>
+    <w:rsid w:val="009D054C"/>
+  </w:style>
+  <w:style w:type="paragraph" w:customStyle="1" w:styleId="3DD44A5763A045A8BD793E49FA87EBDA">
+    <w:name w:val="3DD44A5763A045A8BD793E49FA87EBDA"/>
+    <w:rsid w:val="009D054C"/>
+  </w:style>
+  <w:style w:type="paragraph" w:customStyle="1" w:styleId="C0746E8D68714CC7B8897327A63B3229">
+    <w:name w:val="C0746E8D68714CC7B8897327A63B3229"/>
+    <w:rsid w:val="009D054C"/>
+  </w:style>
+  <w:style w:type="paragraph" w:customStyle="1" w:styleId="169DCC6EC1EE473E8EFBB1A5F348E35A">
+    <w:name w:val="169DCC6EC1EE473E8EFBB1A5F348E35A"/>
+    <w:rsid w:val="009D054C"/>
+  </w:style>
+  <w:style w:type="paragraph" w:customStyle="1" w:styleId="A3C9ABEA9BA041A5BE59E6292FF4BA30">
+    <w:name w:val="A3C9ABEA9BA041A5BE59E6292FF4BA30"/>
+    <w:rsid w:val="009D054C"/>
+  </w:style>
+  <w:style w:type="paragraph" w:customStyle="1" w:styleId="61EA60DB00A9412C882516CFF2BDF8EE">
+    <w:name w:val="61EA60DB00A9412C882516CFF2BDF8EE"/>
+    <w:rsid w:val="009D054C"/>
+  </w:style>
+</w:styles>
+</file>
+
+<file path=word/glossary/webSettings.xml><?xml version="1.0" encoding="utf-8"?>
+<w:webSettings xmlns:mc="http://schemas.openxmlformats.org/markup-compatibility/2006" xmlns:r="http://schemas.openxmlformats.org/officeDocument/2006/relationships" xmlns:w="http://schemas.openxmlformats.org/wordprocessingml/2006/main" xmlns:w14="http://schemas.microsoft.com/office/word/2010/wordml" xmlns:w15="http://schemas.microsoft.com/office/word/2012/wordml" xmlns:w16cid="http://schemas.microsoft.com/office/word/2016/wordml/cid" xmlns:w16se="http://schemas.microsoft.com/office/word/2015/wordml/symex" mc:Ignorable="w14 w15 w16se w16cid">
+  <w:optimizeForBrowser/>
+  <w:allowPNG/>
+</w:webSettings>
 </file>
 
 <file path=word/theme/theme1.xml><?xml version="1.0" encoding="utf-8"?>
@@ -738,4 +2799,23 @@
     </a:ext>
   </a:extLst>
 </a:theme>
+</file>
+
+<file path=customXml/item1.xml><?xml version="1.0" encoding="utf-8"?>
+<CoverPageProperties xmlns="http://schemas.microsoft.com/office/2006/coverPageProps">
+  <PublishDate/>
+  <Abstract/>
+  <CompanyAddress>Universidad de Antioquia</CompanyAddress>
+  <CompanyPhone/>
+  <CompanyFax/>
+  <CompanyEmail/>
+</CoverPageProperties>
+</file>
+
+<file path=customXml/itemProps1.xml><?xml version="1.0" encoding="utf-8"?>
+<ds:datastoreItem xmlns:ds="http://schemas.openxmlformats.org/officeDocument/2006/customXml" ds:itemID="{55AF091B-3C7A-41E3-B477-F2FDAA23CFDA}">
+  <ds:schemaRefs>
+    <ds:schemaRef ds:uri="http://schemas.microsoft.com/office/2006/coverPageProps"/>
+  </ds:schemaRefs>
+</ds:datastoreItem>
 </file>
</xml_diff>

<commit_message>
Adición rol y evidencias ANALISTA
</commit_message>
<xml_diff>
--- a/Sprint_1.docx
+++ b/Sprint_1.docx
@@ -21,7 +21,7 @@
       <w:sdtContent>
         <w:p>
           <w:pPr>
-            <w:pStyle w:val="Sinespaciado"/>
+            <w:pStyle w:val="NoSpacing"/>
             <w:spacing w:before="1540" w:after="240"/>
             <w:jc w:val="center"/>
             <w:rPr>
@@ -115,7 +115,7 @@
           <w:sdtContent>
             <w:p>
               <w:pPr>
-                <w:pStyle w:val="Sinespaciado"/>
+                <w:pStyle w:val="NoSpacing"/>
                 <w:pBdr>
                   <w:top w:val="single" w:sz="6" w:space="6" w:color="4472C4" w:themeColor="accent1"/>
                   <w:bottom w:val="single" w:sz="6" w:space="6" w:color="4472C4" w:themeColor="accent1"/>
@@ -164,7 +164,7 @@
           <w:sdtContent>
             <w:p>
               <w:pPr>
-                <w:pStyle w:val="Sinespaciado"/>
+                <w:pStyle w:val="NoSpacing"/>
                 <w:jc w:val="center"/>
                 <w:rPr>
                   <w:color w:val="4472C4" w:themeColor="accent1"/>
@@ -185,7 +185,7 @@
         </w:sdt>
         <w:p>
           <w:pPr>
-            <w:pStyle w:val="Sinespaciado"/>
+            <w:pStyle w:val="NoSpacing"/>
             <w:spacing w:before="480"/>
             <w:jc w:val="center"/>
             <w:rPr>
@@ -280,7 +280,7 @@
                                 <w:sdtContent>
                                   <w:p>
                                     <w:pPr>
-                                      <w:pStyle w:val="Sinespaciado"/>
+                                      <w:pStyle w:val="NoSpacing"/>
                                       <w:spacing w:after="40"/>
                                       <w:jc w:val="center"/>
                                       <w:rPr>
@@ -304,7 +304,7 @@
                               </w:sdt>
                               <w:p>
                                 <w:pPr>
-                                  <w:pStyle w:val="Sinespaciado"/>
+                                  <w:pStyle w:val="NoSpacing"/>
                                   <w:jc w:val="center"/>
                                   <w:rPr>
                                     <w:color w:val="4472C4" w:themeColor="accent1"/>
@@ -336,7 +336,7 @@
                               </w:p>
                               <w:p>
                                 <w:pPr>
-                                  <w:pStyle w:val="Sinespaciado"/>
+                                  <w:pStyle w:val="NoSpacing"/>
                                   <w:jc w:val="center"/>
                                   <w:rPr>
                                     <w:color w:val="4472C4" w:themeColor="accent1"/>
@@ -715,6 +715,7 @@
                 <w:szCs w:val="24"/>
               </w:rPr>
             </w:pPr>
+            <w:proofErr w:type="spellStart"/>
             <w:r>
               <w:rPr>
                 <w:rFonts w:ascii="Times New Roman" w:hAnsi="Times New Roman" w:cs="Times New Roman"/>
@@ -723,7 +724,18 @@
                 <w:sz w:val="24"/>
                 <w:szCs w:val="24"/>
               </w:rPr>
-              <w:t>Jesus Daniel Torres Melgarejo</w:t>
+              <w:t>Jesus</w:t>
+            </w:r>
+            <w:proofErr w:type="spellEnd"/>
+            <w:r>
+              <w:rPr>
+                <w:rFonts w:ascii="Times New Roman" w:hAnsi="Times New Roman" w:cs="Times New Roman"/>
+                <w:b/>
+                <w:bCs/>
+                <w:sz w:val="24"/>
+                <w:szCs w:val="24"/>
+              </w:rPr>
+              <w:t xml:space="preserve"> Daniel Torres Melgarejo</w:t>
             </w:r>
           </w:p>
         </w:tc>
@@ -809,6 +821,16 @@
                 <w:szCs w:val="24"/>
               </w:rPr>
             </w:pPr>
+            <w:r>
+              <w:rPr>
+                <w:rFonts w:ascii="Times New Roman" w:hAnsi="Times New Roman" w:cs="Times New Roman"/>
+                <w:b/>
+                <w:bCs/>
+                <w:sz w:val="24"/>
+                <w:szCs w:val="24"/>
+              </w:rPr>
+              <w:t>Sandra Lorena Chaves Ortega</w:t>
+            </w:r>
           </w:p>
         </w:tc>
         <w:tc>
@@ -825,6 +847,16 @@
                 <w:szCs w:val="24"/>
               </w:rPr>
             </w:pPr>
+            <w:r>
+              <w:rPr>
+                <w:rFonts w:ascii="Times New Roman" w:hAnsi="Times New Roman" w:cs="Times New Roman"/>
+                <w:b/>
+                <w:bCs/>
+                <w:sz w:val="24"/>
+                <w:szCs w:val="24"/>
+              </w:rPr>
+              <w:t>Analista</w:t>
+            </w:r>
           </w:p>
         </w:tc>
       </w:tr>
@@ -887,7 +919,25 @@
                 <w:sz w:val="24"/>
                 <w:szCs w:val="24"/>
               </w:rPr>
-              <w:t>Franklin Argelio Quiñones Zapata</w:t>
+              <w:t xml:space="preserve">Franklin </w:t>
+            </w:r>
+            <w:proofErr w:type="spellStart"/>
+            <w:r>
+              <w:rPr>
+                <w:rFonts w:ascii="Times New Roman" w:hAnsi="Times New Roman" w:cs="Times New Roman"/>
+                <w:sz w:val="24"/>
+                <w:szCs w:val="24"/>
+              </w:rPr>
+              <w:t>Argelio</w:t>
+            </w:r>
+            <w:proofErr w:type="spellEnd"/>
+            <w:r>
+              <w:rPr>
+                <w:rFonts w:ascii="Times New Roman" w:hAnsi="Times New Roman" w:cs="Times New Roman"/>
+                <w:sz w:val="24"/>
+                <w:szCs w:val="24"/>
+              </w:rPr>
+              <w:t xml:space="preserve"> Quiñones Zapata</w:t>
             </w:r>
           </w:p>
         </w:tc>
@@ -969,7 +1019,7 @@
             <w:hyperlink r:id="rId7" w:history="1">
               <w:r>
                 <w:rPr>
-                  <w:rStyle w:val="Hipervnculo"/>
+                  <w:rStyle w:val="Hyperlink"/>
                   <w:rFonts w:ascii="Times New Roman" w:hAnsi="Times New Roman" w:cs="Times New Roman"/>
                   <w:b/>
                   <w:bCs/>
@@ -1004,7 +1054,7 @@
             <w:hyperlink r:id="rId8" w:history="1">
               <w:r>
                 <w:rPr>
-                  <w:rStyle w:val="Hipervnculo"/>
+                  <w:rStyle w:val="Hyperlink"/>
                   <w:rFonts w:ascii="Times New Roman" w:hAnsi="Times New Roman" w:cs="Times New Roman"/>
                   <w:b/>
                   <w:bCs/>
@@ -1096,7 +1146,25 @@
           <w:sz w:val="32"/>
           <w:szCs w:val="32"/>
         </w:rPr>
-        <w:t>Franklin Argelio Quiñones zapata</w:t>
+        <w:t xml:space="preserve">Franklin </w:t>
+      </w:r>
+      <w:proofErr w:type="spellStart"/>
+      <w:r>
+        <w:rPr>
+          <w:rFonts w:ascii="Times New Roman" w:hAnsi="Times New Roman" w:cs="Times New Roman"/>
+          <w:sz w:val="32"/>
+          <w:szCs w:val="32"/>
+        </w:rPr>
+        <w:t>Argelio</w:t>
+      </w:r>
+      <w:proofErr w:type="spellEnd"/>
+      <w:r>
+        <w:rPr>
+          <w:rFonts w:ascii="Times New Roman" w:hAnsi="Times New Roman" w:cs="Times New Roman"/>
+          <w:sz w:val="32"/>
+          <w:szCs w:val="32"/>
+        </w:rPr>
+        <w:t xml:space="preserve"> Quiñones zapata</w:t>
       </w:r>
     </w:p>
     <w:p>
@@ -1477,6 +1545,7 @@
           <w:szCs w:val="32"/>
         </w:rPr>
       </w:pPr>
+      <w:proofErr w:type="spellStart"/>
       <w:r>
         <w:rPr>
           <w:rFonts w:ascii="Times New Roman" w:hAnsi="Times New Roman" w:cs="Times New Roman"/>
@@ -1484,7 +1553,16 @@
           <w:szCs w:val="32"/>
         </w:rPr>
         <w:lastRenderedPageBreak/>
-        <w:t>Jesus Daniel Torres Melgarejo</w:t>
+        <w:t>Jesus</w:t>
+      </w:r>
+      <w:proofErr w:type="spellEnd"/>
+      <w:r>
+        <w:rPr>
+          <w:rFonts w:ascii="Times New Roman" w:hAnsi="Times New Roman" w:cs="Times New Roman"/>
+          <w:sz w:val="32"/>
+          <w:szCs w:val="32"/>
+        </w:rPr>
+        <w:t xml:space="preserve"> Daniel Torres Melgarejo</w:t>
       </w:r>
     </w:p>
     <w:p>
@@ -1674,6 +1752,649 @@
                     <a:prstGeom prst="rect">
                       <a:avLst/>
                     </a:prstGeom>
+                  </pic:spPr>
+                </pic:pic>
+              </a:graphicData>
+            </a:graphic>
+          </wp:inline>
+        </w:drawing>
+      </w:r>
+    </w:p>
+    <w:p>
+      <w:pPr>
+        <w:rPr>
+          <w:rFonts w:ascii="Times New Roman" w:hAnsi="Times New Roman" w:cs="Times New Roman"/>
+          <w:sz w:val="24"/>
+          <w:szCs w:val="24"/>
+        </w:rPr>
+      </w:pPr>
+    </w:p>
+    <w:p>
+      <w:pPr>
+        <w:rPr>
+          <w:rFonts w:ascii="Times New Roman" w:hAnsi="Times New Roman" w:cs="Times New Roman"/>
+          <w:sz w:val="24"/>
+          <w:szCs w:val="24"/>
+        </w:rPr>
+      </w:pPr>
+    </w:p>
+    <w:p>
+      <w:pPr>
+        <w:rPr>
+          <w:rFonts w:ascii="Times New Roman" w:hAnsi="Times New Roman" w:cs="Times New Roman"/>
+          <w:sz w:val="24"/>
+          <w:szCs w:val="24"/>
+        </w:rPr>
+      </w:pPr>
+    </w:p>
+    <w:p>
+      <w:pPr>
+        <w:rPr>
+          <w:rFonts w:ascii="Times New Roman" w:hAnsi="Times New Roman" w:cs="Times New Roman"/>
+          <w:sz w:val="24"/>
+          <w:szCs w:val="24"/>
+        </w:rPr>
+      </w:pPr>
+    </w:p>
+    <w:p>
+      <w:pPr>
+        <w:rPr>
+          <w:rFonts w:ascii="Times New Roman" w:hAnsi="Times New Roman" w:cs="Times New Roman"/>
+          <w:sz w:val="24"/>
+          <w:szCs w:val="24"/>
+        </w:rPr>
+      </w:pPr>
+    </w:p>
+    <w:p>
+      <w:pPr>
+        <w:rPr>
+          <w:rFonts w:ascii="Times New Roman" w:hAnsi="Times New Roman" w:cs="Times New Roman"/>
+          <w:sz w:val="24"/>
+          <w:szCs w:val="24"/>
+        </w:rPr>
+      </w:pPr>
+    </w:p>
+    <w:p>
+      <w:pPr>
+        <w:rPr>
+          <w:rFonts w:ascii="Times New Roman" w:hAnsi="Times New Roman" w:cs="Times New Roman"/>
+          <w:sz w:val="24"/>
+          <w:szCs w:val="24"/>
+        </w:rPr>
+      </w:pPr>
+    </w:p>
+    <w:p>
+      <w:pPr>
+        <w:rPr>
+          <w:rFonts w:ascii="Times New Roman" w:hAnsi="Times New Roman" w:cs="Times New Roman"/>
+          <w:sz w:val="24"/>
+          <w:szCs w:val="24"/>
+        </w:rPr>
+      </w:pPr>
+    </w:p>
+    <w:p>
+      <w:pPr>
+        <w:rPr>
+          <w:rFonts w:ascii="Times New Roman" w:hAnsi="Times New Roman" w:cs="Times New Roman"/>
+          <w:sz w:val="24"/>
+          <w:szCs w:val="24"/>
+        </w:rPr>
+      </w:pPr>
+    </w:p>
+    <w:p>
+      <w:pPr>
+        <w:rPr>
+          <w:rFonts w:ascii="Times New Roman" w:hAnsi="Times New Roman" w:cs="Times New Roman"/>
+          <w:sz w:val="24"/>
+          <w:szCs w:val="24"/>
+        </w:rPr>
+      </w:pPr>
+    </w:p>
+    <w:p>
+      <w:pPr>
+        <w:rPr>
+          <w:rFonts w:ascii="Times New Roman" w:hAnsi="Times New Roman" w:cs="Times New Roman"/>
+          <w:sz w:val="24"/>
+          <w:szCs w:val="24"/>
+        </w:rPr>
+      </w:pPr>
+    </w:p>
+    <w:p>
+      <w:pPr>
+        <w:rPr>
+          <w:rFonts w:ascii="Times New Roman" w:hAnsi="Times New Roman" w:cs="Times New Roman"/>
+          <w:sz w:val="24"/>
+          <w:szCs w:val="24"/>
+        </w:rPr>
+      </w:pPr>
+    </w:p>
+    <w:p>
+      <w:pPr>
+        <w:rPr>
+          <w:rFonts w:ascii="Times New Roman" w:hAnsi="Times New Roman" w:cs="Times New Roman"/>
+          <w:sz w:val="24"/>
+          <w:szCs w:val="24"/>
+        </w:rPr>
+      </w:pPr>
+    </w:p>
+    <w:p>
+      <w:pPr>
+        <w:rPr>
+          <w:rFonts w:ascii="Times New Roman" w:hAnsi="Times New Roman" w:cs="Times New Roman"/>
+          <w:sz w:val="24"/>
+          <w:szCs w:val="24"/>
+        </w:rPr>
+      </w:pPr>
+    </w:p>
+    <w:p>
+      <w:pPr>
+        <w:rPr>
+          <w:rFonts w:ascii="Times New Roman" w:hAnsi="Times New Roman" w:cs="Times New Roman"/>
+          <w:sz w:val="24"/>
+          <w:szCs w:val="24"/>
+        </w:rPr>
+      </w:pPr>
+    </w:p>
+    <w:p>
+      <w:pPr>
+        <w:rPr>
+          <w:rFonts w:ascii="Times New Roman" w:hAnsi="Times New Roman" w:cs="Times New Roman"/>
+          <w:sz w:val="24"/>
+          <w:szCs w:val="24"/>
+        </w:rPr>
+      </w:pPr>
+    </w:p>
+    <w:p>
+      <w:pPr>
+        <w:rPr>
+          <w:rFonts w:ascii="Times New Roman" w:hAnsi="Times New Roman" w:cs="Times New Roman"/>
+          <w:sz w:val="24"/>
+          <w:szCs w:val="24"/>
+        </w:rPr>
+      </w:pPr>
+    </w:p>
+    <w:p>
+      <w:pPr>
+        <w:rPr>
+          <w:rFonts w:ascii="Times New Roman" w:hAnsi="Times New Roman" w:cs="Times New Roman"/>
+          <w:sz w:val="24"/>
+          <w:szCs w:val="24"/>
+        </w:rPr>
+      </w:pPr>
+    </w:p>
+    <w:p>
+      <w:pPr>
+        <w:rPr>
+          <w:rFonts w:ascii="Times New Roman" w:hAnsi="Times New Roman" w:cs="Times New Roman"/>
+          <w:sz w:val="32"/>
+          <w:szCs w:val="32"/>
+        </w:rPr>
+      </w:pPr>
+      <w:r>
+        <w:rPr>
+          <w:rFonts w:ascii="Times New Roman" w:hAnsi="Times New Roman" w:cs="Times New Roman"/>
+          <w:sz w:val="32"/>
+          <w:szCs w:val="32"/>
+        </w:rPr>
+        <w:lastRenderedPageBreak/>
+        <w:t>Sandra Lorena Chaves Ortega</w:t>
+      </w:r>
+    </w:p>
+    <w:p>
+      <w:pPr>
+        <w:rPr>
+          <w:rFonts w:ascii="Times New Roman" w:hAnsi="Times New Roman" w:cs="Times New Roman"/>
+          <w:sz w:val="24"/>
+          <w:szCs w:val="24"/>
+        </w:rPr>
+      </w:pPr>
+      <w:r>
+        <w:rPr>
+          <w:rFonts w:ascii="Times New Roman" w:hAnsi="Times New Roman" w:cs="Times New Roman"/>
+          <w:sz w:val="24"/>
+          <w:szCs w:val="24"/>
+        </w:rPr>
+        <w:t>Inicializar el reposiorio dentro de la carpeta de trabajo creada</w:t>
+      </w:r>
+      <w:r>
+        <w:rPr>
+          <w:rFonts w:ascii="Times New Roman" w:hAnsi="Times New Roman" w:cs="Times New Roman"/>
+          <w:sz w:val="24"/>
+          <w:szCs w:val="24"/>
+        </w:rPr>
+        <w:t>:</w:t>
+      </w:r>
+    </w:p>
+    <w:p>
+      <w:pPr>
+        <w:rPr>
+          <w:rFonts w:ascii="Times New Roman" w:hAnsi="Times New Roman" w:cs="Times New Roman"/>
+          <w:sz w:val="24"/>
+          <w:szCs w:val="24"/>
+        </w:rPr>
+      </w:pPr>
+      <w:r>
+        <w:rPr>
+          <w:noProof/>
+        </w:rPr>
+        <w:drawing>
+          <wp:inline distT="0" distB="0" distL="0" distR="0" wp14:anchorId="6800B390" wp14:editId="0D93B134">
+            <wp:extent cx="5486400" cy="1645701"/>
+            <wp:effectExtent l="0" t="0" r="0" b="0"/>
+            <wp:docPr id="10" name="Picture 10"/>
+            <wp:cNvGraphicFramePr>
+              <a:graphicFrameLocks xmlns:a="http://schemas.openxmlformats.org/drawingml/2006/main" noChangeAspect="1"/>
+            </wp:cNvGraphicFramePr>
+            <a:graphic xmlns:a="http://schemas.openxmlformats.org/drawingml/2006/main">
+              <a:graphicData uri="http://schemas.openxmlformats.org/drawingml/2006/picture">
+                <pic:pic xmlns:pic="http://schemas.openxmlformats.org/drawingml/2006/picture">
+                  <pic:nvPicPr>
+                    <pic:cNvPr id="1" name=""/>
+                    <pic:cNvPicPr/>
+                  </pic:nvPicPr>
+                  <pic:blipFill rotWithShape="1">
+                    <a:blip r:embed="rId15"/>
+                    <a:srcRect l="9891" t="16961" r="47930" b="60537"/>
+                    <a:stretch/>
+                  </pic:blipFill>
+                  <pic:spPr bwMode="auto">
+                    <a:xfrm>
+                      <a:off x="0" y="0"/>
+                      <a:ext cx="5486400" cy="1645701"/>
+                    </a:xfrm>
+                    <a:prstGeom prst="rect">
+                      <a:avLst/>
+                    </a:prstGeom>
+                    <a:ln>
+                      <a:noFill/>
+                    </a:ln>
+                    <a:extLst>
+                      <a:ext uri="{53640926-AAD7-44D8-BBD7-CCE9431645EC}">
+                        <a14:shadowObscured xmlns:a14="http://schemas.microsoft.com/office/drawing/2010/main"/>
+                      </a:ext>
+                    </a:extLst>
+                  </pic:spPr>
+                </pic:pic>
+              </a:graphicData>
+            </a:graphic>
+          </wp:inline>
+        </w:drawing>
+      </w:r>
+    </w:p>
+    <w:p>
+      <w:pPr>
+        <w:rPr>
+          <w:rFonts w:ascii="Times New Roman" w:hAnsi="Times New Roman" w:cs="Times New Roman"/>
+          <w:sz w:val="24"/>
+          <w:szCs w:val="24"/>
+        </w:rPr>
+      </w:pPr>
+      <w:r>
+        <w:rPr>
+          <w:rFonts w:ascii="Times New Roman" w:hAnsi="Times New Roman" w:cs="Times New Roman"/>
+          <w:sz w:val="24"/>
+          <w:szCs w:val="24"/>
+        </w:rPr>
+        <w:t>Enlazar el repositorio local con el de GitHub</w:t>
+      </w:r>
+      <w:r>
+        <w:rPr>
+          <w:rFonts w:ascii="Times New Roman" w:hAnsi="Times New Roman" w:cs="Times New Roman"/>
+          <w:sz w:val="24"/>
+          <w:szCs w:val="24"/>
+        </w:rPr>
+        <w:t>:</w:t>
+      </w:r>
+    </w:p>
+    <w:p>
+      <w:pPr>
+        <w:rPr>
+          <w:rFonts w:ascii="Times New Roman" w:hAnsi="Times New Roman" w:cs="Times New Roman"/>
+          <w:sz w:val="24"/>
+          <w:szCs w:val="24"/>
+        </w:rPr>
+      </w:pPr>
+      <w:r>
+        <w:rPr>
+          <w:noProof/>
+        </w:rPr>
+        <w:drawing>
+          <wp:inline distT="0" distB="0" distL="0" distR="0" wp14:anchorId="7810531B" wp14:editId="6E8E4BBE">
+            <wp:extent cx="5486400" cy="509935"/>
+            <wp:effectExtent l="0" t="0" r="0" b="4445"/>
+            <wp:docPr id="11" name="Picture 11"/>
+            <wp:cNvGraphicFramePr>
+              <a:graphicFrameLocks xmlns:a="http://schemas.openxmlformats.org/drawingml/2006/main" noChangeAspect="1"/>
+            </wp:cNvGraphicFramePr>
+            <a:graphic xmlns:a="http://schemas.openxmlformats.org/drawingml/2006/main">
+              <a:graphicData uri="http://schemas.openxmlformats.org/drawingml/2006/picture">
+                <pic:pic xmlns:pic="http://schemas.openxmlformats.org/drawingml/2006/picture">
+                  <pic:nvPicPr>
+                    <pic:cNvPr id="1" name=""/>
+                    <pic:cNvPicPr/>
+                  </pic:nvPicPr>
+                  <pic:blipFill rotWithShape="1">
+                    <a:blip r:embed="rId16"/>
+                    <a:srcRect t="3842" r="54392" b="88619"/>
+                    <a:stretch/>
+                  </pic:blipFill>
+                  <pic:spPr bwMode="auto">
+                    <a:xfrm>
+                      <a:off x="0" y="0"/>
+                      <a:ext cx="5486400" cy="509935"/>
+                    </a:xfrm>
+                    <a:prstGeom prst="rect">
+                      <a:avLst/>
+                    </a:prstGeom>
+                    <a:ln>
+                      <a:noFill/>
+                    </a:ln>
+                    <a:extLst>
+                      <a:ext uri="{53640926-AAD7-44D8-BBD7-CCE9431645EC}">
+                        <a14:shadowObscured xmlns:a14="http://schemas.microsoft.com/office/drawing/2010/main"/>
+                      </a:ext>
+                    </a:extLst>
+                  </pic:spPr>
+                </pic:pic>
+              </a:graphicData>
+            </a:graphic>
+          </wp:inline>
+        </w:drawing>
+      </w:r>
+    </w:p>
+    <w:p>
+      <w:pPr>
+        <w:rPr>
+          <w:rFonts w:ascii="Times New Roman" w:hAnsi="Times New Roman" w:cs="Times New Roman"/>
+          <w:sz w:val="24"/>
+          <w:szCs w:val="24"/>
+        </w:rPr>
+      </w:pPr>
+      <w:r>
+        <w:rPr>
+          <w:rFonts w:ascii="Times New Roman" w:hAnsi="Times New Roman" w:cs="Times New Roman"/>
+          <w:sz w:val="24"/>
+          <w:szCs w:val="24"/>
+        </w:rPr>
+        <w:t xml:space="preserve">Pasarme a la rama </w:t>
+      </w:r>
+      <w:proofErr w:type="spellStart"/>
+      <w:r>
+        <w:rPr>
+          <w:rFonts w:ascii="Times New Roman" w:hAnsi="Times New Roman" w:cs="Times New Roman"/>
+          <w:sz w:val="24"/>
+          <w:szCs w:val="24"/>
+        </w:rPr>
+        <w:t>Development</w:t>
+      </w:r>
+      <w:proofErr w:type="spellEnd"/>
+      <w:r>
+        <w:rPr>
+          <w:rFonts w:ascii="Times New Roman" w:hAnsi="Times New Roman" w:cs="Times New Roman"/>
+          <w:sz w:val="24"/>
+          <w:szCs w:val="24"/>
+        </w:rPr>
+        <w:t>:</w:t>
+      </w:r>
+    </w:p>
+    <w:p>
+      <w:pPr>
+        <w:rPr>
+          <w:rFonts w:ascii="Times New Roman" w:hAnsi="Times New Roman" w:cs="Times New Roman"/>
+          <w:sz w:val="24"/>
+          <w:szCs w:val="24"/>
+        </w:rPr>
+      </w:pPr>
+      <w:r>
+        <w:rPr>
+          <w:noProof/>
+        </w:rPr>
+        <w:drawing>
+          <wp:inline distT="0" distB="0" distL="0" distR="0" wp14:anchorId="5094502A" wp14:editId="327ED483">
+            <wp:extent cx="5486400" cy="1026571"/>
+            <wp:effectExtent l="0" t="0" r="0" b="2540"/>
+            <wp:docPr id="5" name="Picture 5"/>
+            <wp:cNvGraphicFramePr>
+              <a:graphicFrameLocks xmlns:a="http://schemas.openxmlformats.org/drawingml/2006/main" noChangeAspect="1"/>
+            </wp:cNvGraphicFramePr>
+            <a:graphic xmlns:a="http://schemas.openxmlformats.org/drawingml/2006/main">
+              <a:graphicData uri="http://schemas.openxmlformats.org/drawingml/2006/picture">
+                <pic:pic xmlns:pic="http://schemas.openxmlformats.org/drawingml/2006/picture">
+                  <pic:nvPicPr>
+                    <pic:cNvPr id="1" name=""/>
+                    <pic:cNvPicPr/>
+                  </pic:nvPicPr>
+                  <pic:blipFill rotWithShape="1">
+                    <a:blip r:embed="rId17"/>
+                    <a:srcRect l="1" t="44850" r="45049" b="36865"/>
+                    <a:stretch/>
+                  </pic:blipFill>
+                  <pic:spPr bwMode="auto">
+                    <a:xfrm>
+                      <a:off x="0" y="0"/>
+                      <a:ext cx="5486400" cy="1026571"/>
+                    </a:xfrm>
+                    <a:prstGeom prst="rect">
+                      <a:avLst/>
+                    </a:prstGeom>
+                    <a:ln>
+                      <a:noFill/>
+                    </a:ln>
+                    <a:extLst>
+                      <a:ext uri="{53640926-AAD7-44D8-BBD7-CCE9431645EC}">
+                        <a14:shadowObscured xmlns:a14="http://schemas.microsoft.com/office/drawing/2010/main"/>
+                      </a:ext>
+                    </a:extLst>
+                  </pic:spPr>
+                </pic:pic>
+              </a:graphicData>
+            </a:graphic>
+          </wp:inline>
+        </w:drawing>
+      </w:r>
+    </w:p>
+    <w:p>
+      <w:pPr>
+        <w:rPr>
+          <w:rFonts w:ascii="Times New Roman" w:hAnsi="Times New Roman" w:cs="Times New Roman"/>
+          <w:sz w:val="24"/>
+          <w:szCs w:val="24"/>
+        </w:rPr>
+      </w:pPr>
+      <w:r>
+        <w:rPr>
+          <w:rFonts w:ascii="Times New Roman" w:hAnsi="Times New Roman" w:cs="Times New Roman"/>
+          <w:sz w:val="24"/>
+          <w:szCs w:val="24"/>
+        </w:rPr>
+        <w:t xml:space="preserve">Creación de mi rama personal </w:t>
+      </w:r>
+      <w:proofErr w:type="spellStart"/>
+      <w:r>
+        <w:rPr>
+          <w:rFonts w:ascii="Times New Roman" w:hAnsi="Times New Roman" w:cs="Times New Roman"/>
+          <w:sz w:val="24"/>
+          <w:szCs w:val="24"/>
+        </w:rPr>
+        <w:t>Development_Lorena</w:t>
+      </w:r>
+      <w:proofErr w:type="spellEnd"/>
+      <w:r>
+        <w:rPr>
+          <w:rFonts w:ascii="Times New Roman" w:hAnsi="Times New Roman" w:cs="Times New Roman"/>
+          <w:sz w:val="24"/>
+          <w:szCs w:val="24"/>
+        </w:rPr>
+        <w:t xml:space="preserve"> y descarga del documento en Word para modificar</w:t>
+      </w:r>
+    </w:p>
+    <w:p>
+      <w:pPr>
+        <w:rPr>
+          <w:rFonts w:ascii="Times New Roman" w:hAnsi="Times New Roman" w:cs="Times New Roman"/>
+          <w:sz w:val="24"/>
+          <w:szCs w:val="24"/>
+        </w:rPr>
+      </w:pPr>
+      <w:r>
+        <w:rPr>
+          <w:noProof/>
+        </w:rPr>
+        <w:drawing>
+          <wp:inline distT="0" distB="0" distL="0" distR="0" wp14:anchorId="4D6FDA28" wp14:editId="34B6614F">
+            <wp:extent cx="5563870" cy="2525486"/>
+            <wp:effectExtent l="0" t="0" r="0" b="8255"/>
+            <wp:docPr id="12" name="Picture 12"/>
+            <wp:cNvGraphicFramePr>
+              <a:graphicFrameLocks xmlns:a="http://schemas.openxmlformats.org/drawingml/2006/main" noChangeAspect="1"/>
+            </wp:cNvGraphicFramePr>
+            <a:graphic xmlns:a="http://schemas.openxmlformats.org/drawingml/2006/main">
+              <a:graphicData uri="http://schemas.openxmlformats.org/drawingml/2006/picture">
+                <pic:pic xmlns:pic="http://schemas.openxmlformats.org/drawingml/2006/picture">
+                  <pic:nvPicPr>
+                    <pic:cNvPr id="1" name=""/>
+                    <pic:cNvPicPr/>
+                  </pic:nvPicPr>
+                  <pic:blipFill rotWithShape="1">
+                    <a:blip r:embed="rId18"/>
+                    <a:srcRect t="47287" r="39881" b="4179"/>
+                    <a:stretch/>
+                  </pic:blipFill>
+                  <pic:spPr bwMode="auto">
+                    <a:xfrm>
+                      <a:off x="0" y="0"/>
+                      <a:ext cx="5581806" cy="2533627"/>
+                    </a:xfrm>
+                    <a:prstGeom prst="rect">
+                      <a:avLst/>
+                    </a:prstGeom>
+                    <a:ln>
+                      <a:noFill/>
+                    </a:ln>
+                    <a:extLst>
+                      <a:ext uri="{53640926-AAD7-44D8-BBD7-CCE9431645EC}">
+                        <a14:shadowObscured xmlns:a14="http://schemas.microsoft.com/office/drawing/2010/main"/>
+                      </a:ext>
+                    </a:extLst>
+                  </pic:spPr>
+                </pic:pic>
+              </a:graphicData>
+            </a:graphic>
+          </wp:inline>
+        </w:drawing>
+      </w:r>
+    </w:p>
+    <w:p>
+      <w:pPr>
+        <w:rPr>
+          <w:rFonts w:ascii="Times New Roman" w:hAnsi="Times New Roman" w:cs="Times New Roman"/>
+          <w:sz w:val="24"/>
+          <w:szCs w:val="24"/>
+        </w:rPr>
+      </w:pPr>
+    </w:p>
+    <w:p>
+      <w:pPr>
+        <w:rPr>
+          <w:rFonts w:ascii="Times New Roman" w:hAnsi="Times New Roman" w:cs="Times New Roman"/>
+          <w:sz w:val="24"/>
+          <w:szCs w:val="24"/>
+        </w:rPr>
+      </w:pPr>
+      <w:r>
+        <w:rPr>
+          <w:rFonts w:ascii="Times New Roman" w:hAnsi="Times New Roman" w:cs="Times New Roman"/>
+          <w:sz w:val="24"/>
+          <w:szCs w:val="24"/>
+        </w:rPr>
+        <w:lastRenderedPageBreak/>
+        <w:t xml:space="preserve">Pasar los cambios al </w:t>
+      </w:r>
+      <w:proofErr w:type="spellStart"/>
+      <w:r>
+        <w:rPr>
+          <w:rFonts w:ascii="Times New Roman" w:hAnsi="Times New Roman" w:cs="Times New Roman"/>
+          <w:sz w:val="24"/>
+          <w:szCs w:val="24"/>
+        </w:rPr>
+        <w:t>stagin</w:t>
+      </w:r>
+      <w:proofErr w:type="spellEnd"/>
+      <w:r>
+        <w:rPr>
+          <w:rFonts w:ascii="Times New Roman" w:hAnsi="Times New Roman" w:cs="Times New Roman"/>
+          <w:sz w:val="24"/>
+          <w:szCs w:val="24"/>
+        </w:rPr>
+        <w:t xml:space="preserve"> área y el </w:t>
+      </w:r>
+      <w:proofErr w:type="spellStart"/>
+      <w:r>
+        <w:rPr>
+          <w:rFonts w:ascii="Times New Roman" w:hAnsi="Times New Roman" w:cs="Times New Roman"/>
+          <w:sz w:val="24"/>
+          <w:szCs w:val="24"/>
+        </w:rPr>
+        <w:t>commit</w:t>
+      </w:r>
+      <w:proofErr w:type="spellEnd"/>
+      <w:r>
+        <w:rPr>
+          <w:rFonts w:ascii="Times New Roman" w:hAnsi="Times New Roman" w:cs="Times New Roman"/>
+          <w:sz w:val="24"/>
+          <w:szCs w:val="24"/>
+        </w:rPr>
+        <w:t xml:space="preserve"> al repositorio en mi rama</w:t>
+      </w:r>
+    </w:p>
+    <w:p>
+      <w:pPr>
+        <w:rPr>
+          <w:rFonts w:ascii="Times New Roman" w:hAnsi="Times New Roman" w:cs="Times New Roman"/>
+          <w:sz w:val="24"/>
+          <w:szCs w:val="24"/>
+        </w:rPr>
+      </w:pPr>
+      <w:r>
+        <w:rPr>
+          <w:noProof/>
+        </w:rPr>
+        <w:drawing>
+          <wp:inline distT="0" distB="0" distL="0" distR="0" wp14:anchorId="6219ADC5" wp14:editId="13747D6D">
+            <wp:extent cx="5631114" cy="1393372"/>
+            <wp:effectExtent l="0" t="0" r="8255" b="0"/>
+            <wp:docPr id="14" name="Picture 14"/>
+            <wp:cNvGraphicFramePr>
+              <a:graphicFrameLocks xmlns:a="http://schemas.openxmlformats.org/drawingml/2006/main" noChangeAspect="1"/>
+            </wp:cNvGraphicFramePr>
+            <a:graphic xmlns:a="http://schemas.openxmlformats.org/drawingml/2006/main">
+              <a:graphicData uri="http://schemas.openxmlformats.org/drawingml/2006/picture">
+                <pic:pic xmlns:pic="http://schemas.openxmlformats.org/drawingml/2006/picture">
+                  <pic:nvPicPr>
+                    <pic:cNvPr id="1" name=""/>
+                    <pic:cNvPicPr/>
+                  </pic:nvPicPr>
+                  <pic:blipFill rotWithShape="1">
+                    <a:blip r:embed="rId19"/>
+                    <a:srcRect t="20123" r="40873" b="53856"/>
+                    <a:stretch/>
+                  </pic:blipFill>
+                  <pic:spPr bwMode="auto">
+                    <a:xfrm>
+                      <a:off x="0" y="0"/>
+                      <a:ext cx="5651230" cy="1398350"/>
+                    </a:xfrm>
+                    <a:prstGeom prst="rect">
+                      <a:avLst/>
+                    </a:prstGeom>
+                    <a:ln>
+                      <a:noFill/>
+                    </a:ln>
+                    <a:extLst>
+                      <a:ext uri="{53640926-AAD7-44D8-BBD7-CCE9431645EC}">
+                        <a14:shadowObscured xmlns:a14="http://schemas.microsoft.com/office/drawing/2010/main"/>
+                      </a:ext>
+                    </a:extLst>
                   </pic:spPr>
                 </pic:pic>
               </a:graphicData>
@@ -2102,13 +2823,12 @@
     <w:name w:val="Normal"/>
     <w:qFormat/>
   </w:style>
-  <w:style w:type="character" w:default="1" w:styleId="Fuentedeprrafopredeter">
+  <w:style w:type="character" w:default="1" w:styleId="DefaultParagraphFont">
     <w:name w:val="Default Paragraph Font"/>
     <w:uiPriority w:val="1"/>
-    <w:semiHidden/>
     <w:unhideWhenUsed/>
   </w:style>
-  <w:style w:type="table" w:default="1" w:styleId="Tablanormal">
+  <w:style w:type="table" w:default="1" w:styleId="TableNormal">
     <w:name w:val="Normal Table"/>
     <w:uiPriority w:val="99"/>
     <w:semiHidden/>
@@ -2123,15 +2843,15 @@
       </w:tblCellMar>
     </w:tblPr>
   </w:style>
-  <w:style w:type="numbering" w:default="1" w:styleId="Sinlista">
+  <w:style w:type="numbering" w:default="1" w:styleId="NoList">
     <w:name w:val="No List"/>
     <w:uiPriority w:val="99"/>
     <w:semiHidden/>
     <w:unhideWhenUsed/>
   </w:style>
-  <w:style w:type="paragraph" w:styleId="Sinespaciado">
+  <w:style w:type="paragraph" w:styleId="NoSpacing">
     <w:name w:val="No Spacing"/>
-    <w:link w:val="SinespaciadoCar"/>
+    <w:link w:val="NoSpacingChar"/>
     <w:uiPriority w:val="1"/>
     <w:qFormat/>
     <w:rsid w:val="00027D1A"/>
@@ -2139,16 +2859,16 @@
       <w:spacing w:after="0" w:line="240" w:lineRule="auto"/>
     </w:pPr>
   </w:style>
-  <w:style w:type="character" w:customStyle="1" w:styleId="SinespaciadoCar">
-    <w:name w:val="Sin espaciado Car"/>
-    <w:basedOn w:val="Fuentedeprrafopredeter"/>
-    <w:link w:val="Sinespaciado"/>
+  <w:style w:type="character" w:customStyle="1" w:styleId="NoSpacingChar">
+    <w:name w:val="No Spacing Char"/>
+    <w:basedOn w:val="DefaultParagraphFont"/>
+    <w:link w:val="NoSpacing"/>
     <w:uiPriority w:val="1"/>
     <w:rsid w:val="00027D1A"/>
   </w:style>
-  <w:style w:type="character" w:styleId="Hipervnculo">
+  <w:style w:type="character" w:styleId="Hyperlink">
     <w:name w:val="Hyperlink"/>
-    <w:basedOn w:val="Fuentedeprrafopredeter"/>
+    <w:basedOn w:val="DefaultParagraphFont"/>
     <w:uiPriority w:val="99"/>
     <w:unhideWhenUsed/>
     <w:rsid w:val="001D58A4"/>
@@ -2157,9 +2877,9 @@
       <w:u w:val="single"/>
     </w:rPr>
   </w:style>
-  <w:style w:type="character" w:styleId="Mencinsinresolver">
+  <w:style w:type="character" w:styleId="UnresolvedMention">
     <w:name w:val="Unresolved Mention"/>
-    <w:basedOn w:val="Fuentedeprrafopredeter"/>
+    <w:basedOn w:val="DefaultParagraphFont"/>
     <w:uiPriority w:val="99"/>
     <w:semiHidden/>
     <w:unhideWhenUsed/>
@@ -2252,7 +2972,7 @@
     <w:charset w:val="00"/>
     <w:family w:val="swiss"/>
     <w:pitch w:val="variable"/>
-    <w:sig w:usb0="E4002EFF" w:usb1="C000247B" w:usb2="00000009" w:usb3="00000000" w:csb0="000001FF" w:csb1="00000000"/>
+    <w:sig w:usb0="E0002AFF" w:usb1="4000ACFF" w:usb2="00000001" w:usb3="00000000" w:csb0="000001FF" w:csb1="00000000"/>
   </w:font>
   <w:font w:name="DengXian">
     <w:altName w:val="等线"/>
@@ -2267,7 +2987,7 @@
     <w:charset w:val="00"/>
     <w:family w:val="roman"/>
     <w:pitch w:val="variable"/>
-    <w:sig w:usb0="E0002EFF" w:usb1="C000785B" w:usb2="00000009" w:usb3="00000000" w:csb0="000001FF" w:csb1="00000000"/>
+    <w:sig w:usb0="E0002AFF" w:usb1="C0007843" w:usb2="00000009" w:usb3="00000000" w:csb0="000001FF" w:csb1="00000000"/>
   </w:font>
   <w:font w:name="Calibri Light">
     <w:panose1 w:val="020F0302020204030204"/>
@@ -2303,6 +3023,7 @@
   <w:rsids>
     <w:rsidRoot w:val="009D054C"/>
     <w:rsid w:val="00134D03"/>
+    <w:rsid w:val="00401840"/>
     <w:rsid w:val="0074284B"/>
     <w:rsid w:val="009D054C"/>
     <w:rsid w:val="00B80E1C"/>
@@ -2324,7 +3045,7 @@
   </m:mathPr>
   <w:themeFontLang w:val="es-CO" w:eastAsia="zh-SG"/>
   <w:clrSchemeMapping w:bg1="light1" w:t1="dark1" w:bg2="light2" w:t2="dark2" w:accent1="accent1" w:accent2="accent2" w:accent3="accent3" w:accent4="accent4" w:accent5="accent5" w:accent6="accent6" w:hyperlink="hyperlink" w:followedHyperlink="followedHyperlink"/>
-  <w:decimalSymbol w:val="."/>
+  <w:decimalSymbol w:val=","/>
   <w:listSeparator w:val=";"/>
   <w15:chartTrackingRefBased/>
 </w:settings>
@@ -2729,13 +3450,13 @@
     <w:name w:val="Normal"/>
     <w:qFormat/>
   </w:style>
-  <w:style w:type="character" w:default="1" w:styleId="Fuentedeprrafopredeter">
+  <w:style w:type="character" w:default="1" w:styleId="DefaultParagraphFont">
     <w:name w:val="Default Paragraph Font"/>
     <w:uiPriority w:val="1"/>
     <w:semiHidden/>
     <w:unhideWhenUsed/>
   </w:style>
-  <w:style w:type="table" w:default="1" w:styleId="Tablanormal">
+  <w:style w:type="table" w:default="1" w:styleId="TableNormal">
     <w:name w:val="Normal Table"/>
     <w:uiPriority w:val="99"/>
     <w:semiHidden/>
@@ -2750,7 +3471,7 @@
       </w:tblCellMar>
     </w:tblPr>
   </w:style>
-  <w:style w:type="numbering" w:default="1" w:styleId="Sinlista">
+  <w:style w:type="numbering" w:default="1" w:styleId="NoList">
     <w:name w:val="No List"/>
     <w:uiPriority w:val="99"/>
     <w:semiHidden/>

</xml_diff>

<commit_message>
Se agrega el Sprint 1
</commit_message>
<xml_diff>
--- a/Sprint_1.docx
+++ b/Sprint_1.docx
@@ -1,6 +1,6 @@
 
 <file path=word/document.xml><?xml version="1.0" encoding="utf-8"?>
-<w:document xmlns:wpc="http://schemas.microsoft.com/office/word/2010/wordprocessingCanvas" xmlns:cx="http://schemas.microsoft.com/office/drawing/2014/chartex" xmlns:cx1="http://schemas.microsoft.com/office/drawing/2015/9/8/chartex" xmlns:cx2="http://schemas.microsoft.com/office/drawing/2015/10/21/chartex" xmlns:cx3="http://schemas.microsoft.com/office/drawing/2016/5/9/chartex" xmlns:cx4="http://schemas.microsoft.com/office/drawing/2016/5/10/chartex" xmlns:cx5="http://schemas.microsoft.com/office/drawing/2016/5/11/chartex" xmlns:cx6="http://schemas.microsoft.com/office/drawing/2016/5/12/chartex" xmlns:cx7="http://schemas.microsoft.com/office/drawing/2016/5/13/chartex" xmlns:cx8="http://schemas.microsoft.com/office/drawing/2016/5/14/chartex" xmlns:mc="http://schemas.openxmlformats.org/markup-compatibility/2006" xmlns:aink="http://schemas.microsoft.com/office/drawing/2016/ink" xmlns:am3d="http://schemas.microsoft.com/office/drawing/2017/model3d" xmlns:o="urn:schemas-microsoft-com:office:office" xmlns:r="http://schemas.openxmlformats.org/officeDocument/2006/relationships" xmlns:m="http://schemas.openxmlformats.org/officeDocument/2006/math" xmlns:v="urn:schemas-microsoft-com:vml" xmlns:wp14="http://schemas.microsoft.com/office/word/2010/wordprocessingDrawing" xmlns:wp="http://schemas.openxmlformats.org/drawingml/2006/wordprocessingDrawing" xmlns:w10="urn:schemas-microsoft-com:office:word" xmlns:w="http://schemas.openxmlformats.org/wordprocessingml/2006/main" xmlns:w14="http://schemas.microsoft.com/office/word/2010/wordml" xmlns:w15="http://schemas.microsoft.com/office/word/2012/wordml" xmlns:w16cex="http://schemas.microsoft.com/office/word/2018/wordml/cex" xmlns:w16cid="http://schemas.microsoft.com/office/word/2016/wordml/cid" xmlns:w16="http://schemas.microsoft.com/office/word/2018/wordml" xmlns:w16sdtdh="http://schemas.microsoft.com/office/word/2020/wordml/sdtdatahash" xmlns:w16se="http://schemas.microsoft.com/office/word/2015/wordml/symex" xmlns:wpg="http://schemas.microsoft.com/office/word/2010/wordprocessingGroup" xmlns:wpi="http://schemas.microsoft.com/office/word/2010/wordprocessingInk" xmlns:wne="http://schemas.microsoft.com/office/word/2006/wordml" xmlns:wps="http://schemas.microsoft.com/office/word/2010/wordprocessingShape" mc:Ignorable="w14 w15 w16se w16cid w16 w16cex w16sdtdh wp14">
+<w:document xmlns:wpc="http://schemas.microsoft.com/office/word/2010/wordprocessingCanvas" xmlns:cx="http://schemas.microsoft.com/office/drawing/2014/chartex" xmlns:mc="http://schemas.openxmlformats.org/markup-compatibility/2006" xmlns:o="urn:schemas-microsoft-com:office:office" xmlns:r="http://schemas.openxmlformats.org/officeDocument/2006/relationships" xmlns:m="http://schemas.openxmlformats.org/officeDocument/2006/math" xmlns:v="urn:schemas-microsoft-com:vml" xmlns:wp14="http://schemas.microsoft.com/office/word/2010/wordprocessingDrawing" xmlns:wp="http://schemas.openxmlformats.org/drawingml/2006/wordprocessingDrawing" xmlns:w10="urn:schemas-microsoft-com:office:word" xmlns:w="http://schemas.openxmlformats.org/wordprocessingml/2006/main" xmlns:w14="http://schemas.microsoft.com/office/word/2010/wordml" xmlns:w15="http://schemas.microsoft.com/office/word/2012/wordml" xmlns:w16se="http://schemas.microsoft.com/office/word/2015/wordml/symex" xmlns:wpg="http://schemas.microsoft.com/office/word/2010/wordprocessingGroup" xmlns:wpi="http://schemas.microsoft.com/office/word/2010/wordprocessingInk" xmlns:wne="http://schemas.microsoft.com/office/word/2006/wordml" xmlns:wps="http://schemas.microsoft.com/office/word/2010/wordprocessingShape" mc:Ignorable="w14 w15 w16se wp14">
   <w:body>
     <w:sdt>
       <w:sdtPr>
@@ -21,7 +21,7 @@
       <w:sdtContent>
         <w:p>
           <w:pPr>
-            <w:pStyle w:val="NoSpacing"/>
+            <w:pStyle w:val="Sinespaciado"/>
             <w:spacing w:before="1540" w:after="240"/>
             <w:jc w:val="center"/>
             <w:rPr>
@@ -32,6 +32,7 @@
             <w:rPr>
               <w:noProof/>
               <w:color w:val="4472C4" w:themeColor="accent1"/>
+              <w:lang w:val="en-US" w:eastAsia="en-US"/>
             </w:rPr>
             <w:drawing>
               <wp:inline distT="0" distB="0" distL="0" distR="0" wp14:anchorId="1EDDC47C" wp14:editId="3CC79E8A">
@@ -115,7 +116,7 @@
           <w:sdtContent>
             <w:p>
               <w:pPr>
-                <w:pStyle w:val="NoSpacing"/>
+                <w:pStyle w:val="Sinespaciado"/>
                 <w:pBdr>
                   <w:top w:val="single" w:sz="6" w:space="6" w:color="4472C4" w:themeColor="accent1"/>
                   <w:bottom w:val="single" w:sz="6" w:space="6" w:color="4472C4" w:themeColor="accent1"/>
@@ -164,7 +165,7 @@
           <w:sdtContent>
             <w:p>
               <w:pPr>
-                <w:pStyle w:val="NoSpacing"/>
+                <w:pStyle w:val="Sinespaciado"/>
                 <w:jc w:val="center"/>
                 <w:rPr>
                   <w:color w:val="4472C4" w:themeColor="accent1"/>
@@ -185,7 +186,7 @@
         </w:sdt>
         <w:p>
           <w:pPr>
-            <w:pStyle w:val="NoSpacing"/>
+            <w:pStyle w:val="Sinespaciado"/>
             <w:spacing w:before="480"/>
             <w:jc w:val="center"/>
             <w:rPr>
@@ -196,6 +197,7 @@
             <w:rPr>
               <w:noProof/>
               <w:color w:val="4472C4" w:themeColor="accent1"/>
+              <w:lang w:val="en-US" w:eastAsia="en-US"/>
             </w:rPr>
             <mc:AlternateContent>
               <mc:Choice Requires="wps">
@@ -280,7 +282,7 @@
                                 <w:sdtContent>
                                   <w:p>
                                     <w:pPr>
-                                      <w:pStyle w:val="NoSpacing"/>
+                                      <w:pStyle w:val="Sinespaciado"/>
                                       <w:spacing w:after="40"/>
                                       <w:jc w:val="center"/>
                                       <w:rPr>
@@ -304,7 +306,7 @@
                               </w:sdt>
                               <w:p>
                                 <w:pPr>
-                                  <w:pStyle w:val="NoSpacing"/>
+                                  <w:pStyle w:val="Sinespaciado"/>
                                   <w:jc w:val="center"/>
                                   <w:rPr>
                                     <w:color w:val="4472C4" w:themeColor="accent1"/>
@@ -336,7 +338,7 @@
                               </w:p>
                               <w:p>
                                 <w:pPr>
-                                  <w:pStyle w:val="NoSpacing"/>
+                                  <w:pStyle w:val="Sinespaciado"/>
                                   <w:jc w:val="center"/>
                                   <w:rPr>
                                     <w:color w:val="4472C4" w:themeColor="accent1"/>
@@ -384,7 +386,7 @@
                   </wp:anchor>
                 </w:drawing>
               </mc:Choice>
-              <mc:Fallback>
+              <mc:Fallback xmlns:w16sdtdh="http://schemas.microsoft.com/office/word/2020/wordml/sdtdatahash" xmlns:w16="http://schemas.microsoft.com/office/word/2018/wordml" xmlns:w16cid="http://schemas.microsoft.com/office/word/2016/wordml/cid" xmlns:w16cex="http://schemas.microsoft.com/office/word/2018/wordml/cex" xmlns:am3d="http://schemas.microsoft.com/office/drawing/2017/model3d" xmlns:aink="http://schemas.microsoft.com/office/drawing/2016/ink" xmlns:cx8="http://schemas.microsoft.com/office/drawing/2016/5/14/chartex" xmlns:cx7="http://schemas.microsoft.com/office/drawing/2016/5/13/chartex" xmlns:cx6="http://schemas.microsoft.com/office/drawing/2016/5/12/chartex" xmlns:cx5="http://schemas.microsoft.com/office/drawing/2016/5/11/chartex" xmlns:cx4="http://schemas.microsoft.com/office/drawing/2016/5/10/chartex" xmlns:cx3="http://schemas.microsoft.com/office/drawing/2016/5/9/chartex" xmlns:cx2="http://schemas.microsoft.com/office/drawing/2015/10/21/chartex" xmlns:cx1="http://schemas.microsoft.com/office/drawing/2015/9/8/chartex">
                 <w:pict>
                   <v:shapetype w14:anchorId="5119F7A3" id="_x0000_t202" coordsize="21600,21600" o:spt="202" path="m,l,21600r21600,l21600,xe">
                     <v:stroke joinstyle="miter"/>
@@ -513,6 +515,7 @@
             <w:rPr>
               <w:noProof/>
               <w:color w:val="4472C4" w:themeColor="accent1"/>
+              <w:lang w:val="en-US" w:eastAsia="en-US"/>
             </w:rPr>
             <w:drawing>
               <wp:inline distT="0" distB="0" distL="0" distR="0" wp14:anchorId="23239646" wp14:editId="2748D3C6">
@@ -784,6 +787,16 @@
                 <w:szCs w:val="24"/>
               </w:rPr>
             </w:pPr>
+            <w:r>
+              <w:rPr>
+                <w:rFonts w:ascii="Times New Roman" w:hAnsi="Times New Roman" w:cs="Times New Roman"/>
+                <w:b/>
+                <w:bCs/>
+                <w:sz w:val="24"/>
+                <w:szCs w:val="24"/>
+              </w:rPr>
+              <w:t>Alejandro Zapata Ramírez</w:t>
+            </w:r>
           </w:p>
         </w:tc>
         <w:tc>
@@ -800,6 +813,16 @@
                 <w:szCs w:val="24"/>
               </w:rPr>
             </w:pPr>
+            <w:r>
+              <w:rPr>
+                <w:rFonts w:ascii="Times New Roman" w:hAnsi="Times New Roman" w:cs="Times New Roman"/>
+                <w:b/>
+                <w:bCs/>
+                <w:sz w:val="24"/>
+                <w:szCs w:val="24"/>
+              </w:rPr>
+              <w:t>Desarrollador</w:t>
+            </w:r>
           </w:p>
         </w:tc>
       </w:tr>
@@ -1019,7 +1042,7 @@
             <w:hyperlink r:id="rId7" w:history="1">
               <w:r>
                 <w:rPr>
-                  <w:rStyle w:val="Hyperlink"/>
+                  <w:rStyle w:val="Hipervnculo"/>
                   <w:rFonts w:ascii="Times New Roman" w:hAnsi="Times New Roman" w:cs="Times New Roman"/>
                   <w:b/>
                   <w:bCs/>
@@ -1054,7 +1077,7 @@
             <w:hyperlink r:id="rId8" w:history="1">
               <w:r>
                 <w:rPr>
-                  <w:rStyle w:val="Hyperlink"/>
+                  <w:rStyle w:val="Hipervnculo"/>
                   <w:rFonts w:ascii="Times New Roman" w:hAnsi="Times New Roman" w:cs="Times New Roman"/>
                   <w:b/>
                   <w:bCs/>
@@ -1198,6 +1221,7 @@
           <w:noProof/>
           <w:sz w:val="24"/>
           <w:szCs w:val="24"/>
+          <w:lang w:val="en-US" w:eastAsia="en-US"/>
         </w:rPr>
         <w:drawing>
           <wp:inline distT="0" distB="0" distL="0" distR="0" wp14:anchorId="2FF10C53" wp14:editId="4D72AB3C">
@@ -1271,6 +1295,7 @@
           <w:noProof/>
           <w:sz w:val="24"/>
           <w:szCs w:val="24"/>
+          <w:lang w:val="en-US" w:eastAsia="en-US"/>
         </w:rPr>
         <w:drawing>
           <wp:inline distT="0" distB="0" distL="0" distR="0" wp14:anchorId="432009E5" wp14:editId="3F285BA6">
@@ -1369,6 +1394,7 @@
           <w:noProof/>
           <w:sz w:val="24"/>
           <w:szCs w:val="24"/>
+          <w:lang w:val="en-US" w:eastAsia="en-US"/>
         </w:rPr>
         <w:drawing>
           <wp:inline distT="0" distB="0" distL="0" distR="0" wp14:anchorId="0A50D7C2" wp14:editId="5A71E8E5">
@@ -1593,6 +1619,7 @@
       <w:r>
         <w:rPr>
           <w:noProof/>
+          <w:lang w:val="en-US" w:eastAsia="en-US"/>
         </w:rPr>
         <w:drawing>
           <wp:inline distT="0" distB="0" distL="0" distR="0" wp14:anchorId="1DC2CFF6" wp14:editId="58C2B9D8">
@@ -1656,6 +1683,7 @@
       <w:r>
         <w:rPr>
           <w:noProof/>
+          <w:lang w:val="en-US" w:eastAsia="en-US"/>
         </w:rPr>
         <w:drawing>
           <wp:inline distT="0" distB="0" distL="0" distR="0" wp14:anchorId="37CC03B9" wp14:editId="7F27ED48">
@@ -1722,6 +1750,7 @@
       <w:r>
         <w:rPr>
           <w:noProof/>
+          <w:lang w:val="en-US" w:eastAsia="en-US"/>
         </w:rPr>
         <w:drawing>
           <wp:inline distT="0" distB="0" distL="0" distR="0" wp14:anchorId="58F493D3" wp14:editId="749FCB91">
@@ -1994,6 +2023,7 @@
       <w:r>
         <w:rPr>
           <w:noProof/>
+          <w:lang w:val="en-US" w:eastAsia="en-US"/>
         </w:rPr>
         <w:drawing>
           <wp:inline distT="0" distB="0" distL="0" distR="0" wp14:anchorId="6800B390" wp14:editId="0D93B134">
@@ -2075,6 +2105,7 @@
       <w:r>
         <w:rPr>
           <w:noProof/>
+          <w:lang w:val="en-US" w:eastAsia="en-US"/>
         </w:rPr>
         <w:drawing>
           <wp:inline distT="0" distB="0" distL="0" distR="0" wp14:anchorId="7810531B" wp14:editId="6E8E4BBE">
@@ -2166,6 +2197,7 @@
       <w:r>
         <w:rPr>
           <w:noProof/>
+          <w:lang w:val="en-US" w:eastAsia="en-US"/>
         </w:rPr>
         <w:drawing>
           <wp:inline distT="0" distB="0" distL="0" distR="0" wp14:anchorId="5094502A" wp14:editId="327ED483">
@@ -2257,6 +2289,7 @@
       <w:r>
         <w:rPr>
           <w:noProof/>
+          <w:lang w:val="en-US" w:eastAsia="en-US"/>
         </w:rPr>
         <w:drawing>
           <wp:inline distT="0" distB="0" distL="0" distR="0" wp14:anchorId="4D6FDA28" wp14:editId="34B6614F">
@@ -2394,6 +2427,7 @@
       <w:r>
         <w:rPr>
           <w:noProof/>
+          <w:lang w:val="en-US" w:eastAsia="en-US"/>
         </w:rPr>
         <w:drawing>
           <wp:inline distT="0" distB="0" distL="0" distR="0" wp14:anchorId="6219ADC5" wp14:editId="13747D6D">
@@ -2500,6 +2534,495 @@
         </w:rPr>
       </w:pPr>
     </w:p>
+    <w:p>
+      <w:pPr>
+        <w:rPr>
+          <w:rFonts w:ascii="Times New Roman" w:hAnsi="Times New Roman" w:cs="Times New Roman"/>
+          <w:sz w:val="24"/>
+          <w:szCs w:val="24"/>
+        </w:rPr>
+      </w:pPr>
+      <w:r>
+        <w:rPr>
+          <w:rFonts w:ascii="Times New Roman" w:hAnsi="Times New Roman" w:cs="Times New Roman"/>
+          <w:sz w:val="24"/>
+          <w:szCs w:val="24"/>
+        </w:rPr>
+        <w:br w:type="page"/>
+      </w:r>
+    </w:p>
+    <w:p>
+      <w:pPr>
+        <w:rPr>
+          <w:rFonts w:ascii="Times New Roman" w:hAnsi="Times New Roman" w:cs="Times New Roman"/>
+          <w:sz w:val="36"/>
+          <w:szCs w:val="24"/>
+        </w:rPr>
+      </w:pPr>
+      <w:r>
+        <w:rPr>
+          <w:rFonts w:ascii="Times New Roman" w:hAnsi="Times New Roman" w:cs="Times New Roman"/>
+          <w:sz w:val="36"/>
+          <w:szCs w:val="24"/>
+        </w:rPr>
+        <w:lastRenderedPageBreak/>
+        <w:t>Alejandro Zapata Ramírez</w:t>
+      </w:r>
+    </w:p>
+    <w:p>
+      <w:pPr>
+        <w:tabs>
+          <w:tab w:val="left" w:pos="780"/>
+        </w:tabs>
+        <w:rPr>
+          <w:rFonts w:ascii="Times New Roman" w:hAnsi="Times New Roman" w:cs="Times New Roman"/>
+          <w:sz w:val="24"/>
+          <w:szCs w:val="24"/>
+        </w:rPr>
+      </w:pPr>
+      <w:r>
+        <w:rPr>
+          <w:rFonts w:ascii="Times New Roman" w:hAnsi="Times New Roman" w:cs="Times New Roman"/>
+          <w:sz w:val="24"/>
+          <w:szCs w:val="24"/>
+        </w:rPr>
+        <w:t>Creación de repositorio local:</w:t>
+      </w:r>
+    </w:p>
+    <w:p>
+      <w:pPr>
+        <w:tabs>
+          <w:tab w:val="left" w:pos="780"/>
+        </w:tabs>
+        <w:rPr>
+          <w:rFonts w:ascii="Times New Roman" w:hAnsi="Times New Roman" w:cs="Times New Roman"/>
+          <w:szCs w:val="24"/>
+        </w:rPr>
+      </w:pPr>
+      <w:r>
+        <w:rPr>
+          <w:rFonts w:ascii="Times New Roman" w:hAnsi="Times New Roman" w:cs="Times New Roman"/>
+          <w:noProof/>
+          <w:szCs w:val="24"/>
+          <w:lang w:val="en-US" w:eastAsia="en-US"/>
+        </w:rPr>
+        <w:drawing>
+          <wp:inline distT="0" distB="0" distL="0" distR="0" wp14:anchorId="44943722" wp14:editId="0513F091">
+            <wp:extent cx="5486400" cy="1035685"/>
+            <wp:effectExtent l="0" t="0" r="0" b="0"/>
+            <wp:docPr id="4" name="Imagen 4"/>
+            <wp:cNvGraphicFramePr>
+              <a:graphicFrameLocks xmlns:a="http://schemas.openxmlformats.org/drawingml/2006/main" noChangeAspect="1"/>
+            </wp:cNvGraphicFramePr>
+            <a:graphic xmlns:a="http://schemas.openxmlformats.org/drawingml/2006/main">
+              <a:graphicData uri="http://schemas.openxmlformats.org/drawingml/2006/picture">
+                <pic:pic xmlns:pic="http://schemas.openxmlformats.org/drawingml/2006/picture">
+                  <pic:nvPicPr>
+                    <pic:cNvPr id="1" name=""/>
+                    <pic:cNvPicPr/>
+                  </pic:nvPicPr>
+                  <pic:blipFill>
+                    <a:blip r:embed="rId20"/>
+                    <a:stretch>
+                      <a:fillRect/>
+                    </a:stretch>
+                  </pic:blipFill>
+                  <pic:spPr>
+                    <a:xfrm>
+                      <a:off x="0" y="0"/>
+                      <a:ext cx="5486400" cy="1035685"/>
+                    </a:xfrm>
+                    <a:prstGeom prst="rect">
+                      <a:avLst/>
+                    </a:prstGeom>
+                  </pic:spPr>
+                </pic:pic>
+              </a:graphicData>
+            </a:graphic>
+          </wp:inline>
+        </w:drawing>
+      </w:r>
+    </w:p>
+    <w:p>
+      <w:pPr>
+        <w:tabs>
+          <w:tab w:val="left" w:pos="780"/>
+        </w:tabs>
+        <w:rPr>
+          <w:rFonts w:ascii="Times New Roman" w:hAnsi="Times New Roman" w:cs="Times New Roman"/>
+          <w:szCs w:val="24"/>
+        </w:rPr>
+      </w:pPr>
+    </w:p>
+    <w:p>
+      <w:pPr>
+        <w:tabs>
+          <w:tab w:val="left" w:pos="780"/>
+        </w:tabs>
+        <w:rPr>
+          <w:rFonts w:ascii="Times New Roman" w:hAnsi="Times New Roman" w:cs="Times New Roman"/>
+          <w:szCs w:val="24"/>
+        </w:rPr>
+      </w:pPr>
+      <w:r>
+        <w:rPr>
+          <w:rFonts w:ascii="Times New Roman" w:hAnsi="Times New Roman" w:cs="Times New Roman"/>
+          <w:szCs w:val="24"/>
+        </w:rPr>
+        <w:t>Enlace con repositorio remoto:</w:t>
+      </w:r>
+    </w:p>
+    <w:p>
+      <w:pPr>
+        <w:tabs>
+          <w:tab w:val="left" w:pos="780"/>
+        </w:tabs>
+        <w:rPr>
+          <w:rFonts w:ascii="Times New Roman" w:hAnsi="Times New Roman" w:cs="Times New Roman"/>
+          <w:szCs w:val="24"/>
+        </w:rPr>
+      </w:pPr>
+      <w:r>
+        <w:rPr>
+          <w:rFonts w:ascii="Times New Roman" w:hAnsi="Times New Roman" w:cs="Times New Roman"/>
+          <w:noProof/>
+          <w:szCs w:val="24"/>
+          <w:lang w:val="en-US" w:eastAsia="en-US"/>
+        </w:rPr>
+        <w:drawing>
+          <wp:inline distT="0" distB="0" distL="0" distR="0" wp14:anchorId="69009CA7" wp14:editId="5786926D">
+            <wp:extent cx="5486400" cy="495935"/>
+            <wp:effectExtent l="0" t="0" r="0" b="0"/>
+            <wp:docPr id="6" name="Imagen 6"/>
+            <wp:cNvGraphicFramePr>
+              <a:graphicFrameLocks xmlns:a="http://schemas.openxmlformats.org/drawingml/2006/main" noChangeAspect="1"/>
+            </wp:cNvGraphicFramePr>
+            <a:graphic xmlns:a="http://schemas.openxmlformats.org/drawingml/2006/main">
+              <a:graphicData uri="http://schemas.openxmlformats.org/drawingml/2006/picture">
+                <pic:pic xmlns:pic="http://schemas.openxmlformats.org/drawingml/2006/picture">
+                  <pic:nvPicPr>
+                    <pic:cNvPr id="1" name=""/>
+                    <pic:cNvPicPr/>
+                  </pic:nvPicPr>
+                  <pic:blipFill>
+                    <a:blip r:embed="rId21"/>
+                    <a:stretch>
+                      <a:fillRect/>
+                    </a:stretch>
+                  </pic:blipFill>
+                  <pic:spPr>
+                    <a:xfrm>
+                      <a:off x="0" y="0"/>
+                      <a:ext cx="5486400" cy="495935"/>
+                    </a:xfrm>
+                    <a:prstGeom prst="rect">
+                      <a:avLst/>
+                    </a:prstGeom>
+                  </pic:spPr>
+                </pic:pic>
+              </a:graphicData>
+            </a:graphic>
+          </wp:inline>
+        </w:drawing>
+      </w:r>
+    </w:p>
+    <w:p>
+      <w:pPr>
+        <w:tabs>
+          <w:tab w:val="left" w:pos="780"/>
+        </w:tabs>
+        <w:rPr>
+          <w:rFonts w:ascii="Times New Roman" w:hAnsi="Times New Roman" w:cs="Times New Roman"/>
+          <w:szCs w:val="24"/>
+        </w:rPr>
+      </w:pPr>
+    </w:p>
+    <w:p>
+      <w:pPr>
+        <w:tabs>
+          <w:tab w:val="left" w:pos="780"/>
+        </w:tabs>
+        <w:rPr>
+          <w:rFonts w:ascii="Times New Roman" w:hAnsi="Times New Roman" w:cs="Times New Roman"/>
+          <w:szCs w:val="24"/>
+        </w:rPr>
+      </w:pPr>
+      <w:r>
+        <w:rPr>
+          <w:rFonts w:ascii="Times New Roman" w:hAnsi="Times New Roman" w:cs="Times New Roman"/>
+          <w:szCs w:val="24"/>
+        </w:rPr>
+        <w:t xml:space="preserve">Creación de rama personal de trabajo </w:t>
+      </w:r>
+      <w:proofErr w:type="spellStart"/>
+      <w:r>
+        <w:rPr>
+          <w:rFonts w:ascii="Times New Roman" w:hAnsi="Times New Roman" w:cs="Times New Roman"/>
+          <w:szCs w:val="24"/>
+        </w:rPr>
+        <w:t>Development_Alejandro</w:t>
+      </w:r>
+      <w:proofErr w:type="spellEnd"/>
+      <w:r>
+        <w:rPr>
+          <w:rFonts w:ascii="Times New Roman" w:hAnsi="Times New Roman" w:cs="Times New Roman"/>
+          <w:szCs w:val="24"/>
+        </w:rPr>
+        <w:t>:</w:t>
+      </w:r>
+    </w:p>
+    <w:p>
+      <w:pPr>
+        <w:tabs>
+          <w:tab w:val="left" w:pos="780"/>
+        </w:tabs>
+        <w:rPr>
+          <w:rFonts w:ascii="Times New Roman" w:hAnsi="Times New Roman" w:cs="Times New Roman"/>
+          <w:szCs w:val="24"/>
+        </w:rPr>
+      </w:pPr>
+      <w:r>
+        <w:rPr>
+          <w:rFonts w:ascii="Times New Roman" w:hAnsi="Times New Roman" w:cs="Times New Roman"/>
+          <w:noProof/>
+          <w:szCs w:val="24"/>
+          <w:lang w:val="en-US" w:eastAsia="en-US"/>
+        </w:rPr>
+        <w:drawing>
+          <wp:inline distT="0" distB="0" distL="0" distR="0" wp14:anchorId="60AC3EAE" wp14:editId="4AED864E">
+            <wp:extent cx="5486400" cy="620395"/>
+            <wp:effectExtent l="0" t="0" r="0" b="8255"/>
+            <wp:docPr id="13" name="Imagen 13"/>
+            <wp:cNvGraphicFramePr>
+              <a:graphicFrameLocks xmlns:a="http://schemas.openxmlformats.org/drawingml/2006/main" noChangeAspect="1"/>
+            </wp:cNvGraphicFramePr>
+            <a:graphic xmlns:a="http://schemas.openxmlformats.org/drawingml/2006/main">
+              <a:graphicData uri="http://schemas.openxmlformats.org/drawingml/2006/picture">
+                <pic:pic xmlns:pic="http://schemas.openxmlformats.org/drawingml/2006/picture">
+                  <pic:nvPicPr>
+                    <pic:cNvPr id="1" name=""/>
+                    <pic:cNvPicPr/>
+                  </pic:nvPicPr>
+                  <pic:blipFill>
+                    <a:blip r:embed="rId22"/>
+                    <a:stretch>
+                      <a:fillRect/>
+                    </a:stretch>
+                  </pic:blipFill>
+                  <pic:spPr>
+                    <a:xfrm>
+                      <a:off x="0" y="0"/>
+                      <a:ext cx="5486400" cy="620395"/>
+                    </a:xfrm>
+                    <a:prstGeom prst="rect">
+                      <a:avLst/>
+                    </a:prstGeom>
+                  </pic:spPr>
+                </pic:pic>
+              </a:graphicData>
+            </a:graphic>
+          </wp:inline>
+        </w:drawing>
+      </w:r>
+    </w:p>
+    <w:p>
+      <w:pPr>
+        <w:tabs>
+          <w:tab w:val="left" w:pos="780"/>
+        </w:tabs>
+        <w:rPr>
+          <w:rFonts w:ascii="Times New Roman" w:hAnsi="Times New Roman" w:cs="Times New Roman"/>
+          <w:szCs w:val="24"/>
+        </w:rPr>
+      </w:pPr>
+    </w:p>
+    <w:p>
+      <w:pPr>
+        <w:tabs>
+          <w:tab w:val="left" w:pos="780"/>
+        </w:tabs>
+        <w:rPr>
+          <w:rFonts w:ascii="Times New Roman" w:hAnsi="Times New Roman" w:cs="Times New Roman"/>
+          <w:szCs w:val="24"/>
+        </w:rPr>
+      </w:pPr>
+      <w:r>
+        <w:rPr>
+          <w:rFonts w:ascii="Times New Roman" w:hAnsi="Times New Roman" w:cs="Times New Roman"/>
+          <w:szCs w:val="24"/>
+        </w:rPr>
+        <w:t>Clonar una rama:</w:t>
+      </w:r>
+    </w:p>
+    <w:p>
+      <w:pPr>
+        <w:tabs>
+          <w:tab w:val="left" w:pos="780"/>
+        </w:tabs>
+        <w:rPr>
+          <w:rFonts w:ascii="Times New Roman" w:hAnsi="Times New Roman" w:cs="Times New Roman"/>
+          <w:szCs w:val="24"/>
+        </w:rPr>
+      </w:pPr>
+      <w:r>
+        <w:rPr>
+          <w:rFonts w:ascii="Times New Roman" w:hAnsi="Times New Roman" w:cs="Times New Roman"/>
+          <w:noProof/>
+          <w:szCs w:val="24"/>
+          <w:lang w:val="en-US" w:eastAsia="en-US"/>
+        </w:rPr>
+        <w:drawing>
+          <wp:inline distT="0" distB="0" distL="0" distR="0" wp14:anchorId="15464A29" wp14:editId="4497C8FB">
+            <wp:extent cx="5486400" cy="1147445"/>
+            <wp:effectExtent l="0" t="0" r="0" b="0"/>
+            <wp:docPr id="15" name="Imagen 15"/>
+            <wp:cNvGraphicFramePr>
+              <a:graphicFrameLocks xmlns:a="http://schemas.openxmlformats.org/drawingml/2006/main" noChangeAspect="1"/>
+            </wp:cNvGraphicFramePr>
+            <a:graphic xmlns:a="http://schemas.openxmlformats.org/drawingml/2006/main">
+              <a:graphicData uri="http://schemas.openxmlformats.org/drawingml/2006/picture">
+                <pic:pic xmlns:pic="http://schemas.openxmlformats.org/drawingml/2006/picture">
+                  <pic:nvPicPr>
+                    <pic:cNvPr id="1" name=""/>
+                    <pic:cNvPicPr/>
+                  </pic:nvPicPr>
+                  <pic:blipFill>
+                    <a:blip r:embed="rId23"/>
+                    <a:stretch>
+                      <a:fillRect/>
+                    </a:stretch>
+                  </pic:blipFill>
+                  <pic:spPr>
+                    <a:xfrm>
+                      <a:off x="0" y="0"/>
+                      <a:ext cx="5486400" cy="1147445"/>
+                    </a:xfrm>
+                    <a:prstGeom prst="rect">
+                      <a:avLst/>
+                    </a:prstGeom>
+                  </pic:spPr>
+                </pic:pic>
+              </a:graphicData>
+            </a:graphic>
+          </wp:inline>
+        </w:drawing>
+      </w:r>
+    </w:p>
+    <w:p>
+      <w:pPr>
+        <w:rPr>
+          <w:rFonts w:ascii="Times New Roman" w:hAnsi="Times New Roman" w:cs="Times New Roman"/>
+          <w:sz w:val="24"/>
+          <w:szCs w:val="24"/>
+        </w:rPr>
+      </w:pPr>
+    </w:p>
+    <w:p>
+      <w:pPr>
+        <w:rPr>
+          <w:rFonts w:ascii="Times New Roman" w:hAnsi="Times New Roman" w:cs="Times New Roman"/>
+          <w:sz w:val="24"/>
+          <w:szCs w:val="24"/>
+        </w:rPr>
+      </w:pPr>
+      <w:r>
+        <w:rPr>
+          <w:rFonts w:ascii="Times New Roman" w:hAnsi="Times New Roman" w:cs="Times New Roman"/>
+          <w:sz w:val="24"/>
+          <w:szCs w:val="24"/>
+        </w:rPr>
+        <w:t xml:space="preserve">Traer información de la rama </w:t>
+      </w:r>
+      <w:proofErr w:type="spellStart"/>
+      <w:r>
+        <w:rPr>
+          <w:rFonts w:ascii="Times New Roman" w:hAnsi="Times New Roman" w:cs="Times New Roman"/>
+          <w:sz w:val="24"/>
+          <w:szCs w:val="24"/>
+        </w:rPr>
+        <w:t>Development</w:t>
+      </w:r>
+      <w:proofErr w:type="spellEnd"/>
+      <w:r>
+        <w:rPr>
+          <w:rFonts w:ascii="Times New Roman" w:hAnsi="Times New Roman" w:cs="Times New Roman"/>
+          <w:sz w:val="24"/>
+          <w:szCs w:val="24"/>
+        </w:rPr>
+        <w:t>:</w:t>
+      </w:r>
+    </w:p>
+    <w:p>
+      <w:pPr>
+        <w:rPr>
+          <w:rFonts w:ascii="Times New Roman" w:hAnsi="Times New Roman" w:cs="Times New Roman"/>
+          <w:sz w:val="24"/>
+          <w:szCs w:val="24"/>
+        </w:rPr>
+      </w:pPr>
+      <w:r>
+        <w:rPr>
+          <w:rFonts w:ascii="Times New Roman" w:hAnsi="Times New Roman" w:cs="Times New Roman"/>
+          <w:sz w:val="24"/>
+          <w:szCs w:val="24"/>
+        </w:rPr>
+        <w:drawing>
+          <wp:inline distT="0" distB="0" distL="0" distR="0" wp14:anchorId="59C27E4F" wp14:editId="6655D36D">
+            <wp:extent cx="5486400" cy="550545"/>
+            <wp:effectExtent l="0" t="0" r="0" b="1905"/>
+            <wp:docPr id="16" name="Imagen 16"/>
+            <wp:cNvGraphicFramePr>
+              <a:graphicFrameLocks xmlns:a="http://schemas.openxmlformats.org/drawingml/2006/main" noChangeAspect="1"/>
+            </wp:cNvGraphicFramePr>
+            <a:graphic xmlns:a="http://schemas.openxmlformats.org/drawingml/2006/main">
+              <a:graphicData uri="http://schemas.openxmlformats.org/drawingml/2006/picture">
+                <pic:pic xmlns:pic="http://schemas.openxmlformats.org/drawingml/2006/picture">
+                  <pic:nvPicPr>
+                    <pic:cNvPr id="1" name=""/>
+                    <pic:cNvPicPr/>
+                  </pic:nvPicPr>
+                  <pic:blipFill>
+                    <a:blip r:embed="rId24"/>
+                    <a:stretch>
+                      <a:fillRect/>
+                    </a:stretch>
+                  </pic:blipFill>
+                  <pic:spPr>
+                    <a:xfrm>
+                      <a:off x="0" y="0"/>
+                      <a:ext cx="5486400" cy="550545"/>
+                    </a:xfrm>
+                    <a:prstGeom prst="rect">
+                      <a:avLst/>
+                    </a:prstGeom>
+                  </pic:spPr>
+                </pic:pic>
+              </a:graphicData>
+            </a:graphic>
+          </wp:inline>
+        </w:drawing>
+      </w:r>
+    </w:p>
+    <w:p>
+      <w:pPr>
+        <w:rPr>
+          <w:rFonts w:ascii="Times New Roman" w:hAnsi="Times New Roman" w:cs="Times New Roman"/>
+          <w:sz w:val="24"/>
+          <w:szCs w:val="24"/>
+        </w:rPr>
+      </w:pPr>
+    </w:p>
+    <w:p>
+      <w:pPr>
+        <w:rPr>
+          <w:rFonts w:ascii="Times New Roman" w:hAnsi="Times New Roman" w:cs="Times New Roman"/>
+          <w:sz w:val="24"/>
+          <w:szCs w:val="24"/>
+        </w:rPr>
+      </w:pPr>
+      <w:bookmarkStart w:id="0" w:name="_GoBack"/>
+      <w:bookmarkEnd w:id="0"/>
+    </w:p>
     <w:sectPr>
       <w:pgSz w:w="12240" w:h="15840"/>
       <w:pgMar w:top="1440" w:right="1800" w:bottom="1440" w:left="1800" w:header="708" w:footer="708" w:gutter="0"/>
@@ -2513,7 +3036,7 @@
 </file>
 
 <file path=word/styles.xml><?xml version="1.0" encoding="utf-8"?>
-<w:styles xmlns:mc="http://schemas.openxmlformats.org/markup-compatibility/2006" xmlns:r="http://schemas.openxmlformats.org/officeDocument/2006/relationships" xmlns:w="http://schemas.openxmlformats.org/wordprocessingml/2006/main" xmlns:w14="http://schemas.microsoft.com/office/word/2010/wordml" xmlns:w15="http://schemas.microsoft.com/office/word/2012/wordml" xmlns:w16cex="http://schemas.microsoft.com/office/word/2018/wordml/cex" xmlns:w16cid="http://schemas.microsoft.com/office/word/2016/wordml/cid" xmlns:w16="http://schemas.microsoft.com/office/word/2018/wordml" xmlns:w16sdtdh="http://schemas.microsoft.com/office/word/2020/wordml/sdtdatahash" xmlns:w16se="http://schemas.microsoft.com/office/word/2015/wordml/symex" mc:Ignorable="w14 w15 w16se w16cid w16 w16cex w16sdtdh">
+<w:styles xmlns:mc="http://schemas.openxmlformats.org/markup-compatibility/2006" xmlns:r="http://schemas.openxmlformats.org/officeDocument/2006/relationships" xmlns:w="http://schemas.openxmlformats.org/wordprocessingml/2006/main" xmlns:w14="http://schemas.microsoft.com/office/word/2010/wordml" xmlns:w15="http://schemas.microsoft.com/office/word/2012/wordml" xmlns:w16se="http://schemas.microsoft.com/office/word/2015/wordml/symex" mc:Ignorable="w14 w15 w16se">
   <w:docDefaults>
     <w:rPrDefault>
       <w:rPr>
@@ -2529,7 +3052,7 @@
       </w:pPr>
     </w:pPrDefault>
   </w:docDefaults>
-  <w:latentStyles w:defLockedState="0" w:defUIPriority="99" w:defSemiHidden="0" w:defUnhideWhenUsed="0" w:defQFormat="0" w:count="376">
+  <w:latentStyles w:defLockedState="0" w:defUIPriority="99" w:defSemiHidden="0" w:defUnhideWhenUsed="0" w:defQFormat="0" w:count="371">
     <w:lsdException w:name="Normal" w:uiPriority="0" w:qFormat="1"/>
     <w:lsdException w:name="heading 1" w:uiPriority="9" w:qFormat="1"/>
     <w:lsdException w:name="heading 2" w:semiHidden="1" w:uiPriority="9" w:unhideWhenUsed="1" w:qFormat="1"/>
@@ -2901,23 +3424,18 @@
     <w:lsdException w:name="List Table 5 Dark Accent 6" w:uiPriority="50"/>
     <w:lsdException w:name="List Table 6 Colorful Accent 6" w:uiPriority="51"/>
     <w:lsdException w:name="List Table 7 Colorful Accent 6" w:uiPriority="52"/>
-    <w:lsdException w:name="Mention" w:semiHidden="1" w:unhideWhenUsed="1"/>
-    <w:lsdException w:name="Smart Hyperlink" w:semiHidden="1" w:unhideWhenUsed="1"/>
-    <w:lsdException w:name="Hashtag" w:semiHidden="1" w:unhideWhenUsed="1"/>
-    <w:lsdException w:name="Unresolved Mention" w:semiHidden="1" w:unhideWhenUsed="1"/>
-    <w:lsdException w:name="Smart Link" w:semiHidden="1" w:unhideWhenUsed="1"/>
   </w:latentStyles>
   <w:style w:type="paragraph" w:default="1" w:styleId="Normal">
     <w:name w:val="Normal"/>
     <w:qFormat/>
   </w:style>
-  <w:style w:type="character" w:default="1" w:styleId="DefaultParagraphFont">
+  <w:style w:type="character" w:default="1" w:styleId="Fuentedeprrafopredeter">
     <w:name w:val="Default Paragraph Font"/>
     <w:uiPriority w:val="1"/>
     <w:semiHidden/>
     <w:unhideWhenUsed/>
   </w:style>
-  <w:style w:type="table" w:default="1" w:styleId="TableNormal">
+  <w:style w:type="table" w:default="1" w:styleId="Tablanormal">
     <w:name w:val="Normal Table"/>
     <w:uiPriority w:val="99"/>
     <w:semiHidden/>
@@ -2932,15 +3450,15 @@
       </w:tblCellMar>
     </w:tblPr>
   </w:style>
-  <w:style w:type="numbering" w:default="1" w:styleId="NoList">
+  <w:style w:type="numbering" w:default="1" w:styleId="Sinlista">
     <w:name w:val="No List"/>
     <w:uiPriority w:val="99"/>
     <w:semiHidden/>
     <w:unhideWhenUsed/>
   </w:style>
-  <w:style w:type="paragraph" w:styleId="NoSpacing">
+  <w:style w:type="paragraph" w:styleId="Sinespaciado">
     <w:name w:val="No Spacing"/>
-    <w:link w:val="NoSpacingChar"/>
+    <w:link w:val="SinespaciadoCar"/>
     <w:uiPriority w:val="1"/>
     <w:qFormat/>
     <w:rsid w:val="00027D1A"/>
@@ -2948,16 +3466,16 @@
       <w:spacing w:after="0" w:line="240" w:lineRule="auto"/>
     </w:pPr>
   </w:style>
-  <w:style w:type="character" w:customStyle="1" w:styleId="NoSpacingChar">
-    <w:name w:val="No Spacing Char"/>
-    <w:basedOn w:val="DefaultParagraphFont"/>
-    <w:link w:val="NoSpacing"/>
+  <w:style w:type="character" w:customStyle="1" w:styleId="SinespaciadoCar">
+    <w:name w:val="Sin espaciado Car"/>
+    <w:basedOn w:val="Fuentedeprrafopredeter"/>
+    <w:link w:val="Sinespaciado"/>
     <w:uiPriority w:val="1"/>
     <w:rsid w:val="00027D1A"/>
   </w:style>
-  <w:style w:type="character" w:styleId="Hyperlink">
+  <w:style w:type="character" w:styleId="Hipervnculo">
     <w:name w:val="Hyperlink"/>
-    <w:basedOn w:val="DefaultParagraphFont"/>
+    <w:basedOn w:val="Fuentedeprrafopredeter"/>
     <w:uiPriority w:val="99"/>
     <w:unhideWhenUsed/>
     <w:rsid w:val="001D58A4"/>
@@ -2966,9 +3484,9 @@
       <w:u w:val="single"/>
     </w:rPr>
   </w:style>
-  <w:style w:type="character" w:styleId="UnresolvedMention">
+  <w:style w:type="character" w:customStyle="1" w:styleId="UnresolvedMention">
     <w:name w:val="Unresolved Mention"/>
-    <w:basedOn w:val="DefaultParagraphFont"/>
+    <w:basedOn w:val="Fuentedeprrafopredeter"/>
     <w:uiPriority w:val="99"/>
     <w:semiHidden/>
     <w:unhideWhenUsed/>
@@ -2982,7 +3500,7 @@
 </file>
 
 <file path=word/glossary/document.xml><?xml version="1.0" encoding="utf-8"?>
-<w:glossaryDocument xmlns:wpc="http://schemas.microsoft.com/office/word/2010/wordprocessingCanvas" xmlns:cx="http://schemas.microsoft.com/office/drawing/2014/chartex" xmlns:cx1="http://schemas.microsoft.com/office/drawing/2015/9/8/chartex" xmlns:cx2="http://schemas.microsoft.com/office/drawing/2015/10/21/chartex" xmlns:cx3="http://schemas.microsoft.com/office/drawing/2016/5/9/chartex" xmlns:cx4="http://schemas.microsoft.com/office/drawing/2016/5/10/chartex" xmlns:cx5="http://schemas.microsoft.com/office/drawing/2016/5/11/chartex" xmlns:cx6="http://schemas.microsoft.com/office/drawing/2016/5/12/chartex" xmlns:cx7="http://schemas.microsoft.com/office/drawing/2016/5/13/chartex" xmlns:cx8="http://schemas.microsoft.com/office/drawing/2016/5/14/chartex" xmlns:mc="http://schemas.openxmlformats.org/markup-compatibility/2006" xmlns:aink="http://schemas.microsoft.com/office/drawing/2016/ink" xmlns:am3d="http://schemas.microsoft.com/office/drawing/2017/model3d" xmlns:o="urn:schemas-microsoft-com:office:office" xmlns:r="http://schemas.openxmlformats.org/officeDocument/2006/relationships" xmlns:m="http://schemas.openxmlformats.org/officeDocument/2006/math" xmlns:v="urn:schemas-microsoft-com:vml" xmlns:wp14="http://schemas.microsoft.com/office/word/2010/wordprocessingDrawing" xmlns:wp="http://schemas.openxmlformats.org/drawingml/2006/wordprocessingDrawing" xmlns:w10="urn:schemas-microsoft-com:office:word" xmlns:w="http://schemas.openxmlformats.org/wordprocessingml/2006/main" xmlns:w14="http://schemas.microsoft.com/office/word/2010/wordml" xmlns:w15="http://schemas.microsoft.com/office/word/2012/wordml" xmlns:w16cex="http://schemas.microsoft.com/office/word/2018/wordml/cex" xmlns:w16cid="http://schemas.microsoft.com/office/word/2016/wordml/cid" xmlns:w16="http://schemas.microsoft.com/office/word/2018/wordml" xmlns:w16sdtdh="http://schemas.microsoft.com/office/word/2020/wordml/sdtdatahash" xmlns:w16se="http://schemas.microsoft.com/office/word/2015/wordml/symex" xmlns:wpg="http://schemas.microsoft.com/office/word/2010/wordprocessingGroup" xmlns:wpi="http://schemas.microsoft.com/office/word/2010/wordprocessingInk" xmlns:wne="http://schemas.microsoft.com/office/word/2006/wordml" xmlns:wps="http://schemas.microsoft.com/office/word/2010/wordprocessingShape" mc:Ignorable="w14 w15 w16se w16cid w16 w16cex w16sdtdh wp14">
+<w:glossaryDocument xmlns:wpc="http://schemas.microsoft.com/office/word/2010/wordprocessingCanvas" xmlns:cx="http://schemas.microsoft.com/office/drawing/2014/chartex" xmlns:mc="http://schemas.openxmlformats.org/markup-compatibility/2006" xmlns:o="urn:schemas-microsoft-com:office:office" xmlns:r="http://schemas.openxmlformats.org/officeDocument/2006/relationships" xmlns:m="http://schemas.openxmlformats.org/officeDocument/2006/math" xmlns:v="urn:schemas-microsoft-com:vml" xmlns:wp14="http://schemas.microsoft.com/office/word/2010/wordprocessingDrawing" xmlns:wp="http://schemas.openxmlformats.org/drawingml/2006/wordprocessingDrawing" xmlns:w10="urn:schemas-microsoft-com:office:word" xmlns:w="http://schemas.openxmlformats.org/wordprocessingml/2006/main" xmlns:w14="http://schemas.microsoft.com/office/word/2010/wordml" xmlns:w15="http://schemas.microsoft.com/office/word/2012/wordml" xmlns:w16se="http://schemas.microsoft.com/office/word/2015/wordml/symex" xmlns:wpg="http://schemas.microsoft.com/office/word/2010/wordprocessingGroup" xmlns:wpi="http://schemas.microsoft.com/office/word/2010/wordprocessingInk" xmlns:wne="http://schemas.microsoft.com/office/word/2006/wordml" xmlns:wps="http://schemas.microsoft.com/office/word/2010/wordprocessingShape" mc:Ignorable="w14 w15 w16se wp14">
   <w:docParts>
     <w:docPart>
       <w:docPartPr>
@@ -3008,7 +3526,7 @@
             <w:rPr>
               <w:rFonts w:asciiTheme="majorHAnsi" w:eastAsiaTheme="majorEastAsia" w:hAnsiTheme="majorHAnsi" w:cstheme="majorBidi"/>
               <w:caps/>
-              <w:color w:val="4472C4" w:themeColor="accent1"/>
+              <w:color w:val="5B9BD5" w:themeColor="accent1"/>
               <w:sz w:val="80"/>
               <w:szCs w:val="80"/>
               <w:lang w:val="es-ES"/>
@@ -3040,7 +3558,7 @@
           </w:pPr>
           <w:r>
             <w:rPr>
-              <w:color w:val="4472C4" w:themeColor="accent1"/>
+              <w:color w:val="5B9BD5" w:themeColor="accent1"/>
               <w:sz w:val="28"/>
               <w:szCs w:val="28"/>
               <w:lang w:val="es-ES"/>
@@ -3055,7 +3573,7 @@
 </file>
 
 <file path=word/glossary/fontTable.xml><?xml version="1.0" encoding="utf-8"?>
-<w:fonts xmlns:mc="http://schemas.openxmlformats.org/markup-compatibility/2006" xmlns:r="http://schemas.openxmlformats.org/officeDocument/2006/relationships" xmlns:w="http://schemas.openxmlformats.org/wordprocessingml/2006/main" xmlns:w14="http://schemas.microsoft.com/office/word/2010/wordml" xmlns:w15="http://schemas.microsoft.com/office/word/2012/wordml" xmlns:w16cex="http://schemas.microsoft.com/office/word/2018/wordml/cex" xmlns:w16cid="http://schemas.microsoft.com/office/word/2016/wordml/cid" xmlns:w16="http://schemas.microsoft.com/office/word/2018/wordml" xmlns:w16sdtdh="http://schemas.microsoft.com/office/word/2020/wordml/sdtdatahash" xmlns:w16se="http://schemas.microsoft.com/office/word/2015/wordml/symex" mc:Ignorable="w14 w15 w16se w16cid w16 w16cex w16sdtdh">
+<w:fonts xmlns:mc="http://schemas.openxmlformats.org/markup-compatibility/2006" xmlns:r="http://schemas.openxmlformats.org/officeDocument/2006/relationships" xmlns:w="http://schemas.openxmlformats.org/wordprocessingml/2006/main" xmlns:w14="http://schemas.microsoft.com/office/word/2010/wordml" xmlns:w15="http://schemas.microsoft.com/office/word/2012/wordml" xmlns:w16se="http://schemas.microsoft.com/office/word/2015/wordml/symex" mc:Ignorable="w14 w15 w16se">
   <w:font w:name="Calibri">
     <w:panose1 w:val="020F0502020204030204"/>
     <w:charset w:val="00"/>
@@ -3095,7 +3613,7 @@
 </file>
 
 <file path=word/glossary/settings.xml><?xml version="1.0" encoding="utf-8"?>
-<w:settings xmlns:mc="http://schemas.openxmlformats.org/markup-compatibility/2006" xmlns:o="urn:schemas-microsoft-com:office:office" xmlns:r="http://schemas.openxmlformats.org/officeDocument/2006/relationships" xmlns:m="http://schemas.openxmlformats.org/officeDocument/2006/math" xmlns:v="urn:schemas-microsoft-com:vml" xmlns:w10="urn:schemas-microsoft-com:office:word" xmlns:w="http://schemas.openxmlformats.org/wordprocessingml/2006/main" xmlns:w14="http://schemas.microsoft.com/office/word/2010/wordml" xmlns:w15="http://schemas.microsoft.com/office/word/2012/wordml" xmlns:w16cex="http://schemas.microsoft.com/office/word/2018/wordml/cex" xmlns:w16cid="http://schemas.microsoft.com/office/word/2016/wordml/cid" xmlns:w16="http://schemas.microsoft.com/office/word/2018/wordml" xmlns:w16sdtdh="http://schemas.microsoft.com/office/word/2020/wordml/sdtdatahash" xmlns:w16se="http://schemas.microsoft.com/office/word/2015/wordml/symex" xmlns:sl="http://schemas.openxmlformats.org/schemaLibrary/2006/main" mc:Ignorable="w14 w15 w16se w16cid w16 w16cex w16sdtdh">
+<w:settings xmlns:mc="http://schemas.openxmlformats.org/markup-compatibility/2006" xmlns:o="urn:schemas-microsoft-com:office:office" xmlns:r="http://schemas.openxmlformats.org/officeDocument/2006/relationships" xmlns:m="http://schemas.openxmlformats.org/officeDocument/2006/math" xmlns:v="urn:schemas-microsoft-com:vml" xmlns:w10="urn:schemas-microsoft-com:office:word" xmlns:w="http://schemas.openxmlformats.org/wordprocessingml/2006/main" xmlns:w14="http://schemas.microsoft.com/office/word/2010/wordml" xmlns:w15="http://schemas.microsoft.com/office/word/2012/wordml" xmlns:w16se="http://schemas.microsoft.com/office/word/2015/wordml/symex" xmlns:sl="http://schemas.openxmlformats.org/schemaLibrary/2006/main" mc:Ignorable="w14 w15 w16se">
   <w:view w:val="normal"/>
   <w:defaultTabStop w:val="708"/>
   <w:hyphenationZone w:val="425"/>
@@ -3107,7 +3625,6 @@
     <w:compatSetting w:name="enableOpenTypeFeatures" w:uri="http://schemas.microsoft.com/office/word" w:val="1"/>
     <w:compatSetting w:name="doNotFlipMirrorIndents" w:uri="http://schemas.microsoft.com/office/word" w:val="1"/>
     <w:compatSetting w:name="differentiateMultirowTableHeaders" w:uri="http://schemas.microsoft.com/office/word" w:val="1"/>
-    <w:compatSetting w:name="useWord2013TrackBottomHyphenation" w:uri="http://schemas.microsoft.com/office/word" w:val="0"/>
   </w:compat>
   <w:rsids>
     <w:rsidRoot w:val="009D054C"/>
@@ -3117,6 +3634,7 @@
     <w:rsid w:val="00B80E1C"/>
     <w:rsid w:val="00BF7A61"/>
     <w:rsid w:val="00D71187"/>
+    <w:rsid w:val="00F46CD4"/>
     <w:rsid w:val="00F82281"/>
     <w:rsid w:val="00F97E3A"/>
   </w:rsids>
@@ -3135,14 +3653,14 @@
   </m:mathPr>
   <w:themeFontLang w:val="es-CO" w:eastAsia="zh-SG"/>
   <w:clrSchemeMapping w:bg1="light1" w:t1="dark1" w:bg2="light2" w:t2="dark2" w:accent1="accent1" w:accent2="accent2" w:accent3="accent3" w:accent4="accent4" w:accent5="accent5" w:accent6="accent6" w:hyperlink="hyperlink" w:followedHyperlink="followedHyperlink"/>
-  <w:decimalSymbol w:val=","/>
-  <w:listSeparator w:val=";"/>
+  <w:decimalSymbol w:val="."/>
+  <w:listSeparator w:val=","/>
   <w15:chartTrackingRefBased/>
 </w:settings>
 </file>
 
 <file path=word/glossary/styles.xml><?xml version="1.0" encoding="utf-8"?>
-<w:styles xmlns:mc="http://schemas.openxmlformats.org/markup-compatibility/2006" xmlns:r="http://schemas.openxmlformats.org/officeDocument/2006/relationships" xmlns:w="http://schemas.openxmlformats.org/wordprocessingml/2006/main" xmlns:w14="http://schemas.microsoft.com/office/word/2010/wordml" xmlns:w15="http://schemas.microsoft.com/office/word/2012/wordml" xmlns:w16cex="http://schemas.microsoft.com/office/word/2018/wordml/cex" xmlns:w16cid="http://schemas.microsoft.com/office/word/2016/wordml/cid" xmlns:w16="http://schemas.microsoft.com/office/word/2018/wordml" xmlns:w16sdtdh="http://schemas.microsoft.com/office/word/2020/wordml/sdtdatahash" xmlns:w16se="http://schemas.microsoft.com/office/word/2015/wordml/symex" mc:Ignorable="w14 w15 w16se w16cid w16 w16cex w16sdtdh">
+<w:styles xmlns:mc="http://schemas.openxmlformats.org/markup-compatibility/2006" xmlns:r="http://schemas.openxmlformats.org/officeDocument/2006/relationships" xmlns:w="http://schemas.openxmlformats.org/wordprocessingml/2006/main" xmlns:w14="http://schemas.microsoft.com/office/word/2010/wordml" xmlns:w15="http://schemas.microsoft.com/office/word/2012/wordml" xmlns:w16se="http://schemas.microsoft.com/office/word/2015/wordml/symex" mc:Ignorable="w14 w15 w16se">
   <w:docDefaults>
     <w:rPrDefault>
       <w:rPr>
@@ -3158,7 +3676,7 @@
       </w:pPr>
     </w:pPrDefault>
   </w:docDefaults>
-  <w:latentStyles w:defLockedState="0" w:defUIPriority="99" w:defSemiHidden="0" w:defUnhideWhenUsed="0" w:defQFormat="0" w:count="376">
+  <w:latentStyles w:defLockedState="0" w:defUIPriority="99" w:defSemiHidden="0" w:defUnhideWhenUsed="0" w:defQFormat="0" w:count="371">
     <w:lsdException w:name="Normal" w:uiPriority="0" w:qFormat="1"/>
     <w:lsdException w:name="heading 1" w:uiPriority="9" w:qFormat="1"/>
     <w:lsdException w:name="heading 2" w:semiHidden="1" w:uiPriority="9" w:unhideWhenUsed="1" w:qFormat="1"/>
@@ -3530,23 +4048,18 @@
     <w:lsdException w:name="List Table 5 Dark Accent 6" w:uiPriority="50"/>
     <w:lsdException w:name="List Table 6 Colorful Accent 6" w:uiPriority="51"/>
     <w:lsdException w:name="List Table 7 Colorful Accent 6" w:uiPriority="52"/>
-    <w:lsdException w:name="Mention" w:semiHidden="1" w:unhideWhenUsed="1"/>
-    <w:lsdException w:name="Smart Hyperlink" w:semiHidden="1" w:unhideWhenUsed="1"/>
-    <w:lsdException w:name="Hashtag" w:semiHidden="1" w:unhideWhenUsed="1"/>
-    <w:lsdException w:name="Unresolved Mention" w:semiHidden="1" w:unhideWhenUsed="1"/>
-    <w:lsdException w:name="Smart Link" w:semiHidden="1" w:unhideWhenUsed="1"/>
   </w:latentStyles>
   <w:style w:type="paragraph" w:default="1" w:styleId="Normal">
     <w:name w:val="Normal"/>
     <w:qFormat/>
   </w:style>
-  <w:style w:type="character" w:default="1" w:styleId="DefaultParagraphFont">
+  <w:style w:type="character" w:default="1" w:styleId="Fuentedeprrafopredeter">
     <w:name w:val="Default Paragraph Font"/>
     <w:uiPriority w:val="1"/>
     <w:semiHidden/>
     <w:unhideWhenUsed/>
   </w:style>
-  <w:style w:type="table" w:default="1" w:styleId="TableNormal">
+  <w:style w:type="table" w:default="1" w:styleId="Tablanormal">
     <w:name w:val="Normal Table"/>
     <w:uiPriority w:val="99"/>
     <w:semiHidden/>
@@ -3561,7 +4074,7 @@
       </w:tblCellMar>
     </w:tblPr>
   </w:style>
-  <w:style w:type="numbering" w:default="1" w:styleId="NoList">
+  <w:style w:type="numbering" w:default="1" w:styleId="Sinlista">
     <w:name w:val="No List"/>
     <w:uiPriority w:val="99"/>
     <w:semiHidden/>
@@ -3579,7 +4092,7 @@
 </file>
 
 <file path=word/glossary/webSettings.xml><?xml version="1.0" encoding="utf-8"?>
-<w:webSettings xmlns:mc="http://schemas.openxmlformats.org/markup-compatibility/2006" xmlns:r="http://schemas.openxmlformats.org/officeDocument/2006/relationships" xmlns:w="http://schemas.openxmlformats.org/wordprocessingml/2006/main" xmlns:w14="http://schemas.microsoft.com/office/word/2010/wordml" xmlns:w15="http://schemas.microsoft.com/office/word/2012/wordml" xmlns:w16cex="http://schemas.microsoft.com/office/word/2018/wordml/cex" xmlns:w16cid="http://schemas.microsoft.com/office/word/2016/wordml/cid" xmlns:w16="http://schemas.microsoft.com/office/word/2018/wordml" xmlns:w16sdtdh="http://schemas.microsoft.com/office/word/2020/wordml/sdtdatahash" xmlns:w16se="http://schemas.microsoft.com/office/word/2015/wordml/symex" mc:Ignorable="w14 w15 w16se w16cid w16 w16cex w16sdtdh">
+<w:webSettings xmlns:mc="http://schemas.openxmlformats.org/markup-compatibility/2006" xmlns:r="http://schemas.openxmlformats.org/officeDocument/2006/relationships" xmlns:w="http://schemas.openxmlformats.org/wordprocessingml/2006/main" xmlns:w14="http://schemas.microsoft.com/office/word/2010/wordml" xmlns:w15="http://schemas.microsoft.com/office/word/2012/wordml" xmlns:w16se="http://schemas.microsoft.com/office/word/2015/wordml/symex" mc:Ignorable="w14 w15 w16se">
   <w:optimizeForBrowser/>
   <w:allowPNG/>
 </w:webSettings>

</xml_diff>

<commit_message>
rol y evidencias Product Owner
</commit_message>
<xml_diff>
--- a/Sprint_1.docx
+++ b/Sprint_1.docx
@@ -32,7 +32,7 @@
             <w:rPr>
               <w:noProof/>
               <w:color w:val="4472C4" w:themeColor="accent1"/>
-              <w:lang w:val="en-US" w:eastAsia="en-US"/>
+              <w:lang w:eastAsia="es-CO"/>
             </w:rPr>
             <w:drawing>
               <wp:inline distT="0" distB="0" distL="0" distR="0" wp14:anchorId="1EDDC47C" wp14:editId="3CC79E8A">
@@ -197,7 +197,7 @@
             <w:rPr>
               <w:noProof/>
               <w:color w:val="4472C4" w:themeColor="accent1"/>
-              <w:lang w:val="en-US" w:eastAsia="en-US"/>
+              <w:lang w:eastAsia="es-CO"/>
             </w:rPr>
             <mc:AlternateContent>
               <mc:Choice Requires="wps">
@@ -386,7 +386,7 @@
                   </wp:anchor>
                 </w:drawing>
               </mc:Choice>
-              <mc:Fallback xmlns:w16sdtdh="http://schemas.microsoft.com/office/word/2020/wordml/sdtdatahash" xmlns:w16="http://schemas.microsoft.com/office/word/2018/wordml" xmlns:w16cid="http://schemas.microsoft.com/office/word/2016/wordml/cid" xmlns:w16cex="http://schemas.microsoft.com/office/word/2018/wordml/cex" xmlns:am3d="http://schemas.microsoft.com/office/drawing/2017/model3d" xmlns:aink="http://schemas.microsoft.com/office/drawing/2016/ink" xmlns:cx8="http://schemas.microsoft.com/office/drawing/2016/5/14/chartex" xmlns:cx7="http://schemas.microsoft.com/office/drawing/2016/5/13/chartex" xmlns:cx6="http://schemas.microsoft.com/office/drawing/2016/5/12/chartex" xmlns:cx5="http://schemas.microsoft.com/office/drawing/2016/5/11/chartex" xmlns:cx4="http://schemas.microsoft.com/office/drawing/2016/5/10/chartex" xmlns:cx3="http://schemas.microsoft.com/office/drawing/2016/5/9/chartex" xmlns:cx2="http://schemas.microsoft.com/office/drawing/2015/10/21/chartex" xmlns:cx1="http://schemas.microsoft.com/office/drawing/2015/9/8/chartex">
+              <mc:Fallback xmlns:cx1="http://schemas.microsoft.com/office/drawing/2015/9/8/chartex" xmlns:cx2="http://schemas.microsoft.com/office/drawing/2015/10/21/chartex" xmlns:cx3="http://schemas.microsoft.com/office/drawing/2016/5/9/chartex" xmlns:cx4="http://schemas.microsoft.com/office/drawing/2016/5/10/chartex" xmlns:cx5="http://schemas.microsoft.com/office/drawing/2016/5/11/chartex" xmlns:cx6="http://schemas.microsoft.com/office/drawing/2016/5/12/chartex" xmlns:cx7="http://schemas.microsoft.com/office/drawing/2016/5/13/chartex" xmlns:cx8="http://schemas.microsoft.com/office/drawing/2016/5/14/chartex" xmlns:aink="http://schemas.microsoft.com/office/drawing/2016/ink" xmlns:am3d="http://schemas.microsoft.com/office/drawing/2017/model3d" xmlns:w16cex="http://schemas.microsoft.com/office/word/2018/wordml/cex" xmlns:w16cid="http://schemas.microsoft.com/office/word/2016/wordml/cid" xmlns:w16="http://schemas.microsoft.com/office/word/2018/wordml" xmlns:w16sdtdh="http://schemas.microsoft.com/office/word/2020/wordml/sdtdatahash">
                 <w:pict>
                   <v:shapetype w14:anchorId="5119F7A3" id="_x0000_t202" coordsize="21600,21600" o:spt="202" path="m,l,21600r21600,l21600,xe">
                     <v:stroke joinstyle="miter"/>
@@ -515,7 +515,7 @@
             <w:rPr>
               <w:noProof/>
               <w:color w:val="4472C4" w:themeColor="accent1"/>
-              <w:lang w:val="en-US" w:eastAsia="en-US"/>
+              <w:lang w:eastAsia="es-CO"/>
             </w:rPr>
             <w:drawing>
               <wp:inline distT="0" distB="0" distL="0" distR="0" wp14:anchorId="23239646" wp14:editId="2748D3C6">
@@ -901,6 +901,16 @@
                 <w:szCs w:val="24"/>
               </w:rPr>
             </w:pPr>
+            <w:r>
+              <w:rPr>
+                <w:rFonts w:ascii="Times New Roman" w:hAnsi="Times New Roman" w:cs="Times New Roman"/>
+                <w:b/>
+                <w:bCs/>
+                <w:sz w:val="24"/>
+                <w:szCs w:val="24"/>
+              </w:rPr>
+              <w:t>Sara Paola Cruz Muriel</w:t>
+            </w:r>
           </w:p>
         </w:tc>
         <w:tc>
@@ -917,6 +927,40 @@
                 <w:szCs w:val="24"/>
               </w:rPr>
             </w:pPr>
+            <w:proofErr w:type="spellStart"/>
+            <w:r>
+              <w:rPr>
+                <w:rFonts w:ascii="Times New Roman" w:hAnsi="Times New Roman" w:cs="Times New Roman"/>
+                <w:b/>
+                <w:bCs/>
+                <w:sz w:val="24"/>
+                <w:szCs w:val="24"/>
+              </w:rPr>
+              <w:t>Product</w:t>
+            </w:r>
+            <w:proofErr w:type="spellEnd"/>
+            <w:r>
+              <w:rPr>
+                <w:rFonts w:ascii="Times New Roman" w:hAnsi="Times New Roman" w:cs="Times New Roman"/>
+                <w:b/>
+                <w:bCs/>
+                <w:sz w:val="24"/>
+                <w:szCs w:val="24"/>
+              </w:rPr>
+              <w:t xml:space="preserve"> </w:t>
+            </w:r>
+            <w:proofErr w:type="spellStart"/>
+            <w:r>
+              <w:rPr>
+                <w:rFonts w:ascii="Times New Roman" w:hAnsi="Times New Roman" w:cs="Times New Roman"/>
+                <w:b/>
+                <w:bCs/>
+                <w:sz w:val="24"/>
+                <w:szCs w:val="24"/>
+              </w:rPr>
+              <w:t>Owner</w:t>
+            </w:r>
+            <w:proofErr w:type="spellEnd"/>
           </w:p>
         </w:tc>
       </w:tr>
@@ -1221,7 +1265,7 @@
           <w:noProof/>
           <w:sz w:val="24"/>
           <w:szCs w:val="24"/>
-          <w:lang w:val="en-US" w:eastAsia="en-US"/>
+          <w:lang w:eastAsia="es-CO"/>
         </w:rPr>
         <w:drawing>
           <wp:inline distT="0" distB="0" distL="0" distR="0" wp14:anchorId="2FF10C53" wp14:editId="4D72AB3C">
@@ -1295,7 +1339,7 @@
           <w:noProof/>
           <w:sz w:val="24"/>
           <w:szCs w:val="24"/>
-          <w:lang w:val="en-US" w:eastAsia="en-US"/>
+          <w:lang w:eastAsia="es-CO"/>
         </w:rPr>
         <w:drawing>
           <wp:inline distT="0" distB="0" distL="0" distR="0" wp14:anchorId="432009E5" wp14:editId="3F285BA6">
@@ -1394,7 +1438,7 @@
           <w:noProof/>
           <w:sz w:val="24"/>
           <w:szCs w:val="24"/>
-          <w:lang w:val="en-US" w:eastAsia="en-US"/>
+          <w:lang w:eastAsia="es-CO"/>
         </w:rPr>
         <w:drawing>
           <wp:inline distT="0" distB="0" distL="0" distR="0" wp14:anchorId="0A50D7C2" wp14:editId="5A71E8E5">
@@ -1619,7 +1663,7 @@
       <w:r>
         <w:rPr>
           <w:noProof/>
-          <w:lang w:val="en-US" w:eastAsia="en-US"/>
+          <w:lang w:eastAsia="es-CO"/>
         </w:rPr>
         <w:drawing>
           <wp:inline distT="0" distB="0" distL="0" distR="0" wp14:anchorId="1DC2CFF6" wp14:editId="58C2B9D8">
@@ -1683,7 +1727,7 @@
       <w:r>
         <w:rPr>
           <w:noProof/>
-          <w:lang w:val="en-US" w:eastAsia="en-US"/>
+          <w:lang w:eastAsia="es-CO"/>
         </w:rPr>
         <w:drawing>
           <wp:inline distT="0" distB="0" distL="0" distR="0" wp14:anchorId="37CC03B9" wp14:editId="7F27ED48">
@@ -1750,7 +1794,7 @@
       <w:r>
         <w:rPr>
           <w:noProof/>
-          <w:lang w:val="en-US" w:eastAsia="en-US"/>
+          <w:lang w:eastAsia="es-CO"/>
         </w:rPr>
         <w:drawing>
           <wp:inline distT="0" distB="0" distL="0" distR="0" wp14:anchorId="58F493D3" wp14:editId="749FCB91">
@@ -2023,7 +2067,7 @@
       <w:r>
         <w:rPr>
           <w:noProof/>
-          <w:lang w:val="en-US" w:eastAsia="en-US"/>
+          <w:lang w:eastAsia="es-CO"/>
         </w:rPr>
         <w:drawing>
           <wp:inline distT="0" distB="0" distL="0" distR="0" wp14:anchorId="6800B390" wp14:editId="0D93B134">
@@ -2105,7 +2149,7 @@
       <w:r>
         <w:rPr>
           <w:noProof/>
-          <w:lang w:val="en-US" w:eastAsia="en-US"/>
+          <w:lang w:eastAsia="es-CO"/>
         </w:rPr>
         <w:drawing>
           <wp:inline distT="0" distB="0" distL="0" distR="0" wp14:anchorId="7810531B" wp14:editId="6E8E4BBE">
@@ -2197,7 +2241,7 @@
       <w:r>
         <w:rPr>
           <w:noProof/>
-          <w:lang w:val="en-US" w:eastAsia="en-US"/>
+          <w:lang w:eastAsia="es-CO"/>
         </w:rPr>
         <w:drawing>
           <wp:inline distT="0" distB="0" distL="0" distR="0" wp14:anchorId="5094502A" wp14:editId="327ED483">
@@ -2289,7 +2333,7 @@
       <w:r>
         <w:rPr>
           <w:noProof/>
-          <w:lang w:val="en-US" w:eastAsia="en-US"/>
+          <w:lang w:eastAsia="es-CO"/>
         </w:rPr>
         <w:drawing>
           <wp:inline distT="0" distB="0" distL="0" distR="0" wp14:anchorId="4D6FDA28" wp14:editId="34B6614F">
@@ -2427,7 +2471,7 @@
       <w:r>
         <w:rPr>
           <w:noProof/>
-          <w:lang w:val="en-US" w:eastAsia="en-US"/>
+          <w:lang w:eastAsia="es-CO"/>
         </w:rPr>
         <w:drawing>
           <wp:inline distT="0" distB="0" distL="0" distR="0" wp14:anchorId="6219ADC5" wp14:editId="13747D6D">
@@ -2604,7 +2648,7 @@
           <w:rFonts w:ascii="Times New Roman" w:hAnsi="Times New Roman" w:cs="Times New Roman"/>
           <w:noProof/>
           <w:szCs w:val="24"/>
-          <w:lang w:val="en-US" w:eastAsia="en-US"/>
+          <w:lang w:eastAsia="es-CO"/>
         </w:rPr>
         <w:drawing>
           <wp:inline distT="0" distB="0" distL="0" distR="0" wp14:anchorId="44943722" wp14:editId="0513F091">
@@ -2687,7 +2731,7 @@
           <w:rFonts w:ascii="Times New Roman" w:hAnsi="Times New Roman" w:cs="Times New Roman"/>
           <w:noProof/>
           <w:szCs w:val="24"/>
-          <w:lang w:val="en-US" w:eastAsia="en-US"/>
+          <w:lang w:eastAsia="es-CO"/>
         </w:rPr>
         <w:drawing>
           <wp:inline distT="0" distB="0" distL="0" distR="0" wp14:anchorId="69009CA7" wp14:editId="5786926D">
@@ -2786,7 +2830,7 @@
           <w:rFonts w:ascii="Times New Roman" w:hAnsi="Times New Roman" w:cs="Times New Roman"/>
           <w:noProof/>
           <w:szCs w:val="24"/>
-          <w:lang w:val="en-US" w:eastAsia="en-US"/>
+          <w:lang w:eastAsia="es-CO"/>
         </w:rPr>
         <w:drawing>
           <wp:inline distT="0" distB="0" distL="0" distR="0" wp14:anchorId="60AC3EAE" wp14:editId="4AED864E">
@@ -2869,7 +2913,7 @@
           <w:rFonts w:ascii="Times New Roman" w:hAnsi="Times New Roman" w:cs="Times New Roman"/>
           <w:noProof/>
           <w:szCs w:val="24"/>
-          <w:lang w:val="en-US" w:eastAsia="en-US"/>
+          <w:lang w:eastAsia="es-CO"/>
         </w:rPr>
         <w:drawing>
           <wp:inline distT="0" distB="0" distL="0" distR="0" wp14:anchorId="15464A29" wp14:editId="4497C8FB">
@@ -2963,8 +3007,10 @@
       <w:r>
         <w:rPr>
           <w:rFonts w:ascii="Times New Roman" w:hAnsi="Times New Roman" w:cs="Times New Roman"/>
-          <w:sz w:val="24"/>
-          <w:szCs w:val="24"/>
+          <w:noProof/>
+          <w:sz w:val="24"/>
+          <w:szCs w:val="24"/>
+          <w:lang w:eastAsia="es-CO"/>
         </w:rPr>
         <w:drawing>
           <wp:inline distT="0" distB="0" distL="0" distR="0" wp14:anchorId="59C27E4F" wp14:editId="6655D36D">
@@ -3020,7 +3066,146 @@
           <w:szCs w:val="24"/>
         </w:rPr>
       </w:pPr>
+    </w:p>
+    <w:p>
+      <w:pPr>
+        <w:rPr>
+          <w:rFonts w:ascii="Times New Roman" w:hAnsi="Times New Roman" w:cs="Times New Roman"/>
+          <w:sz w:val="24"/>
+          <w:szCs w:val="24"/>
+        </w:rPr>
+      </w:pPr>
+    </w:p>
+    <w:p>
+      <w:pPr>
+        <w:rPr>
+          <w:rFonts w:ascii="Times New Roman" w:hAnsi="Times New Roman" w:cs="Times New Roman"/>
+          <w:sz w:val="24"/>
+          <w:szCs w:val="24"/>
+        </w:rPr>
+      </w:pPr>
+      <w:r>
+        <w:rPr>
+          <w:rFonts w:ascii="Times New Roman" w:hAnsi="Times New Roman" w:cs="Times New Roman"/>
+          <w:sz w:val="24"/>
+          <w:szCs w:val="24"/>
+        </w:rPr>
+        <w:lastRenderedPageBreak/>
+        <w:t>Sara Paola Cruz Muriel</w:t>
+      </w:r>
+      <w:r>
+        <w:rPr>
+          <w:noProof/>
+          <w:lang w:eastAsia="es-CO"/>
+        </w:rPr>
+        <w:t xml:space="preserve"> </w:t>
+      </w:r>
+    </w:p>
+    <w:p>
+      <w:pPr>
+        <w:rPr>
+          <w:rFonts w:ascii="Times New Roman" w:hAnsi="Times New Roman" w:cs="Times New Roman"/>
+          <w:sz w:val="24"/>
+          <w:szCs w:val="24"/>
+        </w:rPr>
+      </w:pPr>
+      <w:r>
+        <w:rPr>
+          <w:noProof/>
+          <w:lang w:eastAsia="es-CO"/>
+        </w:rPr>
+        <w:drawing>
+          <wp:inline distT="0" distB="0" distL="0" distR="0" wp14:anchorId="1F4312B3" wp14:editId="2EAB3B74">
+            <wp:extent cx="4795445" cy="1539433"/>
+            <wp:effectExtent l="0" t="0" r="5715" b="3810"/>
+            <wp:docPr id="18" name="Imagen 18"/>
+            <wp:cNvGraphicFramePr>
+              <a:graphicFrameLocks xmlns:a="http://schemas.openxmlformats.org/drawingml/2006/main" noChangeAspect="1"/>
+            </wp:cNvGraphicFramePr>
+            <a:graphic xmlns:a="http://schemas.openxmlformats.org/drawingml/2006/main">
+              <a:graphicData uri="http://schemas.openxmlformats.org/drawingml/2006/picture">
+                <pic:pic xmlns:pic="http://schemas.openxmlformats.org/drawingml/2006/picture">
+                  <pic:nvPicPr>
+                    <pic:cNvPr id="1" name=""/>
+                    <pic:cNvPicPr/>
+                  </pic:nvPicPr>
+                  <pic:blipFill rotWithShape="1">
+                    <a:blip r:embed="rId25"/>
+                    <a:srcRect r="38171" b="66432"/>
+                    <a:stretch/>
+                  </pic:blipFill>
+                  <pic:spPr bwMode="auto">
+                    <a:xfrm>
+                      <a:off x="0" y="0"/>
+                      <a:ext cx="4852558" cy="1557767"/>
+                    </a:xfrm>
+                    <a:prstGeom prst="rect">
+                      <a:avLst/>
+                    </a:prstGeom>
+                    <a:ln>
+                      <a:noFill/>
+                    </a:ln>
+                    <a:extLst>
+                      <a:ext uri="{53640926-AAD7-44D8-BBD7-CCE9431645EC}">
+                        <a14:shadowObscured xmlns:a14="http://schemas.microsoft.com/office/drawing/2010/main"/>
+                      </a:ext>
+                    </a:extLst>
+                  </pic:spPr>
+                </pic:pic>
+              </a:graphicData>
+            </a:graphic>
+          </wp:inline>
+        </w:drawing>
+      </w:r>
       <w:bookmarkStart w:id="0" w:name="_GoBack"/>
+      <w:r>
+        <w:rPr>
+          <w:noProof/>
+          <w:lang w:eastAsia="es-CO"/>
+        </w:rPr>
+        <w:drawing>
+          <wp:inline distT="0" distB="0" distL="0" distR="0" wp14:anchorId="145AB4DC" wp14:editId="02A4A78F">
+            <wp:extent cx="4762500" cy="3530279"/>
+            <wp:effectExtent l="0" t="0" r="0" b="0"/>
+            <wp:docPr id="17" name="Imagen 17"/>
+            <wp:cNvGraphicFramePr>
+              <a:graphicFrameLocks xmlns:a="http://schemas.openxmlformats.org/drawingml/2006/main" noChangeAspect="1"/>
+            </wp:cNvGraphicFramePr>
+            <a:graphic xmlns:a="http://schemas.openxmlformats.org/drawingml/2006/main">
+              <a:graphicData uri="http://schemas.openxmlformats.org/drawingml/2006/picture">
+                <pic:pic xmlns:pic="http://schemas.openxmlformats.org/drawingml/2006/picture">
+                  <pic:nvPicPr>
+                    <pic:cNvPr id="1" name=""/>
+                    <pic:cNvPicPr/>
+                  </pic:nvPicPr>
+                  <pic:blipFill rotWithShape="1">
+                    <a:blip r:embed="rId26"/>
+                    <a:srcRect r="37332" b="6610"/>
+                    <a:stretch/>
+                  </pic:blipFill>
+                  <pic:spPr bwMode="auto">
+                    <a:xfrm>
+                      <a:off x="0" y="0"/>
+                      <a:ext cx="4769485" cy="3535456"/>
+                    </a:xfrm>
+                    <a:prstGeom prst="rect">
+                      <a:avLst/>
+                    </a:prstGeom>
+                    <a:ln>
+                      <a:noFill/>
+                    </a:ln>
+                    <a:extLst>
+                      <a:ext uri="{53640926-AAD7-44D8-BBD7-CCE9431645EC}">
+                        <a14:shadowObscured xmlns:a14="http://schemas.microsoft.com/office/drawing/2010/main"/>
+                      </a:ext>
+                    </a:extLst>
+                  </pic:spPr>
+                </pic:pic>
+              </a:graphicData>
+            </a:graphic>
+          </wp:inline>
+        </w:drawing>
+      </w:r>
       <w:bookmarkEnd w:id="0"/>
     </w:p>
     <w:sectPr>
@@ -3604,6 +3789,7 @@
     <w:sig w:usb0="E4002EFF" w:usb1="C000247B" w:usb2="00000009" w:usb3="00000000" w:csb0="000001FF" w:csb1="00000000"/>
   </w:font>
   <w:font w:name="DengXian Light">
+    <w:altName w:val="等线 Light"/>
     <w:charset w:val="86"/>
     <w:family w:val="auto"/>
     <w:pitch w:val="variable"/>
@@ -3629,6 +3815,7 @@
   <w:rsids>
     <w:rsidRoot w:val="009D054C"/>
     <w:rsid w:val="00134D03"/>
+    <w:rsid w:val="005F37BF"/>
     <w:rsid w:val="0074284B"/>
     <w:rsid w:val="009D054C"/>
     <w:rsid w:val="00B80E1C"/>
@@ -3653,8 +3840,8 @@
   </m:mathPr>
   <w:themeFontLang w:val="es-CO" w:eastAsia="zh-SG"/>
   <w:clrSchemeMapping w:bg1="light1" w:t1="dark1" w:bg2="light2" w:t2="dark2" w:accent1="accent1" w:accent2="accent2" w:accent3="accent3" w:accent4="accent4" w:accent5="accent5" w:accent6="accent6" w:hyperlink="hyperlink" w:followedHyperlink="followedHyperlink"/>
-  <w:decimalSymbol w:val="."/>
-  <w:listSeparator w:val=","/>
+  <w:decimalSymbol w:val=","/>
+  <w:listSeparator w:val=";"/>
   <w15:chartTrackingRefBased/>
 </w:settings>
 </file>

</xml_diff>

<commit_message>
Agregando de titulo el nombre del equipo
</commit_message>
<xml_diff>
--- a/Sprint_1.docx
+++ b/Sprint_1.docx
@@ -1,6 +1,6 @@
 
 <file path=word/document.xml><?xml version="1.0" encoding="utf-8"?>
-<w:document xmlns:wpc="http://schemas.microsoft.com/office/word/2010/wordprocessingCanvas" xmlns:cx="http://schemas.microsoft.com/office/drawing/2014/chartex" xmlns:mc="http://schemas.openxmlformats.org/markup-compatibility/2006" xmlns:o="urn:schemas-microsoft-com:office:office" xmlns:r="http://schemas.openxmlformats.org/officeDocument/2006/relationships" xmlns:m="http://schemas.openxmlformats.org/officeDocument/2006/math" xmlns:v="urn:schemas-microsoft-com:vml" xmlns:wp14="http://schemas.microsoft.com/office/word/2010/wordprocessingDrawing" xmlns:wp="http://schemas.openxmlformats.org/drawingml/2006/wordprocessingDrawing" xmlns:w10="urn:schemas-microsoft-com:office:word" xmlns:w="http://schemas.openxmlformats.org/wordprocessingml/2006/main" xmlns:w14="http://schemas.microsoft.com/office/word/2010/wordml" xmlns:w15="http://schemas.microsoft.com/office/word/2012/wordml" xmlns:w16se="http://schemas.microsoft.com/office/word/2015/wordml/symex" xmlns:wpg="http://schemas.microsoft.com/office/word/2010/wordprocessingGroup" xmlns:wpi="http://schemas.microsoft.com/office/word/2010/wordprocessingInk" xmlns:wne="http://schemas.microsoft.com/office/word/2006/wordml" xmlns:wps="http://schemas.microsoft.com/office/word/2010/wordprocessingShape" mc:Ignorable="w14 w15 w16se wp14">
+<w:document xmlns:wpc="http://schemas.microsoft.com/office/word/2010/wordprocessingCanvas" xmlns:cx="http://schemas.microsoft.com/office/drawing/2014/chartex" xmlns:cx1="http://schemas.microsoft.com/office/drawing/2015/9/8/chartex" xmlns:cx2="http://schemas.microsoft.com/office/drawing/2015/10/21/chartex" xmlns:cx3="http://schemas.microsoft.com/office/drawing/2016/5/9/chartex" xmlns:cx4="http://schemas.microsoft.com/office/drawing/2016/5/10/chartex" xmlns:cx5="http://schemas.microsoft.com/office/drawing/2016/5/11/chartex" xmlns:cx6="http://schemas.microsoft.com/office/drawing/2016/5/12/chartex" xmlns:cx7="http://schemas.microsoft.com/office/drawing/2016/5/13/chartex" xmlns:cx8="http://schemas.microsoft.com/office/drawing/2016/5/14/chartex" xmlns:mc="http://schemas.openxmlformats.org/markup-compatibility/2006" xmlns:aink="http://schemas.microsoft.com/office/drawing/2016/ink" xmlns:am3d="http://schemas.microsoft.com/office/drawing/2017/model3d" xmlns:o="urn:schemas-microsoft-com:office:office" xmlns:r="http://schemas.openxmlformats.org/officeDocument/2006/relationships" xmlns:m="http://schemas.openxmlformats.org/officeDocument/2006/math" xmlns:v="urn:schemas-microsoft-com:vml" xmlns:wp14="http://schemas.microsoft.com/office/word/2010/wordprocessingDrawing" xmlns:wp="http://schemas.openxmlformats.org/drawingml/2006/wordprocessingDrawing" xmlns:w10="urn:schemas-microsoft-com:office:word" xmlns:w="http://schemas.openxmlformats.org/wordprocessingml/2006/main" xmlns:w14="http://schemas.microsoft.com/office/word/2010/wordml" xmlns:w15="http://schemas.microsoft.com/office/word/2012/wordml" xmlns:w16cid="http://schemas.microsoft.com/office/word/2016/wordml/cid" xmlns:w16se="http://schemas.microsoft.com/office/word/2015/wordml/symex" xmlns:wpg="http://schemas.microsoft.com/office/word/2010/wordprocessingGroup" xmlns:wpi="http://schemas.microsoft.com/office/word/2010/wordprocessingInk" xmlns:wne="http://schemas.microsoft.com/office/word/2006/wordml" xmlns:wps="http://schemas.microsoft.com/office/word/2010/wordprocessingShape" mc:Ignorable="w14 w15 w16se w16cid wp14">
   <w:body>
     <w:sdt>
       <w:sdtPr>
@@ -103,7 +103,6 @@
             <w:placeholder>
               <w:docPart w:val="A3C9ABEA9BA041A5BE59E6292FF4BA30"/>
             </w:placeholder>
-            <w:showingPlcHdr/>
             <w:dataBinding w:prefixMappings="xmlns:ns0='http://purl.org/dc/elements/1.1/' xmlns:ns1='http://schemas.openxmlformats.org/package/2006/metadata/core-properties' " w:xpath="/ns1:coreProperties[1]/ns0:title[1]" w:storeItemID="{6C3C8BC8-F283-45AE-878A-BAB7291924A1}"/>
             <w:text/>
           </w:sdtPr>
@@ -136,11 +135,10 @@
                   <w:rFonts w:asciiTheme="majorHAnsi" w:eastAsiaTheme="majorEastAsia" w:hAnsiTheme="majorHAnsi" w:cstheme="majorBidi"/>
                   <w:caps/>
                   <w:color w:val="4472C4" w:themeColor="accent1"/>
-                  <w:sz w:val="80"/>
-                  <w:szCs w:val="80"/>
-                  <w:lang w:val="es-ES"/>
+                  <w:sz w:val="72"/>
+                  <w:szCs w:val="72"/>
                 </w:rPr>
-                <w:t>[Título del documento]</w:t>
+                <w:t>WOLFcode</w:t>
               </w:r>
             </w:p>
           </w:sdtContent>
@@ -386,7 +384,7 @@
                   </wp:anchor>
                 </w:drawing>
               </mc:Choice>
-              <mc:Fallback xmlns:cx1="http://schemas.microsoft.com/office/drawing/2015/9/8/chartex" xmlns:cx2="http://schemas.microsoft.com/office/drawing/2015/10/21/chartex" xmlns:cx3="http://schemas.microsoft.com/office/drawing/2016/5/9/chartex" xmlns:cx4="http://schemas.microsoft.com/office/drawing/2016/5/10/chartex" xmlns:cx5="http://schemas.microsoft.com/office/drawing/2016/5/11/chartex" xmlns:cx6="http://schemas.microsoft.com/office/drawing/2016/5/12/chartex" xmlns:cx7="http://schemas.microsoft.com/office/drawing/2016/5/13/chartex" xmlns:cx8="http://schemas.microsoft.com/office/drawing/2016/5/14/chartex" xmlns:aink="http://schemas.microsoft.com/office/drawing/2016/ink" xmlns:am3d="http://schemas.microsoft.com/office/drawing/2017/model3d" xmlns:w16cex="http://schemas.microsoft.com/office/word/2018/wordml/cex" xmlns:w16cid="http://schemas.microsoft.com/office/word/2016/wordml/cid" xmlns:w16="http://schemas.microsoft.com/office/word/2018/wordml" xmlns:w16sdtdh="http://schemas.microsoft.com/office/word/2020/wordml/sdtdatahash">
+              <mc:Fallback>
                 <w:pict>
                   <v:shapetype w14:anchorId="5119F7A3" id="_x0000_t202" coordsize="21600,21600" o:spt="202" path="m,l,21600r21600,l21600,xe">
                     <v:stroke joinstyle="miter"/>
@@ -585,6 +583,8 @@
           <w:szCs w:val="36"/>
         </w:rPr>
       </w:pPr>
+      <w:bookmarkStart w:id="0" w:name="_GoBack"/>
+      <w:bookmarkEnd w:id="0"/>
     </w:p>
     <w:tbl>
       <w:tblPr>
@@ -821,7 +821,7 @@
                 <w:sz w:val="24"/>
                 <w:szCs w:val="24"/>
               </w:rPr>
-              <w:t>Desarrollador</w:t>
+              <w:t>Administrador de BD</w:t>
             </w:r>
           </w:p>
         </w:tc>
@@ -986,25 +986,7 @@
                 <w:sz w:val="24"/>
                 <w:szCs w:val="24"/>
               </w:rPr>
-              <w:t xml:space="preserve">Franklin </w:t>
-            </w:r>
-            <w:proofErr w:type="spellStart"/>
-            <w:r>
-              <w:rPr>
-                <w:rFonts w:ascii="Times New Roman" w:hAnsi="Times New Roman" w:cs="Times New Roman"/>
-                <w:sz w:val="24"/>
-                <w:szCs w:val="24"/>
-              </w:rPr>
-              <w:t>Argelio</w:t>
-            </w:r>
-            <w:proofErr w:type="spellEnd"/>
-            <w:r>
-              <w:rPr>
-                <w:rFonts w:ascii="Times New Roman" w:hAnsi="Times New Roman" w:cs="Times New Roman"/>
-                <w:sz w:val="24"/>
-                <w:szCs w:val="24"/>
-              </w:rPr>
-              <w:t xml:space="preserve"> Quiñones Zapata</w:t>
+              <w:t>Franklin Argelio Quiñones Zapata</w:t>
             </w:r>
           </w:p>
         </w:tc>
@@ -1213,25 +1195,7 @@
           <w:sz w:val="32"/>
           <w:szCs w:val="32"/>
         </w:rPr>
-        <w:t xml:space="preserve">Franklin </w:t>
-      </w:r>
-      <w:proofErr w:type="spellStart"/>
-      <w:r>
-        <w:rPr>
-          <w:rFonts w:ascii="Times New Roman" w:hAnsi="Times New Roman" w:cs="Times New Roman"/>
-          <w:sz w:val="32"/>
-          <w:szCs w:val="32"/>
-        </w:rPr>
-        <w:t>Argelio</w:t>
-      </w:r>
-      <w:proofErr w:type="spellEnd"/>
-      <w:r>
-        <w:rPr>
-          <w:rFonts w:ascii="Times New Roman" w:hAnsi="Times New Roman" w:cs="Times New Roman"/>
-          <w:sz w:val="32"/>
-          <w:szCs w:val="32"/>
-        </w:rPr>
-        <w:t xml:space="preserve"> Quiñones zapata</w:t>
+        <w:t>Franklin Argelio Quiñones zapata</w:t>
       </w:r>
     </w:p>
     <w:p>
@@ -2406,7 +2370,6 @@
         <w:t xml:space="preserve">Hacer </w:t>
       </w:r>
       <w:proofErr w:type="spellStart"/>
-      <w:proofErr w:type="gramStart"/>
       <w:r>
         <w:rPr>
           <w:rFonts w:ascii="Times New Roman" w:hAnsi="Times New Roman" w:cs="Times New Roman"/>
@@ -2422,16 +2385,7 @@
           <w:sz w:val="24"/>
           <w:szCs w:val="24"/>
         </w:rPr>
-        <w:t xml:space="preserve"> .</w:t>
-      </w:r>
-      <w:proofErr w:type="gramEnd"/>
-      <w:r>
-        <w:rPr>
-          <w:rFonts w:ascii="Times New Roman" w:hAnsi="Times New Roman" w:cs="Times New Roman"/>
-          <w:sz w:val="24"/>
-          <w:szCs w:val="24"/>
-        </w:rPr>
-        <w:t xml:space="preserve"> </w:t>
+        <w:t xml:space="preserve"> . </w:t>
       </w:r>
       <w:r>
         <w:rPr>
@@ -3157,7 +3111,6 @@
           </wp:inline>
         </w:drawing>
       </w:r>
-      <w:bookmarkStart w:id="0" w:name="_GoBack"/>
       <w:r>
         <w:rPr>
           <w:noProof/>
@@ -3206,7 +3159,6 @@
           </wp:inline>
         </w:drawing>
       </w:r>
-      <w:bookmarkEnd w:id="0"/>
     </w:p>
     <w:sectPr>
       <w:pgSz w:w="12240" w:h="15840"/>
@@ -3221,7 +3173,7 @@
 </file>
 
 <file path=word/styles.xml><?xml version="1.0" encoding="utf-8"?>
-<w:styles xmlns:mc="http://schemas.openxmlformats.org/markup-compatibility/2006" xmlns:r="http://schemas.openxmlformats.org/officeDocument/2006/relationships" xmlns:w="http://schemas.openxmlformats.org/wordprocessingml/2006/main" xmlns:w14="http://schemas.microsoft.com/office/word/2010/wordml" xmlns:w15="http://schemas.microsoft.com/office/word/2012/wordml" xmlns:w16se="http://schemas.microsoft.com/office/word/2015/wordml/symex" mc:Ignorable="w14 w15 w16se">
+<w:styles xmlns:mc="http://schemas.openxmlformats.org/markup-compatibility/2006" xmlns:r="http://schemas.openxmlformats.org/officeDocument/2006/relationships" xmlns:w="http://schemas.openxmlformats.org/wordprocessingml/2006/main" xmlns:w14="http://schemas.microsoft.com/office/word/2010/wordml" xmlns:w15="http://schemas.microsoft.com/office/word/2012/wordml" xmlns:w16cid="http://schemas.microsoft.com/office/word/2016/wordml/cid" xmlns:w16se="http://schemas.microsoft.com/office/word/2015/wordml/symex" mc:Ignorable="w14 w15 w16se w16cid">
   <w:docDefaults>
     <w:rPrDefault>
       <w:rPr>
@@ -3237,7 +3189,7 @@
       </w:pPr>
     </w:pPrDefault>
   </w:docDefaults>
-  <w:latentStyles w:defLockedState="0" w:defUIPriority="99" w:defSemiHidden="0" w:defUnhideWhenUsed="0" w:defQFormat="0" w:count="371">
+  <w:latentStyles w:defLockedState="0" w:defUIPriority="99" w:defSemiHidden="0" w:defUnhideWhenUsed="0" w:defQFormat="0" w:count="376">
     <w:lsdException w:name="Normal" w:uiPriority="0" w:qFormat="1"/>
     <w:lsdException w:name="heading 1" w:uiPriority="9" w:qFormat="1"/>
     <w:lsdException w:name="heading 2" w:semiHidden="1" w:uiPriority="9" w:unhideWhenUsed="1" w:qFormat="1"/>
@@ -3343,7 +3295,6 @@
     <w:lsdException w:name="HTML Sample" w:semiHidden="1" w:unhideWhenUsed="1"/>
     <w:lsdException w:name="HTML Typewriter" w:semiHidden="1" w:unhideWhenUsed="1"/>
     <w:lsdException w:name="HTML Variable" w:semiHidden="1" w:unhideWhenUsed="1"/>
-    <w:lsdException w:name="Normal Table" w:semiHidden="1" w:unhideWhenUsed="1"/>
     <w:lsdException w:name="annotation subject" w:semiHidden="1" w:unhideWhenUsed="1"/>
     <w:lsdException w:name="No List" w:semiHidden="1" w:unhideWhenUsed="1"/>
     <w:lsdException w:name="Outline List 1" w:semiHidden="1" w:unhideWhenUsed="1"/>
@@ -3386,11 +3337,8 @@
     <w:lsdException w:name="Table Contemporary" w:semiHidden="1" w:unhideWhenUsed="1"/>
     <w:lsdException w:name="Table Elegant" w:semiHidden="1" w:unhideWhenUsed="1"/>
     <w:lsdException w:name="Table Professional" w:semiHidden="1" w:unhideWhenUsed="1"/>
-    <w:lsdException w:name="Table Subtle 1" w:semiHidden="1" w:unhideWhenUsed="1"/>
     <w:lsdException w:name="Table Subtle 2" w:semiHidden="1" w:unhideWhenUsed="1"/>
     <w:lsdException w:name="Table Web 1" w:semiHidden="1" w:unhideWhenUsed="1"/>
-    <w:lsdException w:name="Table Web 2" w:semiHidden="1" w:unhideWhenUsed="1"/>
-    <w:lsdException w:name="Table Web 3" w:semiHidden="1" w:unhideWhenUsed="1"/>
     <w:lsdException w:name="Balloon Text" w:semiHidden="1" w:unhideWhenUsed="1"/>
     <w:lsdException w:name="Table Grid" w:uiPriority="39"/>
     <w:lsdException w:name="Table Theme" w:semiHidden="1" w:unhideWhenUsed="1"/>
@@ -3609,6 +3557,11 @@
     <w:lsdException w:name="List Table 5 Dark Accent 6" w:uiPriority="50"/>
     <w:lsdException w:name="List Table 6 Colorful Accent 6" w:uiPriority="51"/>
     <w:lsdException w:name="List Table 7 Colorful Accent 6" w:uiPriority="52"/>
+    <w:lsdException w:name="Mention" w:semiHidden="1" w:unhideWhenUsed="1"/>
+    <w:lsdException w:name="Smart Hyperlink" w:semiHidden="1" w:unhideWhenUsed="1"/>
+    <w:lsdException w:name="Hashtag" w:semiHidden="1" w:unhideWhenUsed="1"/>
+    <w:lsdException w:name="Unresolved Mention" w:semiHidden="1" w:unhideWhenUsed="1"/>
+    <w:lsdException w:name="Smart Link" w:semiHidden="1" w:unhideWhenUsed="1"/>
   </w:latentStyles>
   <w:style w:type="paragraph" w:default="1" w:styleId="Normal">
     <w:name w:val="Normal"/>
@@ -3669,8 +3622,8 @@
       <w:u w:val="single"/>
     </w:rPr>
   </w:style>
-  <w:style w:type="character" w:customStyle="1" w:styleId="UnresolvedMention">
-    <w:name w:val="Unresolved Mention"/>
+  <w:style w:type="character" w:customStyle="1" w:styleId="Mencinsinresolver1">
+    <w:name w:val="Mención sin resolver1"/>
     <w:basedOn w:val="Fuentedeprrafopredeter"/>
     <w:uiPriority w:val="99"/>
     <w:semiHidden/>
@@ -3685,7 +3638,7 @@
 </file>
 
 <file path=word/glossary/document.xml><?xml version="1.0" encoding="utf-8"?>
-<w:glossaryDocument xmlns:wpc="http://schemas.microsoft.com/office/word/2010/wordprocessingCanvas" xmlns:cx="http://schemas.microsoft.com/office/drawing/2014/chartex" xmlns:mc="http://schemas.openxmlformats.org/markup-compatibility/2006" xmlns:o="urn:schemas-microsoft-com:office:office" xmlns:r="http://schemas.openxmlformats.org/officeDocument/2006/relationships" xmlns:m="http://schemas.openxmlformats.org/officeDocument/2006/math" xmlns:v="urn:schemas-microsoft-com:vml" xmlns:wp14="http://schemas.microsoft.com/office/word/2010/wordprocessingDrawing" xmlns:wp="http://schemas.openxmlformats.org/drawingml/2006/wordprocessingDrawing" xmlns:w10="urn:schemas-microsoft-com:office:word" xmlns:w="http://schemas.openxmlformats.org/wordprocessingml/2006/main" xmlns:w14="http://schemas.microsoft.com/office/word/2010/wordml" xmlns:w15="http://schemas.microsoft.com/office/word/2012/wordml" xmlns:w16se="http://schemas.microsoft.com/office/word/2015/wordml/symex" xmlns:wpg="http://schemas.microsoft.com/office/word/2010/wordprocessingGroup" xmlns:wpi="http://schemas.microsoft.com/office/word/2010/wordprocessingInk" xmlns:wne="http://schemas.microsoft.com/office/word/2006/wordml" xmlns:wps="http://schemas.microsoft.com/office/word/2010/wordprocessingShape" mc:Ignorable="w14 w15 w16se wp14">
+<w:glossaryDocument xmlns:wpc="http://schemas.microsoft.com/office/word/2010/wordprocessingCanvas" xmlns:cx="http://schemas.microsoft.com/office/drawing/2014/chartex" xmlns:cx1="http://schemas.microsoft.com/office/drawing/2015/9/8/chartex" xmlns:cx2="http://schemas.microsoft.com/office/drawing/2015/10/21/chartex" xmlns:cx3="http://schemas.microsoft.com/office/drawing/2016/5/9/chartex" xmlns:cx4="http://schemas.microsoft.com/office/drawing/2016/5/10/chartex" xmlns:cx5="http://schemas.microsoft.com/office/drawing/2016/5/11/chartex" xmlns:cx6="http://schemas.microsoft.com/office/drawing/2016/5/12/chartex" xmlns:cx7="http://schemas.microsoft.com/office/drawing/2016/5/13/chartex" xmlns:cx8="http://schemas.microsoft.com/office/drawing/2016/5/14/chartex" xmlns:mc="http://schemas.openxmlformats.org/markup-compatibility/2006" xmlns:aink="http://schemas.microsoft.com/office/drawing/2016/ink" xmlns:am3d="http://schemas.microsoft.com/office/drawing/2017/model3d" xmlns:o="urn:schemas-microsoft-com:office:office" xmlns:r="http://schemas.openxmlformats.org/officeDocument/2006/relationships" xmlns:m="http://schemas.openxmlformats.org/officeDocument/2006/math" xmlns:v="urn:schemas-microsoft-com:vml" xmlns:wp14="http://schemas.microsoft.com/office/word/2010/wordprocessingDrawing" xmlns:wp="http://schemas.openxmlformats.org/drawingml/2006/wordprocessingDrawing" xmlns:w10="urn:schemas-microsoft-com:office:word" xmlns:w="http://schemas.openxmlformats.org/wordprocessingml/2006/main" xmlns:w14="http://schemas.microsoft.com/office/word/2010/wordml" xmlns:w15="http://schemas.microsoft.com/office/word/2012/wordml" xmlns:w16cid="http://schemas.microsoft.com/office/word/2016/wordml/cid" xmlns:w16se="http://schemas.microsoft.com/office/word/2015/wordml/symex" xmlns:wpg="http://schemas.microsoft.com/office/word/2010/wordprocessingGroup" xmlns:wpi="http://schemas.microsoft.com/office/word/2010/wordprocessingInk" xmlns:wne="http://schemas.microsoft.com/office/word/2006/wordml" xmlns:wps="http://schemas.microsoft.com/office/word/2010/wordprocessingShape" mc:Ignorable="w14 w15 w16se w16cid wp14">
   <w:docParts>
     <w:docPart>
       <w:docPartPr>
@@ -3711,7 +3664,7 @@
             <w:rPr>
               <w:rFonts w:asciiTheme="majorHAnsi" w:eastAsiaTheme="majorEastAsia" w:hAnsiTheme="majorHAnsi" w:cstheme="majorBidi"/>
               <w:caps/>
-              <w:color w:val="5B9BD5" w:themeColor="accent1"/>
+              <w:color w:val="4472C4" w:themeColor="accent1"/>
               <w:sz w:val="80"/>
               <w:szCs w:val="80"/>
               <w:lang w:val="es-ES"/>
@@ -3743,7 +3696,7 @@
           </w:pPr>
           <w:r>
             <w:rPr>
-              <w:color w:val="5B9BD5" w:themeColor="accent1"/>
+              <w:color w:val="4472C4" w:themeColor="accent1"/>
               <w:sz w:val="28"/>
               <w:szCs w:val="28"/>
               <w:lang w:val="es-ES"/>
@@ -3758,13 +3711,13 @@
 </file>
 
 <file path=word/glossary/fontTable.xml><?xml version="1.0" encoding="utf-8"?>
-<w:fonts xmlns:mc="http://schemas.openxmlformats.org/markup-compatibility/2006" xmlns:r="http://schemas.openxmlformats.org/officeDocument/2006/relationships" xmlns:w="http://schemas.openxmlformats.org/wordprocessingml/2006/main" xmlns:w14="http://schemas.microsoft.com/office/word/2010/wordml" xmlns:w15="http://schemas.microsoft.com/office/word/2012/wordml" xmlns:w16se="http://schemas.microsoft.com/office/word/2015/wordml/symex" mc:Ignorable="w14 w15 w16se">
+<w:fonts xmlns:mc="http://schemas.openxmlformats.org/markup-compatibility/2006" xmlns:r="http://schemas.openxmlformats.org/officeDocument/2006/relationships" xmlns:w="http://schemas.openxmlformats.org/wordprocessingml/2006/main" xmlns:w14="http://schemas.microsoft.com/office/word/2010/wordml" xmlns:w15="http://schemas.microsoft.com/office/word/2012/wordml" xmlns:w16cid="http://schemas.microsoft.com/office/word/2016/wordml/cid" xmlns:w16se="http://schemas.microsoft.com/office/word/2015/wordml/symex" mc:Ignorable="w14 w15 w16se w16cid">
   <w:font w:name="Calibri">
     <w:panose1 w:val="020F0502020204030204"/>
     <w:charset w:val="00"/>
     <w:family w:val="swiss"/>
     <w:pitch w:val="variable"/>
-    <w:sig w:usb0="E4002EFF" w:usb1="C000247B" w:usb2="00000009" w:usb3="00000000" w:csb0="000001FF" w:csb1="00000000"/>
+    <w:sig w:usb0="E00002FF" w:usb1="4000ACFF" w:usb2="00000001" w:usb3="00000000" w:csb0="0000019F" w:csb1="00000000"/>
   </w:font>
   <w:font w:name="DengXian">
     <w:altName w:val="等线"/>
@@ -3779,17 +3732,16 @@
     <w:charset w:val="00"/>
     <w:family w:val="roman"/>
     <w:pitch w:val="variable"/>
-    <w:sig w:usb0="E0002EFF" w:usb1="C000785B" w:usb2="00000009" w:usb3="00000000" w:csb0="000001FF" w:csb1="00000000"/>
+    <w:sig w:usb0="E0002AFF" w:usb1="C0007841" w:usb2="00000009" w:usb3="00000000" w:csb0="000001FF" w:csb1="00000000"/>
   </w:font>
   <w:font w:name="Calibri Light">
     <w:panose1 w:val="020F0302020204030204"/>
     <w:charset w:val="00"/>
     <w:family w:val="swiss"/>
     <w:pitch w:val="variable"/>
-    <w:sig w:usb0="E4002EFF" w:usb1="C000247B" w:usb2="00000009" w:usb3="00000000" w:csb0="000001FF" w:csb1="00000000"/>
+    <w:sig w:usb0="A00002EF" w:usb1="4000207B" w:usb2="00000000" w:usb3="00000000" w:csb0="0000019F" w:csb1="00000000"/>
   </w:font>
-  <w:font w:name="DengXian Light">
-    <w:altName w:val="等线 Light"/>
+  <w:font w:name="等线 Light">
     <w:charset w:val="86"/>
     <w:family w:val="auto"/>
     <w:pitch w:val="variable"/>
@@ -3799,7 +3751,7 @@
 </file>
 
 <file path=word/glossary/settings.xml><?xml version="1.0" encoding="utf-8"?>
-<w:settings xmlns:mc="http://schemas.openxmlformats.org/markup-compatibility/2006" xmlns:o="urn:schemas-microsoft-com:office:office" xmlns:r="http://schemas.openxmlformats.org/officeDocument/2006/relationships" xmlns:m="http://schemas.openxmlformats.org/officeDocument/2006/math" xmlns:v="urn:schemas-microsoft-com:vml" xmlns:w10="urn:schemas-microsoft-com:office:word" xmlns:w="http://schemas.openxmlformats.org/wordprocessingml/2006/main" xmlns:w14="http://schemas.microsoft.com/office/word/2010/wordml" xmlns:w15="http://schemas.microsoft.com/office/word/2012/wordml" xmlns:w16se="http://schemas.microsoft.com/office/word/2015/wordml/symex" xmlns:sl="http://schemas.openxmlformats.org/schemaLibrary/2006/main" mc:Ignorable="w14 w15 w16se">
+<w:settings xmlns:mc="http://schemas.openxmlformats.org/markup-compatibility/2006" xmlns:o="urn:schemas-microsoft-com:office:office" xmlns:r="http://schemas.openxmlformats.org/officeDocument/2006/relationships" xmlns:m="http://schemas.openxmlformats.org/officeDocument/2006/math" xmlns:v="urn:schemas-microsoft-com:vml" xmlns:w10="urn:schemas-microsoft-com:office:word" xmlns:w="http://schemas.openxmlformats.org/wordprocessingml/2006/main" xmlns:w14="http://schemas.microsoft.com/office/word/2010/wordml" xmlns:w15="http://schemas.microsoft.com/office/word/2012/wordml" xmlns:w16cid="http://schemas.microsoft.com/office/word/2016/wordml/cid" xmlns:w16se="http://schemas.microsoft.com/office/word/2015/wordml/symex" xmlns:sl="http://schemas.openxmlformats.org/schemaLibrary/2006/main" mc:Ignorable="w14 w15 w16se w16cid">
   <w:view w:val="normal"/>
   <w:defaultTabStop w:val="708"/>
   <w:hyphenationZone w:val="425"/>
@@ -3811,6 +3763,7 @@
     <w:compatSetting w:name="enableOpenTypeFeatures" w:uri="http://schemas.microsoft.com/office/word" w:val="1"/>
     <w:compatSetting w:name="doNotFlipMirrorIndents" w:uri="http://schemas.microsoft.com/office/word" w:val="1"/>
     <w:compatSetting w:name="differentiateMultirowTableHeaders" w:uri="http://schemas.microsoft.com/office/word" w:val="1"/>
+    <w:compatSetting w:name="useWord2013TrackBottomHyphenation" w:uri="http://schemas.microsoft.com/office/word" w:val="1"/>
   </w:compat>
   <w:rsids>
     <w:rsidRoot w:val="009D054C"/>
@@ -3818,6 +3771,7 @@
     <w:rsid w:val="005F37BF"/>
     <w:rsid w:val="0074284B"/>
     <w:rsid w:val="009D054C"/>
+    <w:rsid w:val="00B63A4D"/>
     <w:rsid w:val="00B80E1C"/>
     <w:rsid w:val="00BF7A61"/>
     <w:rsid w:val="00D71187"/>
@@ -3841,13 +3795,13 @@
   <w:themeFontLang w:val="es-CO" w:eastAsia="zh-SG"/>
   <w:clrSchemeMapping w:bg1="light1" w:t1="dark1" w:bg2="light2" w:t2="dark2" w:accent1="accent1" w:accent2="accent2" w:accent3="accent3" w:accent4="accent4" w:accent5="accent5" w:accent6="accent6" w:hyperlink="hyperlink" w:followedHyperlink="followedHyperlink"/>
   <w:decimalSymbol w:val=","/>
-  <w:listSeparator w:val=";"/>
+  <w:listSeparator w:val=","/>
   <w15:chartTrackingRefBased/>
 </w:settings>
 </file>
 
 <file path=word/glossary/styles.xml><?xml version="1.0" encoding="utf-8"?>
-<w:styles xmlns:mc="http://schemas.openxmlformats.org/markup-compatibility/2006" xmlns:r="http://schemas.openxmlformats.org/officeDocument/2006/relationships" xmlns:w="http://schemas.openxmlformats.org/wordprocessingml/2006/main" xmlns:w14="http://schemas.microsoft.com/office/word/2010/wordml" xmlns:w15="http://schemas.microsoft.com/office/word/2012/wordml" xmlns:w16se="http://schemas.microsoft.com/office/word/2015/wordml/symex" mc:Ignorable="w14 w15 w16se">
+<w:styles xmlns:mc="http://schemas.openxmlformats.org/markup-compatibility/2006" xmlns:r="http://schemas.openxmlformats.org/officeDocument/2006/relationships" xmlns:w="http://schemas.openxmlformats.org/wordprocessingml/2006/main" xmlns:w14="http://schemas.microsoft.com/office/word/2010/wordml" xmlns:w15="http://schemas.microsoft.com/office/word/2012/wordml" xmlns:w16cid="http://schemas.microsoft.com/office/word/2016/wordml/cid" xmlns:w16se="http://schemas.microsoft.com/office/word/2015/wordml/symex" mc:Ignorable="w14 w15 w16se w16cid">
   <w:docDefaults>
     <w:rPrDefault>
       <w:rPr>
@@ -3863,7 +3817,7 @@
       </w:pPr>
     </w:pPrDefault>
   </w:docDefaults>
-  <w:latentStyles w:defLockedState="0" w:defUIPriority="99" w:defSemiHidden="0" w:defUnhideWhenUsed="0" w:defQFormat="0" w:count="371">
+  <w:latentStyles w:defLockedState="0" w:defUIPriority="99" w:defSemiHidden="0" w:defUnhideWhenUsed="0" w:defQFormat="0" w:count="376">
     <w:lsdException w:name="Normal" w:uiPriority="0" w:qFormat="1"/>
     <w:lsdException w:name="heading 1" w:uiPriority="9" w:qFormat="1"/>
     <w:lsdException w:name="heading 2" w:semiHidden="1" w:uiPriority="9" w:unhideWhenUsed="1" w:qFormat="1"/>
@@ -3969,7 +3923,6 @@
     <w:lsdException w:name="HTML Sample" w:semiHidden="1" w:unhideWhenUsed="1"/>
     <w:lsdException w:name="HTML Typewriter" w:semiHidden="1" w:unhideWhenUsed="1"/>
     <w:lsdException w:name="HTML Variable" w:semiHidden="1" w:unhideWhenUsed="1"/>
-    <w:lsdException w:name="Normal Table" w:semiHidden="1" w:unhideWhenUsed="1"/>
     <w:lsdException w:name="annotation subject" w:semiHidden="1" w:unhideWhenUsed="1"/>
     <w:lsdException w:name="No List" w:semiHidden="1" w:unhideWhenUsed="1"/>
     <w:lsdException w:name="Outline List 1" w:semiHidden="1" w:unhideWhenUsed="1"/>
@@ -4012,11 +3965,8 @@
     <w:lsdException w:name="Table Contemporary" w:semiHidden="1" w:unhideWhenUsed="1"/>
     <w:lsdException w:name="Table Elegant" w:semiHidden="1" w:unhideWhenUsed="1"/>
     <w:lsdException w:name="Table Professional" w:semiHidden="1" w:unhideWhenUsed="1"/>
-    <w:lsdException w:name="Table Subtle 1" w:semiHidden="1" w:unhideWhenUsed="1"/>
     <w:lsdException w:name="Table Subtle 2" w:semiHidden="1" w:unhideWhenUsed="1"/>
     <w:lsdException w:name="Table Web 1" w:semiHidden="1" w:unhideWhenUsed="1"/>
-    <w:lsdException w:name="Table Web 2" w:semiHidden="1" w:unhideWhenUsed="1"/>
-    <w:lsdException w:name="Table Web 3" w:semiHidden="1" w:unhideWhenUsed="1"/>
     <w:lsdException w:name="Balloon Text" w:semiHidden="1" w:unhideWhenUsed="1"/>
     <w:lsdException w:name="Table Grid" w:uiPriority="39"/>
     <w:lsdException w:name="Table Theme" w:semiHidden="1" w:unhideWhenUsed="1"/>
@@ -4235,6 +4185,11 @@
     <w:lsdException w:name="List Table 5 Dark Accent 6" w:uiPriority="50"/>
     <w:lsdException w:name="List Table 6 Colorful Accent 6" w:uiPriority="51"/>
     <w:lsdException w:name="List Table 7 Colorful Accent 6" w:uiPriority="52"/>
+    <w:lsdException w:name="Mention" w:semiHidden="1" w:unhideWhenUsed="1"/>
+    <w:lsdException w:name="Smart Hyperlink" w:semiHidden="1" w:unhideWhenUsed="1"/>
+    <w:lsdException w:name="Hashtag" w:semiHidden="1" w:unhideWhenUsed="1"/>
+    <w:lsdException w:name="Unresolved Mention" w:semiHidden="1" w:unhideWhenUsed="1"/>
+    <w:lsdException w:name="Smart Link" w:semiHidden="1" w:unhideWhenUsed="1"/>
   </w:latentStyles>
   <w:style w:type="paragraph" w:default="1" w:styleId="Normal">
     <w:name w:val="Normal"/>
@@ -4279,7 +4234,7 @@
 </file>
 
 <file path=word/glossary/webSettings.xml><?xml version="1.0" encoding="utf-8"?>
-<w:webSettings xmlns:mc="http://schemas.openxmlformats.org/markup-compatibility/2006" xmlns:r="http://schemas.openxmlformats.org/officeDocument/2006/relationships" xmlns:w="http://schemas.openxmlformats.org/wordprocessingml/2006/main" xmlns:w14="http://schemas.microsoft.com/office/word/2010/wordml" xmlns:w15="http://schemas.microsoft.com/office/word/2012/wordml" xmlns:w16se="http://schemas.microsoft.com/office/word/2015/wordml/symex" mc:Ignorable="w14 w15 w16se">
+<w:webSettings xmlns:mc="http://schemas.openxmlformats.org/markup-compatibility/2006" xmlns:r="http://schemas.openxmlformats.org/officeDocument/2006/relationships" xmlns:w="http://schemas.openxmlformats.org/wordprocessingml/2006/main" xmlns:w14="http://schemas.microsoft.com/office/word/2010/wordml" xmlns:w15="http://schemas.microsoft.com/office/word/2012/wordml" xmlns:w16cid="http://schemas.microsoft.com/office/word/2016/wordml/cid" xmlns:w16se="http://schemas.microsoft.com/office/word/2015/wordml/symex" mc:Ignorable="w14 w15 w16se w16cid">
   <w:optimizeForBrowser/>
   <w:allowPNG/>
 </w:webSettings>

</xml_diff>